<commit_message>
some more final final final fiixes
</commit_message>
<xml_diff>
--- a/abgabe/final_draft.docx
+++ b/abgabe/final_draft.docx
@@ -699,7 +699,14 @@
           <w:rFonts w:ascii="Arial" w:hAnsi="Arial" w:cs="Arial"/>
           <w:color w:val="000000" w:themeColor="text1"/>
         </w:rPr>
-        <w:t>, dabei sind mir insbesondere in den letzten Jahren Veränderungen in den Design</w:t>
+        <w:t>. D</w:t>
+      </w:r>
+      <w:r>
+        <w:rPr>
+          <w:rFonts w:ascii="Arial" w:hAnsi="Arial" w:cs="Arial"/>
+          <w:color w:val="000000" w:themeColor="text1"/>
+        </w:rPr>
+        <w:t>abei sind mir insbesondere in den letzten Jahren Veränderungen in den Design</w:t>
       </w:r>
       <w:r>
         <w:rPr>
@@ -727,23 +734,7 @@
           <w:rFonts w:ascii="Arial" w:hAnsi="Arial" w:cs="Arial"/>
           <w:color w:val="000000" w:themeColor="text1"/>
         </w:rPr>
-        <w:t xml:space="preserve">rundlegenden Gameplay vieler Spiele aufgefallen. Immer öfter habe ich mich als Spieler </w:t>
-      </w:r>
-      <w:proofErr w:type="gramStart"/>
-      <w:r>
-        <w:rPr>
-          <w:rFonts w:ascii="Arial" w:hAnsi="Arial" w:cs="Arial"/>
-          <w:color w:val="000000" w:themeColor="text1"/>
-        </w:rPr>
-        <w:t>bevormundet</w:t>
-      </w:r>
-      <w:proofErr w:type="gramEnd"/>
-      <w:r>
-        <w:rPr>
-          <w:rFonts w:ascii="Arial" w:hAnsi="Arial" w:cs="Arial"/>
-          <w:color w:val="000000" w:themeColor="text1"/>
-        </w:rPr>
-        <w:t xml:space="preserve"> gefühlt, da Entscheidungen vom Spiel aus für mich getroffen wurden. Gleichzeitig gab es immer wieder Situationen, in denen ich auf das Spiel gewartet habe und nichts aktiv machen konnte.</w:t>
+        <w:t>rundlegenden Gameplay vieler Spiele aufgefallen. Immer öfter habe ich mich als Spieler bevormundet gefühlt, da Entscheidungen vom Spiel aus für mich getroffen wurden. Gleichzeitig gab es immer wieder Situationen, in denen ich auf das Spiel gewartet habe und nichts aktiv machen konnte.</w:t>
       </w:r>
     </w:p>
     <w:p>
@@ -3448,8 +3439,8 @@
           <w:szCs w:val="36"/>
         </w:rPr>
       </w:pPr>
-      <w:bookmarkStart w:id="2" w:name="_Ref106028403"/>
-      <w:bookmarkStart w:id="3" w:name="_Toc171002472"/>
+      <w:bookmarkStart w:id="2" w:name="_Toc171002472"/>
+      <w:bookmarkStart w:id="3" w:name="_Ref106028403"/>
       <w:r>
         <w:rPr>
           <w:rFonts w:ascii="Arial" w:hAnsi="Arial" w:cs="Arial"/>
@@ -3469,7 +3460,7 @@
         </w:rPr>
         <w:t>II. Theorie und Analyse</w:t>
       </w:r>
-      <w:bookmarkEnd w:id="3"/>
+      <w:bookmarkEnd w:id="2"/>
     </w:p>
     <w:p>
       <w:pPr>
@@ -3502,7 +3493,7 @@
         </w:rPr>
         <w:t xml:space="preserve"> </w:t>
       </w:r>
-      <w:bookmarkEnd w:id="2"/>
+      <w:bookmarkEnd w:id="3"/>
       <w:r>
         <w:rPr>
           <w:rFonts w:ascii="Arial" w:hAnsi="Arial" w:cs="Arial"/>
@@ -3636,17 +3627,8 @@
           <w:rFonts w:ascii="Arial" w:hAnsi="Arial" w:cs="Arial"/>
           <w:color w:val="000000" w:themeColor="text1"/>
         </w:rPr>
-        <w:t xml:space="preserve">Obwohl es sie bereits seit über 50 Jahren </w:t>
-      </w:r>
-      <w:proofErr w:type="gramStart"/>
-      <w:r>
-        <w:rPr>
-          <w:rFonts w:ascii="Arial" w:hAnsi="Arial" w:cs="Arial"/>
-          <w:color w:val="000000" w:themeColor="text1"/>
-        </w:rPr>
-        <w:t>gibt</w:t>
-      </w:r>
-      <w:proofErr w:type="gramEnd"/>
+        <w:t>Obwohl es sie bereits seit über 50 Jahren gibt</w:t>
+      </w:r>
       <w:r>
         <w:rPr>
           <w:rFonts w:ascii="Arial" w:hAnsi="Arial" w:cs="Arial"/>
@@ -3810,39 +3792,7 @@
           <w:rFonts w:ascii="Arial" w:hAnsi="Arial" w:cs="Arial"/>
           <w:color w:val="000000" w:themeColor="text1"/>
         </w:rPr>
-        <w:t xml:space="preserve">Mit zunehmendem Alter entdecken Kinder neue Spielkonzepte, beginnend mit simplen Spielen wie Tic </w:t>
-      </w:r>
-      <w:proofErr w:type="spellStart"/>
-      <w:r>
-        <w:rPr>
-          <w:rFonts w:ascii="Arial" w:hAnsi="Arial" w:cs="Arial"/>
-          <w:color w:val="000000" w:themeColor="text1"/>
-        </w:rPr>
-        <w:t>Tac</w:t>
-      </w:r>
-      <w:proofErr w:type="spellEnd"/>
-      <w:r>
-        <w:rPr>
-          <w:rFonts w:ascii="Arial" w:hAnsi="Arial" w:cs="Arial"/>
-          <w:color w:val="000000" w:themeColor="text1"/>
-        </w:rPr>
-        <w:t xml:space="preserve"> Toe. Die zuvor gespielten Spiele werden uninteressant, doch auch die neuen Spiele verlieren irgendwann ihren Reiz. Im Falle von Tic </w:t>
-      </w:r>
-      <w:proofErr w:type="spellStart"/>
-      <w:r>
-        <w:rPr>
-          <w:rFonts w:ascii="Arial" w:hAnsi="Arial" w:cs="Arial"/>
-          <w:color w:val="000000" w:themeColor="text1"/>
-        </w:rPr>
-        <w:t>Tac</w:t>
-      </w:r>
-      <w:proofErr w:type="spellEnd"/>
-      <w:r>
-        <w:rPr>
-          <w:rFonts w:ascii="Arial" w:hAnsi="Arial" w:cs="Arial"/>
-          <w:color w:val="000000" w:themeColor="text1"/>
-        </w:rPr>
-        <w:t xml:space="preserve"> Toe geschieht dies meist, wenn die Kinder erkennen, wie man jede Partie zu einem Unentschieden führt. Sie durchschauen schnell die Muster und Regeln simpler Spiele </w:t>
+        <w:t xml:space="preserve">Mit zunehmendem Alter entdecken Kinder neue Spielkonzepte, beginnend mit simplen Spielen wie Tic Tac Toe. Die zuvor gespielten Spiele werden uninteressant, doch auch die neuen Spiele verlieren irgendwann ihren Reiz. Im Falle von Tic Tac Toe geschieht dies meist, wenn die Kinder erkennen, wie man jede Partie zu einem Unentschieden führt. Sie durchschauen schnell die Muster und Regeln simpler Spiele </w:t>
       </w:r>
       <w:sdt>
         <w:sdtPr>
@@ -4292,21 +4242,28 @@
           <w:rFonts w:ascii="Arial" w:hAnsi="Arial" w:cs="Arial"/>
           <w:color w:val="000000" w:themeColor="text1"/>
         </w:rPr>
-        <w:t>Im Falle von digitalen Unterhaltungsmedien ist es naheliegend Filme und Videospiele zu vergleichen. In beiden Medien verfolgt man künstliche Welten an de</w:t>
-      </w:r>
-      <w:r>
-        <w:rPr>
-          <w:rFonts w:ascii="Arial" w:hAnsi="Arial" w:cs="Arial"/>
-          <w:color w:val="000000" w:themeColor="text1"/>
-        </w:rPr>
-        <w:t>r</w:t>
-      </w:r>
-      <w:r>
-        <w:rPr>
-          <w:rFonts w:ascii="Arial" w:hAnsi="Arial" w:cs="Arial"/>
-          <w:color w:val="000000" w:themeColor="text1"/>
-        </w:rPr>
-        <w:t xml:space="preserve"> Seite </w:t>
+        <w:t xml:space="preserve">Im Falle von digitalen Unterhaltungsmedien ist es naheliegend Filme und Videospiele zu vergleichen. In beiden Medien verfolgt man </w:t>
+      </w:r>
+      <w:r>
+        <w:rPr>
+          <w:rFonts w:ascii="Arial" w:hAnsi="Arial" w:cs="Arial"/>
+          <w:color w:val="000000" w:themeColor="text1"/>
+        </w:rPr>
+        <w:t xml:space="preserve">in </w:t>
+      </w:r>
+      <w:r>
+        <w:rPr>
+          <w:rFonts w:ascii="Arial" w:hAnsi="Arial" w:cs="Arial"/>
+          <w:color w:val="000000" w:themeColor="text1"/>
+        </w:rPr>
+        <w:t>künstliche Welten</w:t>
+      </w:r>
+      <w:r>
+        <w:rPr>
+          <w:rFonts w:ascii="Arial" w:hAnsi="Arial" w:cs="Arial"/>
+          <w:color w:val="000000" w:themeColor="text1"/>
+        </w:rPr>
+        <w:t xml:space="preserve"> </w:t>
       </w:r>
       <w:r>
         <w:rPr>
@@ -4355,17 +4312,8 @@
           <w:rFonts w:ascii="Arial" w:hAnsi="Arial" w:cs="Arial"/>
           <w:color w:val="000000" w:themeColor="text1"/>
         </w:rPr>
-        <w:t xml:space="preserve"> durch diese Welt führt. Die Grenze zwischen diesen beiden Medien identifiziert Sid Meier darin, dass Spiele eine Reihe an interessanten Entscheidungen </w:t>
-      </w:r>
-      <w:proofErr w:type="gramStart"/>
-      <w:r>
-        <w:rPr>
-          <w:rFonts w:ascii="Arial" w:hAnsi="Arial" w:cs="Arial"/>
-          <w:color w:val="000000" w:themeColor="text1"/>
-        </w:rPr>
-        <w:t>sind</w:t>
-      </w:r>
-      <w:proofErr w:type="gramEnd"/>
+        <w:t xml:space="preserve"> durch diese Welt führt. Die Grenze zwischen diesen beiden Medien identifiziert Sid Meier darin, dass Spiele eine Reihe an interessanten Entscheidungen sind</w:t>
+      </w:r>
       <w:sdt>
         <w:sdtPr>
           <w:rPr>
@@ -4602,7 +4550,6 @@
         </w:rPr>
         <w:t xml:space="preserve"> die zwischen den Grenzen der verschiedenen Medien liegen. So etwa ist </w:t>
       </w:r>
-      <w:proofErr w:type="spellStart"/>
       <w:r>
         <w:rPr>
           <w:rFonts w:ascii="Arial" w:hAnsi="Arial" w:cs="Arial"/>
@@ -4610,37 +4557,7 @@
           <w:iCs/>
           <w:color w:val="000000" w:themeColor="text1"/>
         </w:rPr>
-        <w:t>What</w:t>
-      </w:r>
-      <w:proofErr w:type="spellEnd"/>
-      <w:r>
-        <w:rPr>
-          <w:rFonts w:ascii="Arial" w:hAnsi="Arial" w:cs="Arial"/>
-          <w:i/>
-          <w:iCs/>
-          <w:color w:val="000000" w:themeColor="text1"/>
-        </w:rPr>
-        <w:t xml:space="preserve"> </w:t>
-      </w:r>
-      <w:proofErr w:type="spellStart"/>
-      <w:r>
-        <w:rPr>
-          <w:rFonts w:ascii="Arial" w:hAnsi="Arial" w:cs="Arial"/>
-          <w:i/>
-          <w:iCs/>
-          <w:color w:val="000000" w:themeColor="text1"/>
-        </w:rPr>
-        <w:t>Remains</w:t>
-      </w:r>
-      <w:proofErr w:type="spellEnd"/>
-      <w:r>
-        <w:rPr>
-          <w:rFonts w:ascii="Arial" w:hAnsi="Arial" w:cs="Arial"/>
-          <w:i/>
-          <w:iCs/>
-          <w:color w:val="000000" w:themeColor="text1"/>
-        </w:rPr>
-        <w:t xml:space="preserve"> of Edith Finch</w:t>
+        <w:t>What Remains of Edith Finch</w:t>
       </w:r>
       <w:r>
         <w:rPr>
@@ -4858,7 +4775,6 @@
         </w:rPr>
         <w:t xml:space="preserve">Aspekt an Spielen </w:t>
       </w:r>
-      <w:proofErr w:type="gramStart"/>
       <w:r>
         <w:rPr>
           <w:rFonts w:ascii="Arial" w:hAnsi="Arial" w:cs="Arial"/>
@@ -4866,7 +4782,6 @@
         </w:rPr>
         <w:t>ist</w:t>
       </w:r>
-      <w:proofErr w:type="gramEnd"/>
       <w:r>
         <w:rPr>
           <w:rFonts w:ascii="Arial" w:hAnsi="Arial" w:cs="Arial"/>
@@ -5427,23 +5342,7 @@
           <w:rFonts w:ascii="Arial" w:hAnsi="Arial" w:cs="Arial"/>
           <w:color w:val="000000" w:themeColor="text1"/>
         </w:rPr>
-        <w:t xml:space="preserve"> Jedoch ist es insbesondere bei dieser Art von Entscheidungen wichtig, dass die Spieler vor der Entscheidung wissen, dass die Konsequenzen der Entscheidungen langfristig </w:t>
-      </w:r>
-      <w:proofErr w:type="gramStart"/>
-      <w:r>
-        <w:rPr>
-          <w:rFonts w:ascii="Arial" w:hAnsi="Arial" w:cs="Arial"/>
-          <w:color w:val="000000" w:themeColor="text1"/>
-        </w:rPr>
-        <w:t>sind</w:t>
-      </w:r>
-      <w:proofErr w:type="gramEnd"/>
-      <w:r>
-        <w:rPr>
-          <w:rFonts w:ascii="Arial" w:hAnsi="Arial" w:cs="Arial"/>
-          <w:color w:val="000000" w:themeColor="text1"/>
-        </w:rPr>
-        <w:t xml:space="preserve"> </w:t>
+        <w:t xml:space="preserve"> Jedoch ist es insbesondere bei dieser Art von Entscheidungen wichtig, dass die Spieler vor der Entscheidung wissen, dass die Konsequenzen der Entscheidungen langfristig sind </w:t>
       </w:r>
       <w:sdt>
         <w:sdtPr>
@@ -5991,15 +5890,7 @@
           <w:rFonts w:ascii="Arial" w:hAnsi="Arial" w:cs="Arial"/>
           <w:color w:val="000000" w:themeColor="text1"/>
         </w:rPr>
-        <w:t xml:space="preserve">. Dadurch müsste man nicht bei jedem Ausrüstungsgegenstand abwägen, ob er sich lohnen würde, sondern hätte eine </w:t>
-      </w:r>
-      <w:proofErr w:type="spellStart"/>
-      <w:r>
-        <w:rPr>
-          <w:rFonts w:ascii="Arial" w:hAnsi="Arial" w:cs="Arial"/>
-          <w:color w:val="000000" w:themeColor="text1"/>
-        </w:rPr>
-        <w:t>fokussierte</w:t>
+        <w:t>. Dadurch müsste man nicht bei jedem Ausrüstungsgegenstand abwägen, ob er sich lohnen würde, sondern hätte eine fokussierte</w:t>
       </w:r>
       <w:r>
         <w:rPr>
@@ -6008,7 +5899,6 @@
         </w:rPr>
         <w:t>re</w:t>
       </w:r>
-      <w:proofErr w:type="spellEnd"/>
       <w:r>
         <w:rPr>
           <w:rFonts w:ascii="Arial" w:hAnsi="Arial" w:cs="Arial"/>
@@ -6222,17 +6112,8 @@
           <w:rFonts w:ascii="Arial" w:hAnsi="Arial" w:cs="Arial"/>
           <w:color w:val="000000" w:themeColor="text1"/>
         </w:rPr>
-        <w:t xml:space="preserve"> um sich fortzubewegen und seine Gegner zu eliminieren, während man in einem Action-Shooter deutlich weniger Zeit für sehr ähnliche Entscheidungen </w:t>
-      </w:r>
-      <w:proofErr w:type="gramStart"/>
-      <w:r>
-        <w:rPr>
-          <w:rFonts w:ascii="Arial" w:hAnsi="Arial" w:cs="Arial"/>
-          <w:color w:val="000000" w:themeColor="text1"/>
-        </w:rPr>
-        <w:t>hat</w:t>
-      </w:r>
-      <w:proofErr w:type="gramEnd"/>
+        <w:t xml:space="preserve"> um sich fortzubewegen und seine Gegner zu eliminieren, während man in einem Action-Shooter deutlich weniger Zeit für sehr ähnliche Entscheidungen hat</w:t>
+      </w:r>
       <w:r>
         <w:rPr>
           <w:rFonts w:ascii="Arial" w:hAnsi="Arial" w:cs="Arial"/>
@@ -6316,7 +6197,6 @@
         </w:rPr>
         <w:t xml:space="preserve">2016 veröffentlichte </w:t>
       </w:r>
-      <w:proofErr w:type="spellStart"/>
       <w:r>
         <w:rPr>
           <w:rFonts w:ascii="Arial" w:hAnsi="Arial" w:cs="Arial"/>
@@ -6326,7 +6206,6 @@
         </w:rPr>
         <w:t>Superhot</w:t>
       </w:r>
-      <w:proofErr w:type="spellEnd"/>
       <w:r>
         <w:rPr>
           <w:rFonts w:ascii="Arial" w:hAnsi="Arial" w:cs="Arial"/>
@@ -7119,23 +6998,7 @@
           <w:rFonts w:ascii="Arial" w:hAnsi="Arial" w:cs="Arial"/>
           <w:color w:val="000000" w:themeColor="text1"/>
         </w:rPr>
-        <w:t xml:space="preserve">Jeweils haben über 90%, der befragten Spieler, angegeben auf ihrem Handy zu spielen, während in den Philippinen nur 46% auf einem Laptop oder PC </w:t>
-      </w:r>
-      <w:proofErr w:type="gramStart"/>
-      <w:r>
-        <w:rPr>
-          <w:rFonts w:ascii="Arial" w:hAnsi="Arial" w:cs="Arial"/>
-          <w:color w:val="000000" w:themeColor="text1"/>
-        </w:rPr>
-        <w:t>spielen</w:t>
-      </w:r>
-      <w:proofErr w:type="gramEnd"/>
-      <w:r>
-        <w:rPr>
-          <w:rFonts w:ascii="Arial" w:hAnsi="Arial" w:cs="Arial"/>
-          <w:color w:val="000000" w:themeColor="text1"/>
-        </w:rPr>
-        <w:t xml:space="preserve"> </w:t>
+        <w:t xml:space="preserve">Jeweils haben über 90%, der befragten Spieler, angegeben auf ihrem Handy zu spielen, während in den Philippinen nur 46% auf einem Laptop oder PC spielen </w:t>
       </w:r>
       <w:sdt>
         <w:sdtPr>
@@ -7626,105 +7489,29 @@
         </w:rPr>
         <w:t xml:space="preserve"> wie </w:t>
       </w:r>
-      <w:proofErr w:type="spellStart"/>
       <w:r>
         <w:rPr>
           <w:rFonts w:ascii="Arial" w:hAnsi="Arial" w:cs="Arial"/>
           <w:i/>
           <w:color w:val="000000" w:themeColor="text1"/>
         </w:rPr>
-        <w:t>Slay</w:t>
-      </w:r>
-      <w:proofErr w:type="spellEnd"/>
+        <w:t>Slay the Spire</w:t>
+      </w:r>
+      <w:r>
+        <w:rPr>
+          <w:rFonts w:ascii="Arial" w:hAnsi="Arial" w:cs="Arial"/>
+          <w:color w:val="000000" w:themeColor="text1"/>
+        </w:rPr>
+        <w:t xml:space="preserve"> oder </w:t>
+      </w:r>
       <w:r>
         <w:rPr>
           <w:rFonts w:ascii="Arial" w:hAnsi="Arial" w:cs="Arial"/>
           <w:i/>
           <w:color w:val="000000" w:themeColor="text1"/>
         </w:rPr>
-        <w:t xml:space="preserve"> </w:t>
-      </w:r>
-      <w:proofErr w:type="spellStart"/>
-      <w:r>
-        <w:rPr>
-          <w:rFonts w:ascii="Arial" w:hAnsi="Arial" w:cs="Arial"/>
-          <w:i/>
-          <w:color w:val="000000" w:themeColor="text1"/>
-        </w:rPr>
-        <w:t>the</w:t>
-      </w:r>
-      <w:proofErr w:type="spellEnd"/>
-      <w:r>
-        <w:rPr>
-          <w:rFonts w:ascii="Arial" w:hAnsi="Arial" w:cs="Arial"/>
-          <w:i/>
-          <w:color w:val="000000" w:themeColor="text1"/>
-        </w:rPr>
-        <w:t xml:space="preserve"> </w:t>
-      </w:r>
-      <w:proofErr w:type="spellStart"/>
-      <w:r>
-        <w:rPr>
-          <w:rFonts w:ascii="Arial" w:hAnsi="Arial" w:cs="Arial"/>
-          <w:i/>
-          <w:color w:val="000000" w:themeColor="text1"/>
-        </w:rPr>
-        <w:t>Spire</w:t>
-      </w:r>
-      <w:proofErr w:type="spellEnd"/>
-      <w:r>
-        <w:rPr>
-          <w:rFonts w:ascii="Arial" w:hAnsi="Arial" w:cs="Arial"/>
-          <w:color w:val="000000" w:themeColor="text1"/>
-        </w:rPr>
-        <w:t xml:space="preserve"> oder </w:t>
-      </w:r>
-      <w:proofErr w:type="spellStart"/>
-      <w:r>
-        <w:rPr>
-          <w:rFonts w:ascii="Arial" w:hAnsi="Arial" w:cs="Arial"/>
-          <w:i/>
-          <w:color w:val="000000" w:themeColor="text1"/>
-        </w:rPr>
-        <w:t>Into</w:t>
-      </w:r>
-      <w:proofErr w:type="spellEnd"/>
-      <w:r>
-        <w:rPr>
-          <w:rFonts w:ascii="Arial" w:hAnsi="Arial" w:cs="Arial"/>
-          <w:i/>
-          <w:color w:val="000000" w:themeColor="text1"/>
-        </w:rPr>
-        <w:t xml:space="preserve"> </w:t>
-      </w:r>
-      <w:proofErr w:type="spellStart"/>
-      <w:r>
-        <w:rPr>
-          <w:rFonts w:ascii="Arial" w:hAnsi="Arial" w:cs="Arial"/>
-          <w:i/>
-          <w:color w:val="000000" w:themeColor="text1"/>
-        </w:rPr>
-        <w:t>the</w:t>
-      </w:r>
-      <w:proofErr w:type="spellEnd"/>
-      <w:r>
-        <w:rPr>
-          <w:rFonts w:ascii="Arial" w:hAnsi="Arial" w:cs="Arial"/>
-          <w:i/>
-          <w:color w:val="000000" w:themeColor="text1"/>
-        </w:rPr>
-        <w:t xml:space="preserve"> </w:t>
-      </w:r>
-      <w:proofErr w:type="spellStart"/>
-      <w:r>
-        <w:rPr>
-          <w:rFonts w:ascii="Arial" w:hAnsi="Arial" w:cs="Arial"/>
-          <w:i/>
-          <w:color w:val="000000" w:themeColor="text1"/>
-        </w:rPr>
-        <w:t>Breach</w:t>
-      </w:r>
-      <w:proofErr w:type="spellEnd"/>
+        <w:t>Into the Breach</w:t>
+      </w:r>
       <w:r>
         <w:rPr>
           <w:rFonts w:ascii="Arial" w:hAnsi="Arial" w:cs="Arial"/>
@@ -7993,7 +7780,6 @@
         </w:rPr>
         <w:t xml:space="preserve">. Insbesondere im Bereich der Grafikkarten sind die Diskrepanzen am relevantesten. Für Designer bedeutet dies, dass 3D Grafiken auf Mobile-Geräten simpler und reduzierter sein müssen, ebenso die Menge an gleichzeitig gerenderten Objekten. Natürlich gibt es auch Möglichkeiten trotzdem riesige Welten zu erschaffen mit großen Landschaften, jedoch benutzten diese meistens gezielt Techniken, um Rechenleistung zu sparen. Ein Beispiel dafür sind die Bäume in </w:t>
       </w:r>
-      <w:proofErr w:type="spellStart"/>
       <w:r>
         <w:rPr>
           <w:rFonts w:ascii="Arial" w:hAnsi="Arial" w:cs="Arial"/>
@@ -8001,17 +7787,7 @@
           <w:iCs/>
           <w:color w:val="000000" w:themeColor="text1"/>
         </w:rPr>
-        <w:t>Genshin</w:t>
-      </w:r>
-      <w:proofErr w:type="spellEnd"/>
-      <w:r>
-        <w:rPr>
-          <w:rFonts w:ascii="Arial" w:hAnsi="Arial" w:cs="Arial"/>
-          <w:i/>
-          <w:iCs/>
-          <w:color w:val="000000" w:themeColor="text1"/>
-        </w:rPr>
-        <w:t xml:space="preserve"> Impact</w:t>
+        <w:t>Genshin Impact</w:t>
       </w:r>
       <w:r>
         <w:rPr>
@@ -8055,7 +7831,6 @@
         </w:rPr>
         <w:t xml:space="preserve">ab einer gewissen Distanz zur Kamera </w:t>
       </w:r>
-      <w:proofErr w:type="gramStart"/>
       <w:r>
         <w:rPr>
           <w:rFonts w:ascii="Arial" w:hAnsi="Arial" w:cs="Arial"/>
@@ -8063,7 +7838,6 @@
         </w:rPr>
         <w:t>durch recheneffizientere Sprites</w:t>
       </w:r>
-      <w:proofErr w:type="gramEnd"/>
       <w:r>
         <w:rPr>
           <w:rFonts w:ascii="Arial" w:hAnsi="Arial" w:cs="Arial"/>
@@ -8166,23 +7940,7 @@
           <w:rFonts w:ascii="Arial" w:hAnsi="Arial" w:cs="Arial"/>
           <w:color w:val="000000" w:themeColor="text1"/>
         </w:rPr>
-        <w:t xml:space="preserve"> nur selten und in kleinen Maßen verwendet werden. Für komplizierte und anspruchsvolle Effekte ist in den meisten Fällen die Hardware nicht gegeben. Ebenso muss auch die Batterieleistung beachtet werden, wodurch erneut rechenintensive Prozesse nicht empfehlenswert </w:t>
-      </w:r>
-      <w:proofErr w:type="gramStart"/>
-      <w:r>
-        <w:rPr>
-          <w:rFonts w:ascii="Arial" w:hAnsi="Arial" w:cs="Arial"/>
-          <w:color w:val="000000" w:themeColor="text1"/>
-        </w:rPr>
-        <w:t>sind</w:t>
-      </w:r>
-      <w:proofErr w:type="gramEnd"/>
-      <w:r>
-        <w:rPr>
-          <w:rFonts w:ascii="Arial" w:hAnsi="Arial" w:cs="Arial"/>
-          <w:color w:val="000000" w:themeColor="text1"/>
-        </w:rPr>
-        <w:t xml:space="preserve"> </w:t>
+        <w:t xml:space="preserve"> nur selten und in kleinen Maßen verwendet werden. Für komplizierte und anspruchsvolle Effekte ist in den meisten Fällen die Hardware nicht gegeben. Ebenso muss auch die Batterieleistung beachtet werden, wodurch erneut rechenintensive Prozesse nicht empfehlenswert sind </w:t>
       </w:r>
       <w:sdt>
         <w:sdtPr>
@@ -8362,23 +8120,7 @@
           <w:rFonts w:ascii="Arial" w:hAnsi="Arial" w:cs="Arial"/>
           <w:color w:val="000000" w:themeColor="text1"/>
         </w:rPr>
-        <w:t xml:space="preserve">bei Mobile-Bildschirmen die meisten kleineren Details unerkennbar und gehen Unter. Dies kann für die Art </w:t>
-      </w:r>
-      <w:proofErr w:type="spellStart"/>
-      <w:r>
-        <w:rPr>
-          <w:rFonts w:ascii="Arial" w:hAnsi="Arial" w:cs="Arial"/>
-          <w:color w:val="000000" w:themeColor="text1"/>
-        </w:rPr>
-        <w:t>Direction</w:t>
-      </w:r>
-      <w:proofErr w:type="spellEnd"/>
-      <w:r>
-        <w:rPr>
-          <w:rFonts w:ascii="Arial" w:hAnsi="Arial" w:cs="Arial"/>
-          <w:color w:val="000000" w:themeColor="text1"/>
-        </w:rPr>
-        <w:t xml:space="preserve"> so wie das Gameplay relevant sein.</w:t>
+        <w:t>bei Mobile-Bildschirmen die meisten kleineren Details unerkennbar und gehen Unter. Dies kann für die Art Direction so wie das Gameplay relevant sein.</w:t>
       </w:r>
       <w:r>
         <w:rPr>
@@ -8639,23 +8381,7 @@
           <w:rFonts w:ascii="Arial" w:hAnsi="Arial" w:cs="Arial"/>
           <w:color w:val="000000" w:themeColor="text1"/>
         </w:rPr>
-        <w:t xml:space="preserve">Für Entwickler ist nicht nur der riesige Markt an Spielern und die große Nachfrage interessant, sondern auch die Leichtigkeit, mit der man seine Spiele an die Kunden bringen kann. Insbesondere durch das Verwenden von Game </w:t>
-      </w:r>
-      <w:proofErr w:type="spellStart"/>
-      <w:r>
-        <w:rPr>
-          <w:rFonts w:ascii="Arial" w:hAnsi="Arial" w:cs="Arial"/>
-          <w:color w:val="000000" w:themeColor="text1"/>
-        </w:rPr>
-        <w:t>Engines</w:t>
-      </w:r>
-      <w:proofErr w:type="spellEnd"/>
-      <w:r>
-        <w:rPr>
-          <w:rFonts w:ascii="Arial" w:hAnsi="Arial" w:cs="Arial"/>
-          <w:color w:val="000000" w:themeColor="text1"/>
-        </w:rPr>
-        <w:t xml:space="preserve"> kann in Kürze ein funktionierendes Spiel herausgebracht werden, welches direkt über einen Online-Shop vermarktet werden kann </w:t>
+        <w:t xml:space="preserve">Für Entwickler ist nicht nur der riesige Markt an Spielern und die große Nachfrage interessant, sondern auch die Leichtigkeit, mit der man seine Spiele an die Kunden bringen kann. Insbesondere durch das Verwenden von Game Engines kann in Kürze ein funktionierendes Spiel herausgebracht werden, welches direkt über einen Online-Shop vermarktet werden kann </w:t>
       </w:r>
       <w:sdt>
         <w:sdtPr>
@@ -8710,23 +8436,7 @@
           <w:rFonts w:ascii="Arial" w:hAnsi="Arial" w:cs="Arial"/>
           <w:color w:val="000000" w:themeColor="text1"/>
         </w:rPr>
-        <w:t xml:space="preserve">. Das bedeutet aber auch, dass der Markt an Mobile-Spielen bereits sehr gesättigt ist und es viele Konkurrenz Produkte gibt, gegen die sich das eigene Spiel beweisen </w:t>
-      </w:r>
-      <w:proofErr w:type="gramStart"/>
-      <w:r>
-        <w:rPr>
-          <w:rFonts w:ascii="Arial" w:hAnsi="Arial" w:cs="Arial"/>
-          <w:color w:val="000000" w:themeColor="text1"/>
-        </w:rPr>
-        <w:t>muss</w:t>
-      </w:r>
-      <w:proofErr w:type="gramEnd"/>
-      <w:r>
-        <w:rPr>
-          <w:rFonts w:ascii="Arial" w:hAnsi="Arial" w:cs="Arial"/>
-          <w:color w:val="000000" w:themeColor="text1"/>
-        </w:rPr>
-        <w:t xml:space="preserve"> </w:t>
+        <w:t xml:space="preserve">. Das bedeutet aber auch, dass der Markt an Mobile-Spielen bereits sehr gesättigt ist und es viele Konkurrenz Produkte gibt, gegen die sich das eigene Spiel beweisen muss </w:t>
       </w:r>
       <w:sdt>
         <w:sdtPr>
@@ -9075,7 +8785,6 @@
         </w:rPr>
         <w:t xml:space="preserve">angewandt. Dabei entstanden sehr erfolgreiche Spiele wie </w:t>
       </w:r>
-      <w:proofErr w:type="spellStart"/>
       <w:r>
         <w:rPr>
           <w:rFonts w:ascii="Arial" w:hAnsi="Arial" w:cs="Arial"/>
@@ -9083,29 +8792,8 @@
           <w:iCs/>
           <w:color w:val="000000" w:themeColor="text1"/>
         </w:rPr>
-        <w:t>Teamfight</w:t>
-      </w:r>
-      <w:proofErr w:type="spellEnd"/>
-      <w:r>
-        <w:rPr>
-          <w:rFonts w:ascii="Arial" w:hAnsi="Arial" w:cs="Arial"/>
-          <w:i/>
-          <w:iCs/>
-          <w:color w:val="000000" w:themeColor="text1"/>
-        </w:rPr>
-        <w:t xml:space="preserve"> </w:t>
-      </w:r>
-      <w:proofErr w:type="spellStart"/>
-      <w:r>
-        <w:rPr>
-          <w:rFonts w:ascii="Arial" w:hAnsi="Arial" w:cs="Arial"/>
-          <w:i/>
-          <w:iCs/>
-          <w:color w:val="000000" w:themeColor="text1"/>
-        </w:rPr>
-        <w:t>Tactics</w:t>
-      </w:r>
-      <w:proofErr w:type="spellEnd"/>
+        <w:t>Teamfight Tactics</w:t>
+      </w:r>
       <w:r>
         <w:rPr>
           <w:rFonts w:ascii="Arial" w:hAnsi="Arial" w:cs="Arial"/>
@@ -9250,7 +8938,35 @@
           <w:rFonts w:ascii="Arial" w:hAnsi="Arial" w:cs="Arial"/>
           <w:color w:val="000000" w:themeColor="text1"/>
         </w:rPr>
-        <w:t xml:space="preserve"> neuen Genres der Survivor-Like Spiele und der Autobattler. Beide Genres verbindet die Reduktion der Entscheidungen und Interaktionsmöglichkeiten, </w:t>
+        <w:t xml:space="preserve"> neuen Genres der </w:t>
+      </w:r>
+      <w:r>
+        <w:rPr>
+          <w:rFonts w:ascii="Arial" w:hAnsi="Arial" w:cs="Arial"/>
+          <w:color w:val="000000" w:themeColor="text1"/>
+        </w:rPr>
+        <w:t>Autobattler</w:t>
+      </w:r>
+      <w:r>
+        <w:rPr>
+          <w:rFonts w:ascii="Arial" w:hAnsi="Arial" w:cs="Arial"/>
+          <w:color w:val="000000" w:themeColor="text1"/>
+        </w:rPr>
+        <w:t xml:space="preserve"> und der </w:t>
+      </w:r>
+      <w:r>
+        <w:rPr>
+          <w:rFonts w:ascii="Arial" w:hAnsi="Arial" w:cs="Arial"/>
+          <w:color w:val="000000" w:themeColor="text1"/>
+        </w:rPr>
+        <w:t>Survivor-Like Spiele</w:t>
+      </w:r>
+      <w:r>
+        <w:rPr>
+          <w:rFonts w:ascii="Arial" w:hAnsi="Arial" w:cs="Arial"/>
+          <w:color w:val="000000" w:themeColor="text1"/>
+        </w:rPr>
+        <w:t xml:space="preserve">. Beide Genres verbindet die Reduktion der Entscheidungen und Interaktionsmöglichkeiten, </w:t>
       </w:r>
       <w:r>
         <w:rPr>
@@ -9829,7 +9545,6 @@
         </w:rPr>
         <w:t xml:space="preserve">veröffentlichte </w:t>
       </w:r>
-      <w:proofErr w:type="spellStart"/>
       <w:r>
         <w:rPr>
           <w:rFonts w:ascii="Arial" w:hAnsi="Arial" w:cs="Arial"/>
@@ -9837,7 +9552,6 @@
         </w:rPr>
         <w:t>Drodo</w:t>
       </w:r>
-      <w:proofErr w:type="spellEnd"/>
       <w:r>
         <w:rPr>
           <w:rFonts w:ascii="Arial" w:hAnsi="Arial" w:cs="Arial"/>
@@ -10062,23 +9776,7 @@
           <w:rFonts w:ascii="Arial" w:hAnsi="Arial" w:cs="Arial"/>
           <w:color w:val="000000" w:themeColor="text1"/>
         </w:rPr>
-        <w:t xml:space="preserve"> in Early Access. Im Laufe der nächsten Monate wurde über mehrere Updates das Spiel finalisiert und erschien im Februar 2020 als </w:t>
-      </w:r>
-      <w:proofErr w:type="spellStart"/>
-      <w:r>
-        <w:rPr>
-          <w:rFonts w:ascii="Arial" w:hAnsi="Arial" w:cs="Arial"/>
-          <w:color w:val="000000" w:themeColor="text1"/>
-        </w:rPr>
-        <w:t>Full</w:t>
-      </w:r>
-      <w:proofErr w:type="spellEnd"/>
-      <w:r>
-        <w:rPr>
-          <w:rFonts w:ascii="Arial" w:hAnsi="Arial" w:cs="Arial"/>
-          <w:color w:val="000000" w:themeColor="text1"/>
-        </w:rPr>
-        <w:t xml:space="preserve"> Release </w:t>
+        <w:t xml:space="preserve"> in Early Access. Im Laufe der nächsten Monate wurde über mehrere Updates das Spiel finalisiert und erschien im Februar 2020 als Full Release </w:t>
       </w:r>
       <w:sdt>
         <w:sdtPr>
@@ -10164,34 +9862,14 @@
         </w:rPr>
         <w:t xml:space="preserve"> ihre eigene Version eines Autobattler Spiel zu entwickeln. So wurde am 26ten Juni </w:t>
       </w:r>
-      <w:proofErr w:type="spellStart"/>
       <w:r>
         <w:rPr>
           <w:rFonts w:ascii="Arial" w:hAnsi="Arial" w:cs="Arial"/>
           <w:i/>
           <w:color w:val="000000" w:themeColor="text1"/>
         </w:rPr>
-        <w:t>Teamfight</w:t>
-      </w:r>
-      <w:proofErr w:type="spellEnd"/>
-      <w:r>
-        <w:rPr>
-          <w:rFonts w:ascii="Arial" w:hAnsi="Arial" w:cs="Arial"/>
-          <w:i/>
-          <w:color w:val="000000" w:themeColor="text1"/>
-        </w:rPr>
-        <w:t xml:space="preserve"> </w:t>
-      </w:r>
-      <w:proofErr w:type="spellStart"/>
-      <w:r>
-        <w:rPr>
-          <w:rFonts w:ascii="Arial" w:hAnsi="Arial" w:cs="Arial"/>
-          <w:i/>
-          <w:color w:val="000000" w:themeColor="text1"/>
-        </w:rPr>
-        <w:t>Tactics</w:t>
-      </w:r>
-      <w:proofErr w:type="spellEnd"/>
+        <w:t>Teamfight Tactics</w:t>
+      </w:r>
       <w:r>
         <w:rPr>
           <w:rFonts w:ascii="Arial" w:hAnsi="Arial" w:cs="Arial"/>
@@ -10269,34 +9947,14 @@
         </w:rPr>
         <w:t xml:space="preserve">, nur verwendet </w:t>
       </w:r>
-      <w:proofErr w:type="spellStart"/>
       <w:r>
         <w:rPr>
           <w:rFonts w:ascii="Arial" w:hAnsi="Arial" w:cs="Arial"/>
           <w:i/>
           <w:color w:val="000000" w:themeColor="text1"/>
         </w:rPr>
-        <w:t>Teamfight</w:t>
-      </w:r>
-      <w:proofErr w:type="spellEnd"/>
-      <w:r>
-        <w:rPr>
-          <w:rFonts w:ascii="Arial" w:hAnsi="Arial" w:cs="Arial"/>
-          <w:i/>
-          <w:color w:val="000000" w:themeColor="text1"/>
-        </w:rPr>
-        <w:t xml:space="preserve"> </w:t>
-      </w:r>
-      <w:proofErr w:type="spellStart"/>
-      <w:r>
-        <w:rPr>
-          <w:rFonts w:ascii="Arial" w:hAnsi="Arial" w:cs="Arial"/>
-          <w:i/>
-          <w:color w:val="000000" w:themeColor="text1"/>
-        </w:rPr>
-        <w:t>Tactics</w:t>
-      </w:r>
-      <w:proofErr w:type="spellEnd"/>
+        <w:t>Teamfight Tactics</w:t>
+      </w:r>
       <w:r>
         <w:rPr>
           <w:rFonts w:ascii="Arial" w:hAnsi="Arial" w:cs="Arial"/>
@@ -10367,52 +10025,16 @@
           <w:rFonts w:ascii="Arial" w:hAnsi="Arial" w:cs="Arial"/>
           <w:color w:val="000000" w:themeColor="text1"/>
         </w:rPr>
-        <w:t xml:space="preserve">Ubisoft und kombinierte das Battle Royale Genre mit herkömmlichen Autobattler Mechaniken. Die Grundlagen blieben dieselben und beinhalteten ein rechteckiges Raster, auf dem jede Runde die Charaktere der Spieler </w:t>
-      </w:r>
-      <w:proofErr w:type="gramStart"/>
-      <w:r>
-        <w:rPr>
-          <w:rFonts w:ascii="Arial" w:hAnsi="Arial" w:cs="Arial"/>
-          <w:color w:val="000000" w:themeColor="text1"/>
-        </w:rPr>
-        <w:t>gegen</w:t>
-      </w:r>
-      <w:proofErr w:type="gramEnd"/>
-      <w:r>
-        <w:rPr>
-          <w:rFonts w:ascii="Arial" w:hAnsi="Arial" w:cs="Arial"/>
-          <w:color w:val="000000" w:themeColor="text1"/>
-        </w:rPr>
-        <w:t xml:space="preserve"> die der Gegner kämpfen. Der große Unterschied liegt in der Spieleranzahl, bei Spielen wie </w:t>
-      </w:r>
-      <w:proofErr w:type="spellStart"/>
+        <w:t xml:space="preserve">Ubisoft und kombinierte das Battle Royale Genre mit herkömmlichen Autobattler Mechaniken. Die Grundlagen blieben dieselben und beinhalteten ein rechteckiges Raster, auf dem jede Runde die Charaktere der Spieler gegen die der Gegner kämpfen. Der große Unterschied liegt in der Spieleranzahl, bei Spielen wie </w:t>
+      </w:r>
       <w:r>
         <w:rPr>
           <w:rFonts w:ascii="Arial" w:hAnsi="Arial" w:cs="Arial"/>
           <w:i/>
           <w:color w:val="000000" w:themeColor="text1"/>
         </w:rPr>
-        <w:t>Teamfight</w:t>
-      </w:r>
-      <w:proofErr w:type="spellEnd"/>
-      <w:r>
-        <w:rPr>
-          <w:rFonts w:ascii="Arial" w:hAnsi="Arial" w:cs="Arial"/>
-          <w:i/>
-          <w:color w:val="000000" w:themeColor="text1"/>
-        </w:rPr>
-        <w:t xml:space="preserve"> </w:t>
-      </w:r>
-      <w:proofErr w:type="spellStart"/>
-      <w:r>
-        <w:rPr>
-          <w:rFonts w:ascii="Arial" w:hAnsi="Arial" w:cs="Arial"/>
-          <w:i/>
-          <w:color w:val="000000" w:themeColor="text1"/>
-        </w:rPr>
-        <w:t>Tactics</w:t>
-      </w:r>
-      <w:proofErr w:type="spellEnd"/>
+        <w:t>Teamfight Tactics</w:t>
+      </w:r>
       <w:r>
         <w:rPr>
           <w:rFonts w:ascii="Arial" w:hAnsi="Arial" w:cs="Arial"/>
@@ -10687,40 +10309,9 @@
           <w:sz w:val="36"/>
           <w:szCs w:val="36"/>
         </w:rPr>
-        <w:t xml:space="preserve">3.2.1. </w:t>
-      </w:r>
-      <w:proofErr w:type="spellStart"/>
-      <w:r>
-        <w:rPr>
-          <w:rFonts w:ascii="Arial" w:hAnsi="Arial" w:cs="Arial"/>
-          <w:color w:val="000000" w:themeColor="text1"/>
-          <w:sz w:val="36"/>
-          <w:szCs w:val="36"/>
-        </w:rPr>
-        <w:t>Teamfight</w:t>
-      </w:r>
-      <w:proofErr w:type="spellEnd"/>
-      <w:r>
-        <w:rPr>
-          <w:rFonts w:ascii="Arial" w:hAnsi="Arial" w:cs="Arial"/>
-          <w:color w:val="000000" w:themeColor="text1"/>
-          <w:sz w:val="36"/>
-          <w:szCs w:val="36"/>
-        </w:rPr>
-        <w:t xml:space="preserve"> </w:t>
-      </w:r>
-      <w:proofErr w:type="spellStart"/>
-      <w:r>
-        <w:rPr>
-          <w:rFonts w:ascii="Arial" w:hAnsi="Arial" w:cs="Arial"/>
-          <w:color w:val="000000" w:themeColor="text1"/>
-          <w:sz w:val="36"/>
-          <w:szCs w:val="36"/>
-        </w:rPr>
-        <w:t>Tactics</w:t>
+        <w:t>3.2.1. Teamfight Tactics</w:t>
       </w:r>
       <w:bookmarkEnd w:id="13"/>
-      <w:proofErr w:type="spellEnd"/>
     </w:p>
     <w:p>
       <w:pPr>
@@ -10752,69 +10343,29 @@
         </w:rPr>
         <w:t xml:space="preserve"> der am schnellsten gewachsen ist, ist </w:t>
       </w:r>
-      <w:proofErr w:type="spellStart"/>
       <w:r>
         <w:rPr>
           <w:rFonts w:ascii="Arial" w:hAnsi="Arial" w:cs="Arial"/>
           <w:i/>
           <w:color w:val="000000" w:themeColor="text1"/>
         </w:rPr>
-        <w:t>Teamfight</w:t>
-      </w:r>
-      <w:proofErr w:type="spellEnd"/>
+        <w:t>Teamfight Tactis</w:t>
+      </w:r>
+      <w:r>
+        <w:rPr>
+          <w:rFonts w:ascii="Arial" w:hAnsi="Arial" w:cs="Arial"/>
+          <w:color w:val="000000" w:themeColor="text1"/>
+        </w:rPr>
+        <w:t xml:space="preserve">. Laut eigenen Angaben spielten in den ersten drei Monaten über 33 Millionen Spieler </w:t>
+      </w:r>
       <w:r>
         <w:rPr>
           <w:rFonts w:ascii="Arial" w:hAnsi="Arial" w:cs="Arial"/>
           <w:i/>
           <w:color w:val="000000" w:themeColor="text1"/>
         </w:rPr>
-        <w:t xml:space="preserve"> </w:t>
-      </w:r>
-      <w:proofErr w:type="spellStart"/>
-      <w:r>
-        <w:rPr>
-          <w:rFonts w:ascii="Arial" w:hAnsi="Arial" w:cs="Arial"/>
-          <w:i/>
-          <w:color w:val="000000" w:themeColor="text1"/>
-        </w:rPr>
-        <w:t>Tactis</w:t>
-      </w:r>
-      <w:proofErr w:type="spellEnd"/>
-      <w:r>
-        <w:rPr>
-          <w:rFonts w:ascii="Arial" w:hAnsi="Arial" w:cs="Arial"/>
-          <w:color w:val="000000" w:themeColor="text1"/>
-        </w:rPr>
-        <w:t xml:space="preserve">. Laut eigenen Angaben spielten in den ersten drei Monaten über 33 Millionen Spieler </w:t>
-      </w:r>
-      <w:proofErr w:type="spellStart"/>
-      <w:r>
-        <w:rPr>
-          <w:rFonts w:ascii="Arial" w:hAnsi="Arial" w:cs="Arial"/>
-          <w:i/>
-          <w:color w:val="000000" w:themeColor="text1"/>
-        </w:rPr>
-        <w:t>Teamfight</w:t>
-      </w:r>
-      <w:proofErr w:type="spellEnd"/>
-      <w:r>
-        <w:rPr>
-          <w:rFonts w:ascii="Arial" w:hAnsi="Arial" w:cs="Arial"/>
-          <w:i/>
-          <w:color w:val="000000" w:themeColor="text1"/>
-        </w:rPr>
-        <w:t xml:space="preserve"> </w:t>
-      </w:r>
-      <w:proofErr w:type="spellStart"/>
-      <w:r>
-        <w:rPr>
-          <w:rFonts w:ascii="Arial" w:hAnsi="Arial" w:cs="Arial"/>
-          <w:i/>
-          <w:color w:val="000000" w:themeColor="text1"/>
-        </w:rPr>
-        <w:t>Tactics</w:t>
-      </w:r>
-      <w:proofErr w:type="spellEnd"/>
+        <w:t>Teamfight Tactics</w:t>
+      </w:r>
       <w:r>
         <w:rPr>
           <w:rFonts w:ascii="Arial" w:hAnsi="Arial" w:cs="Arial"/>
@@ -10994,34 +10545,14 @@
         </w:rPr>
         <w:t xml:space="preserve">Wie zuvor bereits erwähnt stammen die Charaktere in </w:t>
       </w:r>
-      <w:proofErr w:type="spellStart"/>
       <w:r>
         <w:rPr>
           <w:rFonts w:ascii="Arial" w:hAnsi="Arial" w:cs="Arial"/>
           <w:i/>
           <w:color w:val="000000" w:themeColor="text1"/>
         </w:rPr>
-        <w:t>Teamfight</w:t>
-      </w:r>
-      <w:proofErr w:type="spellEnd"/>
-      <w:r>
-        <w:rPr>
-          <w:rFonts w:ascii="Arial" w:hAnsi="Arial" w:cs="Arial"/>
-          <w:i/>
-          <w:color w:val="000000" w:themeColor="text1"/>
-        </w:rPr>
-        <w:t xml:space="preserve"> </w:t>
-      </w:r>
-      <w:proofErr w:type="spellStart"/>
-      <w:r>
-        <w:rPr>
-          <w:rFonts w:ascii="Arial" w:hAnsi="Arial" w:cs="Arial"/>
-          <w:i/>
-          <w:color w:val="000000" w:themeColor="text1"/>
-        </w:rPr>
-        <w:t>Tactics</w:t>
-      </w:r>
-      <w:proofErr w:type="spellEnd"/>
+        <w:t>Teamfight Tactics</w:t>
+      </w:r>
       <w:r>
         <w:rPr>
           <w:rFonts w:ascii="Arial" w:hAnsi="Arial" w:cs="Arial"/>
@@ -11069,417 +10600,357 @@
         <w:lastRenderedPageBreak/>
         <w:t xml:space="preserve">Die Spieler haben mehrere Möglichkeiten, ihre Einheiten in </w:t>
       </w:r>
-      <w:proofErr w:type="spellStart"/>
       <w:r>
         <w:rPr>
           <w:rFonts w:ascii="Arial" w:hAnsi="Arial" w:cs="Arial"/>
           <w:i/>
           <w:color w:val="000000" w:themeColor="text1"/>
         </w:rPr>
-        <w:t>Teamfight</w:t>
-      </w:r>
-      <w:proofErr w:type="spellEnd"/>
+        <w:t>Teamfight Tactics</w:t>
+      </w:r>
+      <w:r>
+        <w:rPr>
+          <w:rFonts w:ascii="Arial" w:hAnsi="Arial" w:cs="Arial"/>
+          <w:color w:val="000000" w:themeColor="text1"/>
+        </w:rPr>
+        <w:t xml:space="preserve"> zu verstärken. Zum Beispiel können </w:t>
+      </w:r>
+      <w:r>
+        <w:rPr>
+          <w:rFonts w:ascii="Arial" w:hAnsi="Arial" w:cs="Arial"/>
+          <w:color w:val="000000" w:themeColor="text1"/>
+        </w:rPr>
+        <w:t>die Spieler,</w:t>
+      </w:r>
+      <w:r>
+        <w:rPr>
+          <w:rFonts w:ascii="Arial" w:hAnsi="Arial" w:cs="Arial"/>
+          <w:color w:val="000000" w:themeColor="text1"/>
+        </w:rPr>
+        <w:t xml:space="preserve"> sie mit Gegenständen ausstatten, die ihre Werte verbessern und zusätzliche Effekte bieten.</w:t>
+      </w:r>
+      <w:r>
+        <w:rPr>
+          <w:rFonts w:ascii="Arial" w:hAnsi="Arial" w:cs="Arial"/>
+          <w:color w:val="000000" w:themeColor="text1"/>
+        </w:rPr>
+        <w:t xml:space="preserve"> Alternativ </w:t>
+      </w:r>
+      <w:r>
+        <w:rPr>
+          <w:rFonts w:ascii="Arial" w:hAnsi="Arial" w:cs="Arial"/>
+          <w:color w:val="000000" w:themeColor="text1"/>
+        </w:rPr>
+        <w:t xml:space="preserve">können die Spieler </w:t>
+      </w:r>
+      <w:r>
+        <w:rPr>
+          <w:rFonts w:ascii="Arial" w:hAnsi="Arial" w:cs="Arial"/>
+          <w:color w:val="000000" w:themeColor="text1"/>
+        </w:rPr>
+        <w:t>das Level der Charaktere erhöhen</w:t>
+      </w:r>
+      <w:r>
+        <w:rPr>
+          <w:rFonts w:ascii="Arial" w:hAnsi="Arial" w:cs="Arial"/>
+          <w:color w:val="000000" w:themeColor="text1"/>
+        </w:rPr>
+        <w:t xml:space="preserve">, indem sie identische Einheiten </w:t>
+      </w:r>
+      <w:r>
+        <w:rPr>
+          <w:rFonts w:ascii="Arial" w:hAnsi="Arial" w:cs="Arial"/>
+          <w:color w:val="000000" w:themeColor="text1"/>
+        </w:rPr>
+        <w:t>zusammenfügen</w:t>
+      </w:r>
+      <w:r>
+        <w:rPr>
+          <w:rFonts w:ascii="Arial" w:hAnsi="Arial" w:cs="Arial"/>
+          <w:color w:val="000000" w:themeColor="text1"/>
+        </w:rPr>
+        <w:t xml:space="preserve">. </w:t>
+      </w:r>
+      <w:r>
+        <w:rPr>
+          <w:rFonts w:ascii="Arial" w:hAnsi="Arial" w:cs="Arial"/>
+          <w:color w:val="000000" w:themeColor="text1"/>
+        </w:rPr>
+        <w:t>Für eine Stufe 2 Einheit benötigt man zwei Stufe 1 Versionen derselben Einheit, für Stufe 3 benötigt man zwei Stufe 2 Versionen usw.</w:t>
+      </w:r>
+      <w:r>
+        <w:rPr>
+          <w:rFonts w:ascii="Arial" w:hAnsi="Arial" w:cs="Arial"/>
+          <w:color w:val="000000" w:themeColor="text1"/>
+        </w:rPr>
+        <w:t xml:space="preserve"> Zusätzlich erhalten die Einheiten sogenannte </w:t>
+      </w:r>
+      <w:r>
+        <w:rPr>
+          <w:rFonts w:ascii="Arial" w:hAnsi="Arial" w:cs="Arial"/>
+          <w:color w:val="000000" w:themeColor="text1"/>
+        </w:rPr>
+        <w:t>Klassen-Boni.</w:t>
+      </w:r>
+      <w:r>
+        <w:rPr>
+          <w:rFonts w:ascii="Arial" w:hAnsi="Arial" w:cs="Arial"/>
+          <w:color w:val="000000" w:themeColor="text1"/>
+        </w:rPr>
+        <w:t xml:space="preserve"> </w:t>
+      </w:r>
+      <w:r>
+        <w:rPr>
+          <w:rFonts w:ascii="Arial" w:hAnsi="Arial" w:cs="Arial"/>
+          <w:color w:val="000000" w:themeColor="text1"/>
+        </w:rPr>
+        <w:t>Diese Boni werden aktiviert, wenn Spieler mehrere Einheiten derselben Klasse verwenden</w:t>
+      </w:r>
+      <w:r>
+        <w:rPr>
+          <w:rFonts w:ascii="Arial" w:hAnsi="Arial" w:cs="Arial"/>
+          <w:color w:val="000000" w:themeColor="text1"/>
+        </w:rPr>
+        <w:t xml:space="preserve">. </w:t>
+      </w:r>
+      <w:r>
+        <w:rPr>
+          <w:rFonts w:ascii="Arial" w:hAnsi="Arial" w:cs="Arial"/>
+          <w:color w:val="000000" w:themeColor="text1"/>
+        </w:rPr>
+        <w:t>Zum Beispiel gewähren 2, 4 oder 6 Warden im Spiel allen Einheiten 10%, 20% bzw. 30% Schadensreduktion.</w:t>
+      </w:r>
+      <w:r>
+        <w:rPr>
+          <w:rFonts w:ascii="Arial" w:hAnsi="Arial" w:cs="Arial"/>
+          <w:color w:val="000000" w:themeColor="text1"/>
+        </w:rPr>
+        <w:t xml:space="preserve"> Ähnliche Klassen-Boni-Systeme finden sich auch in vielen anderen Autobattlern und sogar in Spielen außerhalb dieses Genres.</w:t>
+      </w:r>
+    </w:p>
+    <w:p>
+      <w:pPr>
+        <w:spacing w:line="360" w:lineRule="auto"/>
+        <w:jc w:val="both"/>
+        <w:rPr>
+          <w:rFonts w:ascii="Arial" w:hAnsi="Arial" w:cs="Arial"/>
+          <w:color w:val="000000" w:themeColor="text1"/>
+        </w:rPr>
+      </w:pPr>
+    </w:p>
+    <w:p>
+      <w:pPr>
+        <w:spacing w:line="360" w:lineRule="auto"/>
+        <w:jc w:val="both"/>
+        <w:rPr>
+          <w:rFonts w:ascii="Arial" w:hAnsi="Arial" w:cs="Arial"/>
+          <w:color w:val="000000" w:themeColor="text1"/>
+        </w:rPr>
+      </w:pPr>
+      <w:r>
+        <w:rPr>
+          <w:rFonts w:ascii="Arial" w:hAnsi="Arial" w:cs="Arial"/>
+          <w:color w:val="000000" w:themeColor="text1"/>
+        </w:rPr>
+        <w:t xml:space="preserve">Eine der Hauptmechaniken von </w:t>
+      </w:r>
       <w:r>
         <w:rPr>
           <w:rFonts w:ascii="Arial" w:hAnsi="Arial" w:cs="Arial"/>
           <w:i/>
           <w:color w:val="000000" w:themeColor="text1"/>
         </w:rPr>
+        <w:t>Teamfight Tactics</w:t>
+      </w:r>
+      <w:r>
+        <w:rPr>
+          <w:rFonts w:ascii="Arial" w:hAnsi="Arial" w:cs="Arial"/>
+          <w:color w:val="000000" w:themeColor="text1"/>
+        </w:rPr>
+        <w:t xml:space="preserve"> liegt darin, dass alle Spieler einer Runde gleichzeitig agieren. Dementsprechend hat man nicht unbegrenzt Zeit in der Ausrüstungsphase</w:t>
+      </w:r>
+      <w:r>
+        <w:rPr>
+          <w:rFonts w:ascii="Arial" w:hAnsi="Arial" w:cs="Arial"/>
+          <w:color w:val="000000" w:themeColor="text1"/>
+        </w:rPr>
+        <w:t>,</w:t>
+      </w:r>
+      <w:r>
+        <w:rPr>
+          <w:rFonts w:ascii="Arial" w:hAnsi="Arial" w:cs="Arial"/>
+          <w:color w:val="000000" w:themeColor="text1"/>
+        </w:rPr>
+        <w:t xml:space="preserve"> und die Kampfphase geschieht in Echtzeit. Zusätzlich gibt es alle paar Runden eine </w:t>
+      </w:r>
+      <w:r>
+        <w:rPr>
+          <w:rFonts w:ascii="Arial" w:hAnsi="Arial" w:cs="Arial"/>
+          <w:color w:val="000000" w:themeColor="text1"/>
+        </w:rPr>
+        <w:t>Karussell-Auswahl,</w:t>
+      </w:r>
+      <w:r>
+        <w:rPr>
+          <w:rFonts w:ascii="Arial" w:hAnsi="Arial" w:cs="Arial"/>
+          <w:color w:val="000000" w:themeColor="text1"/>
+        </w:rPr>
+        <w:t xml:space="preserve"> bei dem die Spieler aus </w:t>
+      </w:r>
+      <w:r>
+        <w:rPr>
+          <w:rFonts w:ascii="Arial" w:hAnsi="Arial" w:cs="Arial"/>
+          <w:color w:val="000000" w:themeColor="text1"/>
+        </w:rPr>
+        <w:t>einem rotierenden Kreis von Charakteren kostenlos neue, stärkere Einheiten rekrutieren können. Dabei dürfen die Spieler mit weniger Lebenspunkten beginnen</w:t>
+      </w:r>
+      <w:r>
+        <w:rPr>
+          <w:rFonts w:ascii="Arial" w:hAnsi="Arial" w:cs="Arial"/>
+          <w:color w:val="000000" w:themeColor="text1"/>
+        </w:rPr>
+        <w:t>.</w:t>
+      </w:r>
+      <w:r>
+        <w:rPr>
+          <w:rFonts w:ascii="Arial" w:hAnsi="Arial" w:cs="Arial"/>
+          <w:color w:val="000000" w:themeColor="text1"/>
+        </w:rPr>
         <w:t xml:space="preserve"> </w:t>
       </w:r>
-      <w:proofErr w:type="spellStart"/>
+      <w:r>
+        <w:rPr>
+          <w:rFonts w:ascii="Arial" w:hAnsi="Arial" w:cs="Arial"/>
+          <w:color w:val="000000" w:themeColor="text1"/>
+        </w:rPr>
+        <w:t>D</w:t>
+      </w:r>
+      <w:r>
+        <w:rPr>
+          <w:rFonts w:ascii="Arial" w:hAnsi="Arial" w:cs="Arial"/>
+          <w:color w:val="000000" w:themeColor="text1"/>
+        </w:rPr>
+        <w:t>adurch entsteht eine Möglichkeit den verlorenen Vorsprung wieder aufzuholen.</w:t>
+      </w:r>
+    </w:p>
+    <w:p>
+      <w:pPr>
+        <w:spacing w:line="360" w:lineRule="auto"/>
+        <w:jc w:val="both"/>
+        <w:rPr>
+          <w:rFonts w:ascii="Arial" w:hAnsi="Arial" w:cs="Arial"/>
+          <w:color w:val="000000" w:themeColor="text1"/>
+        </w:rPr>
+      </w:pPr>
+    </w:p>
+    <w:p>
+      <w:pPr>
+        <w:spacing w:line="360" w:lineRule="auto"/>
+        <w:jc w:val="both"/>
+        <w:rPr>
+          <w:rFonts w:ascii="Arial" w:hAnsi="Arial" w:cs="Arial"/>
+          <w:color w:val="000000" w:themeColor="text1"/>
+        </w:rPr>
+      </w:pPr>
+      <w:r>
+        <w:rPr>
+          <w:rFonts w:ascii="Arial" w:hAnsi="Arial" w:cs="Arial"/>
+          <w:color w:val="000000" w:themeColor="text1"/>
+        </w:rPr>
+        <w:t xml:space="preserve">Alle paar Monate wird das verfügbare Set </w:t>
+      </w:r>
+      <w:r>
+        <w:rPr>
+          <w:rFonts w:ascii="Arial" w:hAnsi="Arial" w:cs="Arial"/>
+          <w:color w:val="000000" w:themeColor="text1"/>
+        </w:rPr>
+        <w:t>komplett überarbeitet</w:t>
+      </w:r>
+      <w:r>
+        <w:rPr>
+          <w:rFonts w:ascii="Arial" w:hAnsi="Arial" w:cs="Arial"/>
+          <w:color w:val="000000" w:themeColor="text1"/>
+        </w:rPr>
+        <w:t xml:space="preserve">. Das </w:t>
+      </w:r>
+      <w:r>
+        <w:rPr>
+          <w:rFonts w:ascii="Arial" w:hAnsi="Arial" w:cs="Arial"/>
+          <w:color w:val="000000" w:themeColor="text1"/>
+        </w:rPr>
+        <w:t xml:space="preserve">bedeutet, dass </w:t>
+      </w:r>
+      <w:r>
+        <w:rPr>
+          <w:rFonts w:ascii="Arial" w:hAnsi="Arial" w:cs="Arial"/>
+          <w:color w:val="000000" w:themeColor="text1"/>
+        </w:rPr>
+        <w:t>die verfügbaren Charaktere, Ausrüstungen und Fähigkeiten gravierend angepasst</w:t>
+      </w:r>
+      <w:r>
+        <w:rPr>
+          <w:rFonts w:ascii="Arial" w:hAnsi="Arial" w:cs="Arial"/>
+          <w:color w:val="000000" w:themeColor="text1"/>
+        </w:rPr>
+        <w:t xml:space="preserve"> werden</w:t>
+      </w:r>
+      <w:r>
+        <w:rPr>
+          <w:rFonts w:ascii="Arial" w:hAnsi="Arial" w:cs="Arial"/>
+          <w:color w:val="000000" w:themeColor="text1"/>
+        </w:rPr>
+        <w:t>. Oft werden gleichzeitig neue Mechaniken und Balance-Veränderungen eingeführt. Ebenso werden die erreichten Ränge der Spieler zurückgesetzt.</w:t>
+      </w:r>
+      <w:r>
+        <w:rPr>
+          <w:rFonts w:ascii="Arial" w:hAnsi="Arial" w:cs="Arial"/>
+          <w:color w:val="000000" w:themeColor="text1"/>
+        </w:rPr>
+        <w:t xml:space="preserve"> Dadurch </w:t>
+      </w:r>
+      <w:r>
+        <w:rPr>
+          <w:rFonts w:ascii="Arial" w:hAnsi="Arial" w:cs="Arial"/>
+          <w:color w:val="000000" w:themeColor="text1"/>
+        </w:rPr>
+        <w:t>ver</w:t>
+      </w:r>
+      <w:r>
+        <w:rPr>
+          <w:rFonts w:ascii="Arial" w:hAnsi="Arial" w:cs="Arial"/>
+          <w:color w:val="000000" w:themeColor="text1"/>
+        </w:rPr>
+        <w:t xml:space="preserve">ändern sich die verfügbaren Kombinationen und Strategien </w:t>
+      </w:r>
+      <w:r>
+        <w:rPr>
+          <w:rFonts w:ascii="Arial" w:hAnsi="Arial" w:cs="Arial"/>
+          <w:color w:val="000000" w:themeColor="text1"/>
+        </w:rPr>
+        <w:t>erheblich</w:t>
+      </w:r>
+      <w:r>
+        <w:rPr>
+          <w:rFonts w:ascii="Arial" w:hAnsi="Arial" w:cs="Arial"/>
+          <w:color w:val="000000" w:themeColor="text1"/>
+        </w:rPr>
+        <w:t xml:space="preserve">, wodurch auch erfahrene Spieler aufgerufen werden, erneut zu spielen. </w:t>
+      </w:r>
+      <w:r>
+        <w:rPr>
+          <w:rFonts w:ascii="Arial" w:hAnsi="Arial" w:cs="Arial"/>
+          <w:color w:val="000000" w:themeColor="text1"/>
+        </w:rPr>
+        <w:t xml:space="preserve">Sie versuchen entweder, ihren früheren Rang wieder zu erreichen oder neue Kombinationen und Mechaniken auszuprobieren. Insgesamt wird der Wiederspielwert von </w:t>
+      </w:r>
       <w:r>
         <w:rPr>
           <w:rFonts w:ascii="Arial" w:hAnsi="Arial" w:cs="Arial"/>
           <w:i/>
           <w:color w:val="000000" w:themeColor="text1"/>
         </w:rPr>
-        <w:t>Tactics</w:t>
-      </w:r>
-      <w:proofErr w:type="spellEnd"/>
-      <w:r>
-        <w:rPr>
-          <w:rFonts w:ascii="Arial" w:hAnsi="Arial" w:cs="Arial"/>
-          <w:color w:val="000000" w:themeColor="text1"/>
-        </w:rPr>
-        <w:t xml:space="preserve"> zu verstärken. Zum Beispiel können </w:t>
-      </w:r>
-      <w:r>
-        <w:rPr>
-          <w:rFonts w:ascii="Arial" w:hAnsi="Arial" w:cs="Arial"/>
-          <w:color w:val="000000" w:themeColor="text1"/>
-        </w:rPr>
-        <w:t>die Spieler,</w:t>
-      </w:r>
-      <w:r>
-        <w:rPr>
-          <w:rFonts w:ascii="Arial" w:hAnsi="Arial" w:cs="Arial"/>
-          <w:color w:val="000000" w:themeColor="text1"/>
-        </w:rPr>
-        <w:t xml:space="preserve"> sie mit Gegenständen ausstatten, die ihre Werte verbessern und zusätzliche Effekte bieten.</w:t>
-      </w:r>
-      <w:r>
-        <w:rPr>
-          <w:rFonts w:ascii="Arial" w:hAnsi="Arial" w:cs="Arial"/>
-          <w:color w:val="000000" w:themeColor="text1"/>
-        </w:rPr>
-        <w:t xml:space="preserve"> Alternativ </w:t>
-      </w:r>
-      <w:r>
-        <w:rPr>
-          <w:rFonts w:ascii="Arial" w:hAnsi="Arial" w:cs="Arial"/>
-          <w:color w:val="000000" w:themeColor="text1"/>
-        </w:rPr>
-        <w:t xml:space="preserve">können die Spieler </w:t>
-      </w:r>
-      <w:r>
-        <w:rPr>
-          <w:rFonts w:ascii="Arial" w:hAnsi="Arial" w:cs="Arial"/>
-          <w:color w:val="000000" w:themeColor="text1"/>
-        </w:rPr>
-        <w:t>das Level der Charaktere erhöhen</w:t>
-      </w:r>
-      <w:r>
-        <w:rPr>
-          <w:rFonts w:ascii="Arial" w:hAnsi="Arial" w:cs="Arial"/>
-          <w:color w:val="000000" w:themeColor="text1"/>
-        </w:rPr>
-        <w:t xml:space="preserve">, indem sie identische Einheiten </w:t>
-      </w:r>
-      <w:r>
-        <w:rPr>
-          <w:rFonts w:ascii="Arial" w:hAnsi="Arial" w:cs="Arial"/>
-          <w:color w:val="000000" w:themeColor="text1"/>
-        </w:rPr>
-        <w:t>zusammenfügen</w:t>
-      </w:r>
-      <w:r>
-        <w:rPr>
-          <w:rFonts w:ascii="Arial" w:hAnsi="Arial" w:cs="Arial"/>
-          <w:color w:val="000000" w:themeColor="text1"/>
-        </w:rPr>
-        <w:t xml:space="preserve">. </w:t>
-      </w:r>
-      <w:r>
-        <w:rPr>
-          <w:rFonts w:ascii="Arial" w:hAnsi="Arial" w:cs="Arial"/>
-          <w:color w:val="000000" w:themeColor="text1"/>
-        </w:rPr>
-        <w:t>Für eine Stufe 2 Einheit benötigt man zwei Stufe 1 Versionen derselben Einheit, für Stufe 3 benötigt man zwei Stufe 2 Versionen usw.</w:t>
-      </w:r>
-      <w:r>
-        <w:rPr>
-          <w:rFonts w:ascii="Arial" w:hAnsi="Arial" w:cs="Arial"/>
-          <w:color w:val="000000" w:themeColor="text1"/>
-        </w:rPr>
-        <w:t xml:space="preserve"> Zusätzlich erhalten die Einheiten sogenannte </w:t>
-      </w:r>
-      <w:r>
-        <w:rPr>
-          <w:rFonts w:ascii="Arial" w:hAnsi="Arial" w:cs="Arial"/>
-          <w:color w:val="000000" w:themeColor="text1"/>
-        </w:rPr>
-        <w:t>Klassen-Boni.</w:t>
-      </w:r>
-      <w:r>
-        <w:rPr>
-          <w:rFonts w:ascii="Arial" w:hAnsi="Arial" w:cs="Arial"/>
-          <w:color w:val="000000" w:themeColor="text1"/>
-        </w:rPr>
-        <w:t xml:space="preserve"> </w:t>
-      </w:r>
-      <w:r>
-        <w:rPr>
-          <w:rFonts w:ascii="Arial" w:hAnsi="Arial" w:cs="Arial"/>
-          <w:color w:val="000000" w:themeColor="text1"/>
-        </w:rPr>
-        <w:t>Diese Boni werden aktiviert, wenn Spieler mehrere Einheiten derselben Klasse verwenden</w:t>
-      </w:r>
-      <w:r>
-        <w:rPr>
-          <w:rFonts w:ascii="Arial" w:hAnsi="Arial" w:cs="Arial"/>
-          <w:color w:val="000000" w:themeColor="text1"/>
-        </w:rPr>
-        <w:t xml:space="preserve">. </w:t>
-      </w:r>
-      <w:r>
-        <w:rPr>
-          <w:rFonts w:ascii="Arial" w:hAnsi="Arial" w:cs="Arial"/>
-          <w:color w:val="000000" w:themeColor="text1"/>
-        </w:rPr>
-        <w:t>Zum Beispiel gewähren 2, 4 oder 6 Warden im Spiel allen Einheiten 10%, 20% bzw. 30% Schadensreduktion.</w:t>
-      </w:r>
-      <w:r>
-        <w:rPr>
-          <w:rFonts w:ascii="Arial" w:hAnsi="Arial" w:cs="Arial"/>
-          <w:color w:val="000000" w:themeColor="text1"/>
-        </w:rPr>
-        <w:t xml:space="preserve"> Ähnliche Klassen-Boni-Systeme finden sich auch in vielen anderen Autobattlern und sogar in Spielen außerhalb dieses Genres.</w:t>
-      </w:r>
-    </w:p>
-    <w:p>
-      <w:pPr>
-        <w:spacing w:line="360" w:lineRule="auto"/>
-        <w:jc w:val="both"/>
-        <w:rPr>
-          <w:rFonts w:ascii="Arial" w:hAnsi="Arial" w:cs="Arial"/>
-          <w:color w:val="000000" w:themeColor="text1"/>
-        </w:rPr>
-      </w:pPr>
-    </w:p>
-    <w:p>
-      <w:pPr>
-        <w:spacing w:line="360" w:lineRule="auto"/>
-        <w:jc w:val="both"/>
-        <w:rPr>
-          <w:rFonts w:ascii="Arial" w:hAnsi="Arial" w:cs="Arial"/>
-          <w:color w:val="000000" w:themeColor="text1"/>
-        </w:rPr>
-      </w:pPr>
-      <w:r>
-        <w:rPr>
-          <w:rFonts w:ascii="Arial" w:hAnsi="Arial" w:cs="Arial"/>
-          <w:color w:val="000000" w:themeColor="text1"/>
-        </w:rPr>
-        <w:t xml:space="preserve">Eine der Hauptmechaniken von </w:t>
-      </w:r>
-      <w:proofErr w:type="spellStart"/>
-      <w:r>
-        <w:rPr>
-          <w:rFonts w:ascii="Arial" w:hAnsi="Arial" w:cs="Arial"/>
-          <w:i/>
-          <w:color w:val="000000" w:themeColor="text1"/>
-        </w:rPr>
-        <w:t>Teamfight</w:t>
-      </w:r>
-      <w:proofErr w:type="spellEnd"/>
-      <w:r>
-        <w:rPr>
-          <w:rFonts w:ascii="Arial" w:hAnsi="Arial" w:cs="Arial"/>
-          <w:i/>
-          <w:color w:val="000000" w:themeColor="text1"/>
-        </w:rPr>
-        <w:t xml:space="preserve"> </w:t>
-      </w:r>
-      <w:proofErr w:type="spellStart"/>
-      <w:r>
-        <w:rPr>
-          <w:rFonts w:ascii="Arial" w:hAnsi="Arial" w:cs="Arial"/>
-          <w:i/>
-          <w:color w:val="000000" w:themeColor="text1"/>
-        </w:rPr>
-        <w:t>Tactics</w:t>
-      </w:r>
-      <w:proofErr w:type="spellEnd"/>
-      <w:r>
-        <w:rPr>
-          <w:rFonts w:ascii="Arial" w:hAnsi="Arial" w:cs="Arial"/>
-          <w:color w:val="000000" w:themeColor="text1"/>
-        </w:rPr>
-        <w:t xml:space="preserve"> liegt darin, dass alle Spieler einer Runde gleichzeitig agieren. Dementsprechend hat man nicht unbegrenzt Zeit in der Ausrüstungsphase</w:t>
-      </w:r>
-      <w:r>
-        <w:rPr>
-          <w:rFonts w:ascii="Arial" w:hAnsi="Arial" w:cs="Arial"/>
-          <w:color w:val="000000" w:themeColor="text1"/>
-        </w:rPr>
-        <w:t>,</w:t>
-      </w:r>
-      <w:r>
-        <w:rPr>
-          <w:rFonts w:ascii="Arial" w:hAnsi="Arial" w:cs="Arial"/>
-          <w:color w:val="000000" w:themeColor="text1"/>
-        </w:rPr>
-        <w:t xml:space="preserve"> und die Kampfphase geschieht in Echtzeit. Zusätzlich gibt es alle paar Runden eine </w:t>
-      </w:r>
-      <w:r>
-        <w:rPr>
-          <w:rFonts w:ascii="Arial" w:hAnsi="Arial" w:cs="Arial"/>
-          <w:color w:val="000000" w:themeColor="text1"/>
-        </w:rPr>
-        <w:t>Karussell-Auswahl,</w:t>
-      </w:r>
-      <w:r>
-        <w:rPr>
-          <w:rFonts w:ascii="Arial" w:hAnsi="Arial" w:cs="Arial"/>
-          <w:color w:val="000000" w:themeColor="text1"/>
-        </w:rPr>
-        <w:t xml:space="preserve"> bei dem die Spieler aus </w:t>
-      </w:r>
-      <w:r>
-        <w:rPr>
-          <w:rFonts w:ascii="Arial" w:hAnsi="Arial" w:cs="Arial"/>
-          <w:color w:val="000000" w:themeColor="text1"/>
-        </w:rPr>
-        <w:t>einem rotierenden Kreis von Charakteren kostenlos neue, stärkere Einheiten rekrutieren können. Dabei dürfen die Spieler mit weniger Lebenspunkten beginnen</w:t>
-      </w:r>
-      <w:r>
-        <w:rPr>
-          <w:rFonts w:ascii="Arial" w:hAnsi="Arial" w:cs="Arial"/>
-          <w:color w:val="000000" w:themeColor="text1"/>
-        </w:rPr>
-        <w:t>.</w:t>
-      </w:r>
-      <w:r>
-        <w:rPr>
-          <w:rFonts w:ascii="Arial" w:hAnsi="Arial" w:cs="Arial"/>
-          <w:color w:val="000000" w:themeColor="text1"/>
-        </w:rPr>
-        <w:t xml:space="preserve"> </w:t>
-      </w:r>
-      <w:r>
-        <w:rPr>
-          <w:rFonts w:ascii="Arial" w:hAnsi="Arial" w:cs="Arial"/>
-          <w:color w:val="000000" w:themeColor="text1"/>
-        </w:rPr>
-        <w:t>D</w:t>
-      </w:r>
-      <w:r>
-        <w:rPr>
-          <w:rFonts w:ascii="Arial" w:hAnsi="Arial" w:cs="Arial"/>
-          <w:color w:val="000000" w:themeColor="text1"/>
-        </w:rPr>
-        <w:t>adurch entsteht eine Möglichkeit den verlorenen Vorsprung wieder aufzuholen.</w:t>
-      </w:r>
-    </w:p>
-    <w:p>
-      <w:pPr>
-        <w:spacing w:line="360" w:lineRule="auto"/>
-        <w:jc w:val="both"/>
-        <w:rPr>
-          <w:rFonts w:ascii="Arial" w:hAnsi="Arial" w:cs="Arial"/>
-          <w:color w:val="000000" w:themeColor="text1"/>
-        </w:rPr>
-      </w:pPr>
-    </w:p>
-    <w:p>
-      <w:pPr>
-        <w:spacing w:line="360" w:lineRule="auto"/>
-        <w:jc w:val="both"/>
-        <w:rPr>
-          <w:rFonts w:ascii="Arial" w:hAnsi="Arial" w:cs="Arial"/>
-          <w:color w:val="000000" w:themeColor="text1"/>
-        </w:rPr>
-      </w:pPr>
-      <w:r>
-        <w:rPr>
-          <w:rFonts w:ascii="Arial" w:hAnsi="Arial" w:cs="Arial"/>
-          <w:color w:val="000000" w:themeColor="text1"/>
-        </w:rPr>
-        <w:t xml:space="preserve">Alle paar Monate wird das verfügbare Set </w:t>
-      </w:r>
-      <w:r>
-        <w:rPr>
-          <w:rFonts w:ascii="Arial" w:hAnsi="Arial" w:cs="Arial"/>
-          <w:color w:val="000000" w:themeColor="text1"/>
-        </w:rPr>
-        <w:t>komplett überarbeitet</w:t>
-      </w:r>
-      <w:r>
-        <w:rPr>
-          <w:rFonts w:ascii="Arial" w:hAnsi="Arial" w:cs="Arial"/>
-          <w:color w:val="000000" w:themeColor="text1"/>
-        </w:rPr>
-        <w:t xml:space="preserve">. Das </w:t>
-      </w:r>
-      <w:r>
-        <w:rPr>
-          <w:rFonts w:ascii="Arial" w:hAnsi="Arial" w:cs="Arial"/>
-          <w:color w:val="000000" w:themeColor="text1"/>
-        </w:rPr>
-        <w:t xml:space="preserve">bedeutet, dass </w:t>
-      </w:r>
-      <w:r>
-        <w:rPr>
-          <w:rFonts w:ascii="Arial" w:hAnsi="Arial" w:cs="Arial"/>
-          <w:color w:val="000000" w:themeColor="text1"/>
-        </w:rPr>
-        <w:t>die verfügbaren Charaktere, Ausrüstungen und Fähigkeiten gravierend angepasst</w:t>
-      </w:r>
-      <w:r>
-        <w:rPr>
-          <w:rFonts w:ascii="Arial" w:hAnsi="Arial" w:cs="Arial"/>
-          <w:color w:val="000000" w:themeColor="text1"/>
-        </w:rPr>
-        <w:t xml:space="preserve"> werden</w:t>
-      </w:r>
-      <w:r>
-        <w:rPr>
-          <w:rFonts w:ascii="Arial" w:hAnsi="Arial" w:cs="Arial"/>
-          <w:color w:val="000000" w:themeColor="text1"/>
-        </w:rPr>
-        <w:t>. Oft werden gleichzeitig neue Mechaniken und Balance-Veränderungen eingeführt. Ebenso werden die erreichten Ränge der Spieler zurückgesetzt.</w:t>
-      </w:r>
-      <w:r>
-        <w:rPr>
-          <w:rFonts w:ascii="Arial" w:hAnsi="Arial" w:cs="Arial"/>
-          <w:color w:val="000000" w:themeColor="text1"/>
-        </w:rPr>
-        <w:t xml:space="preserve"> Dadurch </w:t>
-      </w:r>
-      <w:r>
-        <w:rPr>
-          <w:rFonts w:ascii="Arial" w:hAnsi="Arial" w:cs="Arial"/>
-          <w:color w:val="000000" w:themeColor="text1"/>
-        </w:rPr>
-        <w:t>ver</w:t>
-      </w:r>
-      <w:r>
-        <w:rPr>
-          <w:rFonts w:ascii="Arial" w:hAnsi="Arial" w:cs="Arial"/>
-          <w:color w:val="000000" w:themeColor="text1"/>
-        </w:rPr>
-        <w:t xml:space="preserve">ändern sich die verfügbaren Kombinationen und Strategien </w:t>
-      </w:r>
-      <w:r>
-        <w:rPr>
-          <w:rFonts w:ascii="Arial" w:hAnsi="Arial" w:cs="Arial"/>
-          <w:color w:val="000000" w:themeColor="text1"/>
-        </w:rPr>
-        <w:t>erheblich</w:t>
-      </w:r>
-      <w:r>
-        <w:rPr>
-          <w:rFonts w:ascii="Arial" w:hAnsi="Arial" w:cs="Arial"/>
-          <w:color w:val="000000" w:themeColor="text1"/>
-        </w:rPr>
-        <w:t xml:space="preserve">, wodurch auch erfahrene Spieler aufgerufen werden, erneut zu spielen. </w:t>
-      </w:r>
-      <w:r>
-        <w:rPr>
-          <w:rFonts w:ascii="Arial" w:hAnsi="Arial" w:cs="Arial"/>
-          <w:color w:val="000000" w:themeColor="text1"/>
-        </w:rPr>
-        <w:t xml:space="preserve">Sie versuchen entweder, ihren früheren Rang wieder zu erreichen oder neue Kombinationen und Mechaniken auszuprobieren. Insgesamt wird der Wiederspielwert von </w:t>
-      </w:r>
-      <w:proofErr w:type="spellStart"/>
-      <w:r>
-        <w:rPr>
-          <w:rFonts w:ascii="Arial" w:hAnsi="Arial" w:cs="Arial"/>
-          <w:i/>
-          <w:color w:val="000000" w:themeColor="text1"/>
-        </w:rPr>
-        <w:t>Teamfight</w:t>
-      </w:r>
-      <w:proofErr w:type="spellEnd"/>
-      <w:r>
-        <w:rPr>
-          <w:rFonts w:ascii="Arial" w:hAnsi="Arial" w:cs="Arial"/>
-          <w:i/>
-          <w:color w:val="000000" w:themeColor="text1"/>
-        </w:rPr>
-        <w:t xml:space="preserve"> </w:t>
-      </w:r>
-      <w:proofErr w:type="spellStart"/>
-      <w:r>
-        <w:rPr>
-          <w:rFonts w:ascii="Arial" w:hAnsi="Arial" w:cs="Arial"/>
-          <w:i/>
-          <w:color w:val="000000" w:themeColor="text1"/>
-        </w:rPr>
-        <w:t>Tactics</w:t>
-      </w:r>
-      <w:proofErr w:type="spellEnd"/>
+        <w:t>Teamfight Tactics</w:t>
+      </w:r>
       <w:r>
         <w:rPr>
           <w:rFonts w:ascii="Arial" w:hAnsi="Arial" w:cs="Arial"/>
@@ -11580,20 +11051,9 @@
           <w:sz w:val="36"/>
           <w:szCs w:val="36"/>
         </w:rPr>
-        <w:t xml:space="preserve">3.2.2. Super Auto </w:t>
-      </w:r>
-      <w:proofErr w:type="spellStart"/>
-      <w:r>
-        <w:rPr>
-          <w:rFonts w:ascii="Arial" w:hAnsi="Arial" w:cs="Arial"/>
-          <w:color w:val="000000" w:themeColor="text1"/>
-          <w:sz w:val="36"/>
-          <w:szCs w:val="36"/>
-        </w:rPr>
-        <w:t>Pets</w:t>
+        <w:t>3.2.2. Super Auto Pets</w:t>
       </w:r>
       <w:bookmarkEnd w:id="14"/>
-      <w:proofErr w:type="spellEnd"/>
     </w:p>
     <w:p>
       <w:pPr>
@@ -11617,102 +11077,72 @@
           <w:i/>
           <w:color w:val="000000" w:themeColor="text1"/>
         </w:rPr>
-        <w:t xml:space="preserve">Super Auto </w:t>
-      </w:r>
-      <w:proofErr w:type="spellStart"/>
+        <w:t>Super Auto Pets</w:t>
+      </w:r>
+      <w:r>
+        <w:rPr>
+          <w:rFonts w:ascii="Arial" w:hAnsi="Arial" w:cs="Arial"/>
+          <w:color w:val="000000" w:themeColor="text1"/>
+        </w:rPr>
+        <w:t xml:space="preserve"> von Team Wood Games, eine</w:t>
+      </w:r>
+      <w:r>
+        <w:rPr>
+          <w:rFonts w:ascii="Arial" w:hAnsi="Arial" w:cs="Arial"/>
+          <w:color w:val="000000" w:themeColor="text1"/>
+        </w:rPr>
+        <w:t xml:space="preserve"> einladende und</w:t>
+      </w:r>
+      <w:r>
+        <w:rPr>
+          <w:rFonts w:ascii="Arial" w:hAnsi="Arial" w:cs="Arial"/>
+          <w:color w:val="000000" w:themeColor="text1"/>
+        </w:rPr>
+        <w:t xml:space="preserve"> visuell </w:t>
+      </w:r>
+      <w:r>
+        <w:rPr>
+          <w:rFonts w:ascii="Arial" w:hAnsi="Arial" w:cs="Arial"/>
+          <w:color w:val="000000" w:themeColor="text1"/>
+        </w:rPr>
+        <w:t>verspieltere</w:t>
+      </w:r>
+      <w:r>
+        <w:rPr>
+          <w:rFonts w:ascii="Arial" w:hAnsi="Arial" w:cs="Arial"/>
+          <w:color w:val="000000" w:themeColor="text1"/>
+        </w:rPr>
+        <w:t xml:space="preserve"> </w:t>
+      </w:r>
+      <w:r>
+        <w:rPr>
+          <w:rFonts w:ascii="Arial" w:hAnsi="Arial" w:cs="Arial"/>
+          <w:color w:val="000000" w:themeColor="text1"/>
+        </w:rPr>
+        <w:t>Version des Autobattler Genre</w:t>
+      </w:r>
+      <w:r>
+        <w:rPr>
+          <w:rFonts w:ascii="Arial" w:hAnsi="Arial" w:cs="Arial"/>
+          <w:color w:val="000000" w:themeColor="text1"/>
+        </w:rPr>
+        <w:t>s</w:t>
+      </w:r>
+      <w:r>
+        <w:rPr>
+          <w:rFonts w:ascii="Arial" w:hAnsi="Arial" w:cs="Arial"/>
+          <w:color w:val="000000" w:themeColor="text1"/>
+        </w:rPr>
+        <w:t xml:space="preserve"> als herkömmlichen Titeln wie </w:t>
+      </w:r>
       <w:r>
         <w:rPr>
           <w:rFonts w:ascii="Arial" w:hAnsi="Arial" w:cs="Arial"/>
           <w:i/>
           <w:color w:val="000000" w:themeColor="text1"/>
         </w:rPr>
-        <w:t>Pets</w:t>
-      </w:r>
-      <w:proofErr w:type="spellEnd"/>
-      <w:r>
-        <w:rPr>
-          <w:rFonts w:ascii="Arial" w:hAnsi="Arial" w:cs="Arial"/>
-          <w:color w:val="000000" w:themeColor="text1"/>
-        </w:rPr>
-        <w:t xml:space="preserve"> von Team Wood Games, eine</w:t>
-      </w:r>
-      <w:r>
-        <w:rPr>
-          <w:rFonts w:ascii="Arial" w:hAnsi="Arial" w:cs="Arial"/>
-          <w:color w:val="000000" w:themeColor="text1"/>
-        </w:rPr>
-        <w:t xml:space="preserve"> einladende und</w:t>
-      </w:r>
-      <w:r>
-        <w:rPr>
-          <w:rFonts w:ascii="Arial" w:hAnsi="Arial" w:cs="Arial"/>
-          <w:color w:val="000000" w:themeColor="text1"/>
-        </w:rPr>
-        <w:t xml:space="preserve"> visuell </w:t>
-      </w:r>
-      <w:r>
-        <w:rPr>
-          <w:rFonts w:ascii="Arial" w:hAnsi="Arial" w:cs="Arial"/>
-          <w:color w:val="000000" w:themeColor="text1"/>
-        </w:rPr>
-        <w:t>verspieltere</w:t>
-      </w:r>
-      <w:r>
-        <w:rPr>
-          <w:rFonts w:ascii="Arial" w:hAnsi="Arial" w:cs="Arial"/>
-          <w:color w:val="000000" w:themeColor="text1"/>
-        </w:rPr>
-        <w:t xml:space="preserve"> </w:t>
-      </w:r>
-      <w:r>
-        <w:rPr>
-          <w:rFonts w:ascii="Arial" w:hAnsi="Arial" w:cs="Arial"/>
-          <w:color w:val="000000" w:themeColor="text1"/>
-        </w:rPr>
-        <w:t>Version des Autobattler Genre</w:t>
-      </w:r>
-      <w:r>
-        <w:rPr>
-          <w:rFonts w:ascii="Arial" w:hAnsi="Arial" w:cs="Arial"/>
-          <w:color w:val="000000" w:themeColor="text1"/>
-        </w:rPr>
-        <w:t>s</w:t>
-      </w:r>
-      <w:r>
-        <w:rPr>
-          <w:rFonts w:ascii="Arial" w:hAnsi="Arial" w:cs="Arial"/>
-          <w:color w:val="000000" w:themeColor="text1"/>
-        </w:rPr>
-        <w:t xml:space="preserve"> als herkömmlichen Titeln wie </w:t>
-      </w:r>
-      <w:proofErr w:type="spellStart"/>
-      <w:r>
-        <w:rPr>
-          <w:rFonts w:ascii="Arial" w:hAnsi="Arial" w:cs="Arial"/>
-          <w:i/>
-          <w:color w:val="000000" w:themeColor="text1"/>
-        </w:rPr>
-        <w:t>Teamfight</w:t>
-      </w:r>
-      <w:proofErr w:type="spellEnd"/>
-      <w:r>
-        <w:rPr>
-          <w:rFonts w:ascii="Arial" w:hAnsi="Arial" w:cs="Arial"/>
-          <w:i/>
-          <w:color w:val="000000" w:themeColor="text1"/>
-        </w:rPr>
-        <w:t xml:space="preserve"> </w:t>
-      </w:r>
-      <w:proofErr w:type="spellStart"/>
-      <w:r>
-        <w:rPr>
-          <w:rFonts w:ascii="Arial" w:hAnsi="Arial" w:cs="Arial"/>
-          <w:i/>
-          <w:color w:val="000000" w:themeColor="text1"/>
-        </w:rPr>
-        <w:t>Tactics</w:t>
-      </w:r>
-      <w:proofErr w:type="spellEnd"/>
+        <w:t>Teamfight Tactics</w:t>
+      </w:r>
       <w:r>
         <w:rPr>
           <w:rFonts w:ascii="Arial" w:hAnsi="Arial" w:cs="Arial"/>
@@ -11958,548 +11388,518 @@
         </w:rPr>
         <w:t xml:space="preserve">in </w:t>
       </w:r>
-      <w:proofErr w:type="spellStart"/>
       <w:r>
         <w:rPr>
           <w:rFonts w:ascii="Arial" w:hAnsi="Arial" w:cs="Arial"/>
           <w:i/>
           <w:color w:val="000000" w:themeColor="text1"/>
         </w:rPr>
-        <w:t>Teamfight</w:t>
-      </w:r>
-      <w:proofErr w:type="spellEnd"/>
+        <w:t>Teamfight Tactics</w:t>
+      </w:r>
+      <w:r>
+        <w:rPr>
+          <w:rFonts w:ascii="Arial" w:hAnsi="Arial" w:cs="Arial"/>
+          <w:color w:val="000000" w:themeColor="text1"/>
+        </w:rPr>
+        <w:t xml:space="preserve"> oder </w:t>
+      </w:r>
       <w:r>
         <w:rPr>
           <w:rFonts w:ascii="Arial" w:hAnsi="Arial" w:cs="Arial"/>
           <w:i/>
           <w:color w:val="000000" w:themeColor="text1"/>
         </w:rPr>
+        <w:t>Auto Chess</w:t>
+      </w:r>
+      <w:r>
+        <w:rPr>
+          <w:rFonts w:ascii="Arial" w:hAnsi="Arial" w:cs="Arial"/>
+          <w:color w:val="000000" w:themeColor="text1"/>
+        </w:rPr>
+        <w:t xml:space="preserve"> vorhanden sind,</w:t>
+      </w:r>
+      <w:r>
+        <w:rPr>
+          <w:rFonts w:ascii="Arial" w:hAnsi="Arial" w:cs="Arial"/>
+          <w:color w:val="000000" w:themeColor="text1"/>
+        </w:rPr>
+        <w:t xml:space="preserve"> abweicht. </w:t>
+      </w:r>
+      <w:r>
+        <w:rPr>
+          <w:rFonts w:ascii="Arial" w:hAnsi="Arial" w:cs="Arial"/>
+          <w:color w:val="000000" w:themeColor="text1"/>
+        </w:rPr>
+        <w:t xml:space="preserve">Die fünf gewählten Tiere bilden eine Reihe und kämpfen </w:t>
+      </w:r>
+      <w:r>
+        <w:rPr>
+          <w:rFonts w:ascii="Arial" w:hAnsi="Arial" w:cs="Arial"/>
+          <w:color w:val="000000" w:themeColor="text1"/>
+        </w:rPr>
+        <w:t>rundenbasiert</w:t>
+      </w:r>
+      <w:r>
+        <w:rPr>
+          <w:rFonts w:ascii="Arial" w:hAnsi="Arial" w:cs="Arial"/>
+          <w:color w:val="000000" w:themeColor="text1"/>
+        </w:rPr>
+        <w:t xml:space="preserve"> gegen die gegnerische Reihe an Tieren</w:t>
+      </w:r>
+      <w:r>
+        <w:rPr>
+          <w:rFonts w:ascii="Arial" w:hAnsi="Arial" w:cs="Arial"/>
+          <w:color w:val="000000" w:themeColor="text1"/>
+        </w:rPr>
+        <w:t>.</w:t>
+      </w:r>
+      <w:r>
+        <w:rPr>
+          <w:rFonts w:ascii="Arial" w:hAnsi="Arial" w:cs="Arial"/>
+          <w:color w:val="000000" w:themeColor="text1"/>
+        </w:rPr>
         <w:t xml:space="preserve"> </w:t>
       </w:r>
-      <w:proofErr w:type="spellStart"/>
+      <w:r>
+        <w:rPr>
+          <w:rFonts w:ascii="Arial" w:hAnsi="Arial" w:cs="Arial"/>
+          <w:color w:val="000000" w:themeColor="text1"/>
+        </w:rPr>
+        <w:t>D</w:t>
+      </w:r>
+      <w:r>
+        <w:rPr>
+          <w:rFonts w:ascii="Arial" w:hAnsi="Arial" w:cs="Arial"/>
+          <w:color w:val="000000" w:themeColor="text1"/>
+        </w:rPr>
+        <w:t xml:space="preserve">abei greifen die </w:t>
+      </w:r>
+      <w:r>
+        <w:rPr>
+          <w:rFonts w:ascii="Arial" w:hAnsi="Arial" w:cs="Arial"/>
+          <w:color w:val="000000" w:themeColor="text1"/>
+        </w:rPr>
+        <w:t xml:space="preserve">beiden </w:t>
+      </w:r>
+      <w:r>
+        <w:rPr>
+          <w:rFonts w:ascii="Arial" w:hAnsi="Arial" w:cs="Arial"/>
+          <w:color w:val="000000" w:themeColor="text1"/>
+        </w:rPr>
+        <w:t>Tiere, die sich in der Mitte treffen</w:t>
+      </w:r>
+      <w:r>
+        <w:rPr>
+          <w:rFonts w:ascii="Arial" w:hAnsi="Arial" w:cs="Arial"/>
+          <w:color w:val="000000" w:themeColor="text1"/>
+        </w:rPr>
+        <w:t xml:space="preserve">, gegenseitig an. </w:t>
+      </w:r>
+      <w:r>
+        <w:rPr>
+          <w:rFonts w:ascii="Arial" w:hAnsi="Arial" w:cs="Arial"/>
+          <w:color w:val="000000" w:themeColor="text1"/>
+        </w:rPr>
+        <w:t xml:space="preserve">Dies wird so oft wiederholt, bis alle Tiere </w:t>
+      </w:r>
+      <w:r>
+        <w:rPr>
+          <w:rFonts w:ascii="Arial" w:hAnsi="Arial" w:cs="Arial"/>
+          <w:color w:val="000000" w:themeColor="text1"/>
+        </w:rPr>
+        <w:t>eines Spielers</w:t>
+      </w:r>
+      <w:r>
+        <w:rPr>
+          <w:rFonts w:ascii="Arial" w:hAnsi="Arial" w:cs="Arial"/>
+          <w:color w:val="000000" w:themeColor="text1"/>
+        </w:rPr>
+        <w:t xml:space="preserve"> besiegt wurden. </w:t>
+      </w:r>
+      <w:r>
+        <w:rPr>
+          <w:rFonts w:ascii="Arial" w:hAnsi="Arial" w:cs="Arial"/>
+          <w:color w:val="000000" w:themeColor="text1"/>
+        </w:rPr>
+        <w:t xml:space="preserve">Passend zu dem simplen Kampfsystem bestehen die Tiere </w:t>
+      </w:r>
+      <w:r>
+        <w:rPr>
+          <w:rFonts w:ascii="Arial" w:hAnsi="Arial" w:cs="Arial"/>
+          <w:color w:val="000000" w:themeColor="text1"/>
+        </w:rPr>
+        <w:t>lediglich</w:t>
+      </w:r>
+      <w:r>
+        <w:rPr>
+          <w:rFonts w:ascii="Arial" w:hAnsi="Arial" w:cs="Arial"/>
+          <w:color w:val="000000" w:themeColor="text1"/>
+        </w:rPr>
+        <w:t xml:space="preserve"> aus drei </w:t>
+      </w:r>
+      <w:r>
+        <w:rPr>
+          <w:rFonts w:ascii="Arial" w:hAnsi="Arial" w:cs="Arial"/>
+          <w:color w:val="000000" w:themeColor="text1"/>
+        </w:rPr>
+        <w:t>Attributen</w:t>
+      </w:r>
+      <w:r>
+        <w:rPr>
+          <w:rFonts w:ascii="Arial" w:hAnsi="Arial" w:cs="Arial"/>
+          <w:color w:val="000000" w:themeColor="text1"/>
+        </w:rPr>
+        <w:t xml:space="preserve">: den </w:t>
+      </w:r>
+      <w:r>
+        <w:rPr>
+          <w:rFonts w:ascii="Arial" w:hAnsi="Arial" w:cs="Arial"/>
+          <w:color w:val="000000" w:themeColor="text1"/>
+        </w:rPr>
+        <w:t>Lebenspunkte</w:t>
+      </w:r>
+      <w:r>
+        <w:rPr>
+          <w:rFonts w:ascii="Arial" w:hAnsi="Arial" w:cs="Arial"/>
+          <w:color w:val="000000" w:themeColor="text1"/>
+        </w:rPr>
+        <w:t>n</w:t>
+      </w:r>
+      <w:r>
+        <w:rPr>
+          <w:rFonts w:ascii="Arial" w:hAnsi="Arial" w:cs="Arial"/>
+          <w:color w:val="000000" w:themeColor="text1"/>
+        </w:rPr>
+        <w:t xml:space="preserve">, </w:t>
+      </w:r>
+      <w:r>
+        <w:rPr>
+          <w:rFonts w:ascii="Arial" w:hAnsi="Arial" w:cs="Arial"/>
+          <w:color w:val="000000" w:themeColor="text1"/>
+        </w:rPr>
+        <w:t xml:space="preserve">den </w:t>
+      </w:r>
+      <w:r>
+        <w:rPr>
+          <w:rFonts w:ascii="Arial" w:hAnsi="Arial" w:cs="Arial"/>
+          <w:color w:val="000000" w:themeColor="text1"/>
+        </w:rPr>
+        <w:t>Angriff</w:t>
+      </w:r>
+      <w:r>
+        <w:rPr>
+          <w:rFonts w:ascii="Arial" w:hAnsi="Arial" w:cs="Arial"/>
+          <w:color w:val="000000" w:themeColor="text1"/>
+        </w:rPr>
+        <w:t>spunkten</w:t>
+      </w:r>
+      <w:r>
+        <w:rPr>
+          <w:rFonts w:ascii="Arial" w:hAnsi="Arial" w:cs="Arial"/>
+          <w:color w:val="000000" w:themeColor="text1"/>
+        </w:rPr>
+        <w:t xml:space="preserve"> und eine</w:t>
+      </w:r>
+      <w:r>
+        <w:rPr>
+          <w:rFonts w:ascii="Arial" w:hAnsi="Arial" w:cs="Arial"/>
+          <w:color w:val="000000" w:themeColor="text1"/>
+        </w:rPr>
+        <w:t>r</w:t>
+      </w:r>
+      <w:r>
+        <w:rPr>
+          <w:rFonts w:ascii="Arial" w:hAnsi="Arial" w:cs="Arial"/>
+          <w:color w:val="000000" w:themeColor="text1"/>
+        </w:rPr>
+        <w:t xml:space="preserve"> einzigartige</w:t>
+      </w:r>
+      <w:r>
+        <w:rPr>
+          <w:rFonts w:ascii="Arial" w:hAnsi="Arial" w:cs="Arial"/>
+          <w:color w:val="000000" w:themeColor="text1"/>
+        </w:rPr>
+        <w:t>n</w:t>
+      </w:r>
+      <w:r>
+        <w:rPr>
+          <w:rFonts w:ascii="Arial" w:hAnsi="Arial" w:cs="Arial"/>
+          <w:color w:val="000000" w:themeColor="text1"/>
+        </w:rPr>
+        <w:t xml:space="preserve"> Fähigkeit. </w:t>
+      </w:r>
+      <w:r>
+        <w:rPr>
+          <w:rFonts w:ascii="Arial" w:hAnsi="Arial" w:cs="Arial"/>
+          <w:color w:val="000000" w:themeColor="text1"/>
+        </w:rPr>
+        <w:t xml:space="preserve">So wird sichergestellt, dass </w:t>
+      </w:r>
+      <w:r>
+        <w:rPr>
+          <w:rFonts w:ascii="Arial" w:hAnsi="Arial" w:cs="Arial"/>
+          <w:color w:val="000000" w:themeColor="text1"/>
+        </w:rPr>
+        <w:t>man die Funktionalität des Kampfsystems sehr schnell begreifen und die meisten Informationen direkt auf einen Blick einsehen</w:t>
+      </w:r>
+      <w:r>
+        <w:rPr>
+          <w:rFonts w:ascii="Arial" w:hAnsi="Arial" w:cs="Arial"/>
+          <w:color w:val="000000" w:themeColor="text1"/>
+        </w:rPr>
+        <w:t xml:space="preserve"> kann</w:t>
+      </w:r>
+      <w:r>
+        <w:rPr>
+          <w:rFonts w:ascii="Arial" w:hAnsi="Arial" w:cs="Arial"/>
+          <w:color w:val="000000" w:themeColor="text1"/>
+        </w:rPr>
+        <w:t xml:space="preserve">. Sobald </w:t>
+      </w:r>
+      <w:r>
+        <w:rPr>
+          <w:rFonts w:ascii="Arial" w:hAnsi="Arial" w:cs="Arial"/>
+          <w:color w:val="000000" w:themeColor="text1"/>
+        </w:rPr>
+        <w:t>der Spieler</w:t>
+      </w:r>
+      <w:r>
+        <w:rPr>
+          <w:rFonts w:ascii="Arial" w:hAnsi="Arial" w:cs="Arial"/>
+          <w:color w:val="000000" w:themeColor="text1"/>
+        </w:rPr>
+        <w:t xml:space="preserve"> zehn Runden gewonnen hat, </w:t>
+      </w:r>
+      <w:r>
+        <w:rPr>
+          <w:rFonts w:ascii="Arial" w:hAnsi="Arial" w:cs="Arial"/>
+          <w:color w:val="000000" w:themeColor="text1"/>
+        </w:rPr>
+        <w:t xml:space="preserve">ist der </w:t>
+      </w:r>
+      <w:r>
+        <w:rPr>
+          <w:rFonts w:ascii="Arial" w:hAnsi="Arial" w:cs="Arial"/>
+          <w:color w:val="000000" w:themeColor="text1"/>
+        </w:rPr>
+        <w:t>Versuch</w:t>
+      </w:r>
+      <w:r>
+        <w:rPr>
+          <w:rFonts w:ascii="Arial" w:hAnsi="Arial" w:cs="Arial"/>
+          <w:color w:val="000000" w:themeColor="text1"/>
+        </w:rPr>
+        <w:t xml:space="preserve"> des Spielers erfolgreich abgeschlossen. Falls der Spieler </w:t>
+      </w:r>
+      <w:r>
+        <w:rPr>
+          <w:rFonts w:ascii="Arial" w:hAnsi="Arial" w:cs="Arial"/>
+          <w:color w:val="000000" w:themeColor="text1"/>
+        </w:rPr>
+        <w:t xml:space="preserve">jedoch fünf Mal </w:t>
+      </w:r>
+      <w:r>
+        <w:rPr>
+          <w:rFonts w:ascii="Arial" w:hAnsi="Arial" w:cs="Arial"/>
+          <w:color w:val="000000" w:themeColor="text1"/>
+        </w:rPr>
+        <w:t>verliert,</w:t>
+      </w:r>
+      <w:r>
+        <w:rPr>
+          <w:rFonts w:ascii="Arial" w:hAnsi="Arial" w:cs="Arial"/>
+          <w:color w:val="000000" w:themeColor="text1"/>
+        </w:rPr>
+        <w:t xml:space="preserve"> </w:t>
+      </w:r>
+      <w:r>
+        <w:rPr>
+          <w:rFonts w:ascii="Arial" w:hAnsi="Arial" w:cs="Arial"/>
+          <w:color w:val="000000" w:themeColor="text1"/>
+        </w:rPr>
+        <w:t xml:space="preserve">scheidet dieser aus </w:t>
+      </w:r>
+      <w:r>
+        <w:rPr>
+          <w:rFonts w:ascii="Arial" w:hAnsi="Arial" w:cs="Arial"/>
+          <w:color w:val="000000" w:themeColor="text1"/>
+        </w:rPr>
+        <w:t>und muss von vorne beginnen.</w:t>
+      </w:r>
+    </w:p>
+    <w:p>
+      <w:pPr>
+        <w:spacing w:line="360" w:lineRule="auto"/>
+        <w:jc w:val="both"/>
+        <w:rPr>
+          <w:rFonts w:ascii="Arial" w:hAnsi="Arial" w:cs="Arial"/>
+          <w:color w:val="000000" w:themeColor="text1"/>
+        </w:rPr>
+      </w:pPr>
+    </w:p>
+    <w:p>
+      <w:pPr>
+        <w:spacing w:line="360" w:lineRule="auto"/>
+        <w:jc w:val="both"/>
+        <w:rPr>
+          <w:rFonts w:ascii="Arial" w:hAnsi="Arial" w:cs="Arial"/>
+          <w:color w:val="000000" w:themeColor="text1"/>
+        </w:rPr>
+      </w:pPr>
+      <w:r>
+        <w:rPr>
+          <w:rFonts w:ascii="Arial" w:hAnsi="Arial" w:cs="Arial"/>
+          <w:color w:val="000000" w:themeColor="text1"/>
+        </w:rPr>
+        <w:t>Eine weitere Innovation</w:t>
+      </w:r>
+      <w:r>
+        <w:rPr>
+          <w:rFonts w:ascii="Arial" w:hAnsi="Arial" w:cs="Arial"/>
+          <w:color w:val="000000" w:themeColor="text1"/>
+        </w:rPr>
+        <w:t>,</w:t>
+      </w:r>
+      <w:r>
+        <w:rPr>
+          <w:rFonts w:ascii="Arial" w:hAnsi="Arial" w:cs="Arial"/>
+          <w:color w:val="000000" w:themeColor="text1"/>
+        </w:rPr>
+        <w:t xml:space="preserve"> ist die Verwendung eines asynchronen Kampfablauf</w:t>
+      </w:r>
+      <w:r>
+        <w:rPr>
+          <w:rFonts w:ascii="Arial" w:hAnsi="Arial" w:cs="Arial"/>
+          <w:color w:val="000000" w:themeColor="text1"/>
+        </w:rPr>
+        <w:t>s.</w:t>
+      </w:r>
+      <w:r>
+        <w:rPr>
+          <w:rFonts w:ascii="Arial" w:hAnsi="Arial" w:cs="Arial"/>
+          <w:color w:val="000000" w:themeColor="text1"/>
+        </w:rPr>
+        <w:t xml:space="preserve"> </w:t>
+      </w:r>
+      <w:r>
+        <w:rPr>
+          <w:rFonts w:ascii="Arial" w:hAnsi="Arial" w:cs="Arial"/>
+          <w:color w:val="000000" w:themeColor="text1"/>
+        </w:rPr>
+        <w:t>D</w:t>
+      </w:r>
+      <w:r>
+        <w:rPr>
+          <w:rFonts w:ascii="Arial" w:hAnsi="Arial" w:cs="Arial"/>
+          <w:color w:val="000000" w:themeColor="text1"/>
+        </w:rPr>
+        <w:t xml:space="preserve">as heißt man kämpft nun nicht mehr direkt gegen andere Spieler, sondern gegen deren vorherige Versuche. </w:t>
+      </w:r>
+      <w:r>
+        <w:rPr>
+          <w:rFonts w:ascii="Arial" w:hAnsi="Arial" w:cs="Arial"/>
+          <w:color w:val="000000" w:themeColor="text1"/>
+        </w:rPr>
+        <w:t>So</w:t>
+      </w:r>
+      <w:r>
+        <w:rPr>
+          <w:rFonts w:ascii="Arial" w:hAnsi="Arial" w:cs="Arial"/>
+          <w:color w:val="000000" w:themeColor="text1"/>
+        </w:rPr>
+        <w:t xml:space="preserve"> </w:t>
+      </w:r>
+      <w:r>
+        <w:rPr>
+          <w:rFonts w:ascii="Arial" w:hAnsi="Arial" w:cs="Arial"/>
+          <w:color w:val="000000" w:themeColor="text1"/>
+        </w:rPr>
+        <w:t xml:space="preserve">kann man beliebig viel Zeit in der Einkaufsphase verwenden und in der Kampfphase vorspulen oder sich den Kampf mehrfach anschauen. Ebenso hat es den Vorteil, dass man meistens gegen Gegner </w:t>
+      </w:r>
+      <w:r>
+        <w:rPr>
+          <w:rFonts w:ascii="Arial" w:hAnsi="Arial" w:cs="Arial"/>
+          <w:color w:val="000000" w:themeColor="text1"/>
+        </w:rPr>
+        <w:t>kämpft,</w:t>
+      </w:r>
+      <w:r>
+        <w:rPr>
+          <w:rFonts w:ascii="Arial" w:hAnsi="Arial" w:cs="Arial"/>
+          <w:color w:val="000000" w:themeColor="text1"/>
+        </w:rPr>
+        <w:t xml:space="preserve"> die zu dem damaligen Zeitpunkt</w:t>
+      </w:r>
+      <w:r>
+        <w:rPr>
+          <w:rFonts w:ascii="Arial" w:hAnsi="Arial" w:cs="Arial"/>
+          <w:color w:val="000000" w:themeColor="text1"/>
+        </w:rPr>
+        <w:t>,</w:t>
+      </w:r>
+      <w:r>
+        <w:rPr>
+          <w:rFonts w:ascii="Arial" w:hAnsi="Arial" w:cs="Arial"/>
+          <w:color w:val="000000" w:themeColor="text1"/>
+        </w:rPr>
+        <w:t xml:space="preserve"> ähnlich viele gewonnene</w:t>
+      </w:r>
+      <w:r>
+        <w:rPr>
+          <w:rFonts w:ascii="Arial" w:hAnsi="Arial" w:cs="Arial"/>
+          <w:color w:val="000000" w:themeColor="text1"/>
+        </w:rPr>
+        <w:t xml:space="preserve">- </w:t>
+      </w:r>
+      <w:r>
+        <w:rPr>
+          <w:rFonts w:ascii="Arial" w:hAnsi="Arial" w:cs="Arial"/>
+          <w:color w:val="000000" w:themeColor="text1"/>
+        </w:rPr>
+        <w:t>und verlorene Runden ha</w:t>
+      </w:r>
+      <w:r>
+        <w:rPr>
+          <w:rFonts w:ascii="Arial" w:hAnsi="Arial" w:cs="Arial"/>
+          <w:color w:val="000000" w:themeColor="text1"/>
+        </w:rPr>
+        <w:t>tten</w:t>
+      </w:r>
+      <w:r>
+        <w:rPr>
+          <w:rFonts w:ascii="Arial" w:hAnsi="Arial" w:cs="Arial"/>
+          <w:color w:val="000000" w:themeColor="text1"/>
+        </w:rPr>
+        <w:t xml:space="preserve"> wie man selbst.</w:t>
+      </w:r>
+      <w:r>
+        <w:rPr>
+          <w:rFonts w:ascii="Arial" w:hAnsi="Arial" w:cs="Arial"/>
+          <w:color w:val="000000" w:themeColor="text1"/>
+        </w:rPr>
+        <w:t xml:space="preserve"> Dieses System wurde in vielen nachfolgenden Autobattlern aufgenommen, </w:t>
+      </w:r>
+      <w:r>
+        <w:rPr>
+          <w:rFonts w:ascii="Arial" w:hAnsi="Arial" w:cs="Arial"/>
+          <w:color w:val="000000" w:themeColor="text1"/>
+        </w:rPr>
+        <w:t xml:space="preserve">wie </w:t>
+      </w:r>
+      <w:r>
+        <w:rPr>
+          <w:rFonts w:ascii="Arial" w:hAnsi="Arial" w:cs="Arial"/>
+          <w:color w:val="000000" w:themeColor="text1"/>
+        </w:rPr>
+        <w:t xml:space="preserve">beispielsweise </w:t>
+      </w:r>
       <w:r>
         <w:rPr>
           <w:rFonts w:ascii="Arial" w:hAnsi="Arial" w:cs="Arial"/>
           <w:i/>
           <w:color w:val="000000" w:themeColor="text1"/>
         </w:rPr>
-        <w:t>Tactics</w:t>
-      </w:r>
-      <w:proofErr w:type="spellEnd"/>
-      <w:r>
-        <w:rPr>
-          <w:rFonts w:ascii="Arial" w:hAnsi="Arial" w:cs="Arial"/>
-          <w:color w:val="000000" w:themeColor="text1"/>
-        </w:rPr>
-        <w:t xml:space="preserve"> oder </w:t>
-      </w:r>
-      <w:r>
-        <w:rPr>
-          <w:rFonts w:ascii="Arial" w:hAnsi="Arial" w:cs="Arial"/>
-          <w:i/>
-          <w:color w:val="000000" w:themeColor="text1"/>
-        </w:rPr>
-        <w:t>Auto Chess</w:t>
-      </w:r>
-      <w:r>
-        <w:rPr>
-          <w:rFonts w:ascii="Arial" w:hAnsi="Arial" w:cs="Arial"/>
-          <w:color w:val="000000" w:themeColor="text1"/>
-        </w:rPr>
-        <w:t xml:space="preserve"> vorhanden sind,</w:t>
-      </w:r>
-      <w:r>
-        <w:rPr>
-          <w:rFonts w:ascii="Arial" w:hAnsi="Arial" w:cs="Arial"/>
-          <w:color w:val="000000" w:themeColor="text1"/>
-        </w:rPr>
-        <w:t xml:space="preserve"> abweicht. </w:t>
-      </w:r>
-      <w:r>
-        <w:rPr>
-          <w:rFonts w:ascii="Arial" w:hAnsi="Arial" w:cs="Arial"/>
-          <w:color w:val="000000" w:themeColor="text1"/>
-        </w:rPr>
-        <w:t xml:space="preserve">Die fünf gewählten Tiere bilden eine Reihe und kämpfen </w:t>
-      </w:r>
-      <w:r>
-        <w:rPr>
-          <w:rFonts w:ascii="Arial" w:hAnsi="Arial" w:cs="Arial"/>
-          <w:color w:val="000000" w:themeColor="text1"/>
-        </w:rPr>
-        <w:t>rundenbasiert</w:t>
-      </w:r>
-      <w:r>
-        <w:rPr>
-          <w:rFonts w:ascii="Arial" w:hAnsi="Arial" w:cs="Arial"/>
-          <w:color w:val="000000" w:themeColor="text1"/>
-        </w:rPr>
-        <w:t xml:space="preserve"> gegen die gegnerische Reihe an Tieren</w:t>
-      </w:r>
-      <w:r>
-        <w:rPr>
-          <w:rFonts w:ascii="Arial" w:hAnsi="Arial" w:cs="Arial"/>
-          <w:color w:val="000000" w:themeColor="text1"/>
-        </w:rPr>
-        <w:t>.</w:t>
-      </w:r>
-      <w:r>
-        <w:rPr>
-          <w:rFonts w:ascii="Arial" w:hAnsi="Arial" w:cs="Arial"/>
-          <w:color w:val="000000" w:themeColor="text1"/>
-        </w:rPr>
-        <w:t xml:space="preserve"> </w:t>
-      </w:r>
-      <w:r>
-        <w:rPr>
-          <w:rFonts w:ascii="Arial" w:hAnsi="Arial" w:cs="Arial"/>
-          <w:color w:val="000000" w:themeColor="text1"/>
-        </w:rPr>
-        <w:t>D</w:t>
-      </w:r>
-      <w:r>
-        <w:rPr>
-          <w:rFonts w:ascii="Arial" w:hAnsi="Arial" w:cs="Arial"/>
-          <w:color w:val="000000" w:themeColor="text1"/>
-        </w:rPr>
-        <w:t xml:space="preserve">abei greifen die </w:t>
-      </w:r>
-      <w:r>
-        <w:rPr>
-          <w:rFonts w:ascii="Arial" w:hAnsi="Arial" w:cs="Arial"/>
-          <w:color w:val="000000" w:themeColor="text1"/>
-        </w:rPr>
-        <w:t xml:space="preserve">beiden </w:t>
-      </w:r>
-      <w:r>
-        <w:rPr>
-          <w:rFonts w:ascii="Arial" w:hAnsi="Arial" w:cs="Arial"/>
-          <w:color w:val="000000" w:themeColor="text1"/>
-        </w:rPr>
-        <w:t>Tiere, die sich in der Mitte treffen</w:t>
-      </w:r>
-      <w:r>
-        <w:rPr>
-          <w:rFonts w:ascii="Arial" w:hAnsi="Arial" w:cs="Arial"/>
-          <w:color w:val="000000" w:themeColor="text1"/>
-        </w:rPr>
-        <w:t xml:space="preserve">, gegenseitig an. </w:t>
-      </w:r>
-      <w:r>
-        <w:rPr>
-          <w:rFonts w:ascii="Arial" w:hAnsi="Arial" w:cs="Arial"/>
-          <w:color w:val="000000" w:themeColor="text1"/>
-        </w:rPr>
-        <w:t xml:space="preserve">Dies wird so oft wiederholt, bis alle Tiere </w:t>
-      </w:r>
-      <w:r>
-        <w:rPr>
-          <w:rFonts w:ascii="Arial" w:hAnsi="Arial" w:cs="Arial"/>
-          <w:color w:val="000000" w:themeColor="text1"/>
-        </w:rPr>
-        <w:t>eines Spielers</w:t>
-      </w:r>
-      <w:r>
-        <w:rPr>
-          <w:rFonts w:ascii="Arial" w:hAnsi="Arial" w:cs="Arial"/>
-          <w:color w:val="000000" w:themeColor="text1"/>
-        </w:rPr>
-        <w:t xml:space="preserve"> besiegt wurden. </w:t>
-      </w:r>
-      <w:r>
-        <w:rPr>
-          <w:rFonts w:ascii="Arial" w:hAnsi="Arial" w:cs="Arial"/>
-          <w:color w:val="000000" w:themeColor="text1"/>
-        </w:rPr>
-        <w:t xml:space="preserve">Passend zu dem simplen Kampfsystem bestehen die Tiere </w:t>
-      </w:r>
-      <w:r>
-        <w:rPr>
-          <w:rFonts w:ascii="Arial" w:hAnsi="Arial" w:cs="Arial"/>
-          <w:color w:val="000000" w:themeColor="text1"/>
-        </w:rPr>
-        <w:t>lediglich</w:t>
-      </w:r>
-      <w:r>
-        <w:rPr>
-          <w:rFonts w:ascii="Arial" w:hAnsi="Arial" w:cs="Arial"/>
-          <w:color w:val="000000" w:themeColor="text1"/>
-        </w:rPr>
-        <w:t xml:space="preserve"> aus drei </w:t>
-      </w:r>
-      <w:r>
-        <w:rPr>
-          <w:rFonts w:ascii="Arial" w:hAnsi="Arial" w:cs="Arial"/>
-          <w:color w:val="000000" w:themeColor="text1"/>
-        </w:rPr>
-        <w:t>Attributen</w:t>
-      </w:r>
-      <w:r>
-        <w:rPr>
-          <w:rFonts w:ascii="Arial" w:hAnsi="Arial" w:cs="Arial"/>
-          <w:color w:val="000000" w:themeColor="text1"/>
-        </w:rPr>
-        <w:t xml:space="preserve">: den </w:t>
-      </w:r>
-      <w:r>
-        <w:rPr>
-          <w:rFonts w:ascii="Arial" w:hAnsi="Arial" w:cs="Arial"/>
-          <w:color w:val="000000" w:themeColor="text1"/>
-        </w:rPr>
-        <w:t>Lebenspunkte</w:t>
-      </w:r>
-      <w:r>
-        <w:rPr>
-          <w:rFonts w:ascii="Arial" w:hAnsi="Arial" w:cs="Arial"/>
-          <w:color w:val="000000" w:themeColor="text1"/>
-        </w:rPr>
-        <w:t>n</w:t>
-      </w:r>
-      <w:r>
-        <w:rPr>
-          <w:rFonts w:ascii="Arial" w:hAnsi="Arial" w:cs="Arial"/>
-          <w:color w:val="000000" w:themeColor="text1"/>
-        </w:rPr>
-        <w:t xml:space="preserve">, </w:t>
-      </w:r>
-      <w:r>
-        <w:rPr>
-          <w:rFonts w:ascii="Arial" w:hAnsi="Arial" w:cs="Arial"/>
-          <w:color w:val="000000" w:themeColor="text1"/>
-        </w:rPr>
-        <w:t xml:space="preserve">den </w:t>
-      </w:r>
-      <w:r>
-        <w:rPr>
-          <w:rFonts w:ascii="Arial" w:hAnsi="Arial" w:cs="Arial"/>
-          <w:color w:val="000000" w:themeColor="text1"/>
-        </w:rPr>
-        <w:t>Angriff</w:t>
-      </w:r>
-      <w:r>
-        <w:rPr>
-          <w:rFonts w:ascii="Arial" w:hAnsi="Arial" w:cs="Arial"/>
-          <w:color w:val="000000" w:themeColor="text1"/>
-        </w:rPr>
-        <w:t>spunkten</w:t>
-      </w:r>
-      <w:r>
-        <w:rPr>
-          <w:rFonts w:ascii="Arial" w:hAnsi="Arial" w:cs="Arial"/>
-          <w:color w:val="000000" w:themeColor="text1"/>
-        </w:rPr>
-        <w:t xml:space="preserve"> und eine</w:t>
-      </w:r>
-      <w:r>
-        <w:rPr>
-          <w:rFonts w:ascii="Arial" w:hAnsi="Arial" w:cs="Arial"/>
-          <w:color w:val="000000" w:themeColor="text1"/>
-        </w:rPr>
-        <w:t>r</w:t>
-      </w:r>
-      <w:r>
-        <w:rPr>
-          <w:rFonts w:ascii="Arial" w:hAnsi="Arial" w:cs="Arial"/>
-          <w:color w:val="000000" w:themeColor="text1"/>
-        </w:rPr>
-        <w:t xml:space="preserve"> einzigartige</w:t>
-      </w:r>
-      <w:r>
-        <w:rPr>
-          <w:rFonts w:ascii="Arial" w:hAnsi="Arial" w:cs="Arial"/>
-          <w:color w:val="000000" w:themeColor="text1"/>
-        </w:rPr>
-        <w:t>n</w:t>
-      </w:r>
-      <w:r>
-        <w:rPr>
-          <w:rFonts w:ascii="Arial" w:hAnsi="Arial" w:cs="Arial"/>
-          <w:color w:val="000000" w:themeColor="text1"/>
-        </w:rPr>
-        <w:t xml:space="preserve"> Fähigkeit. </w:t>
-      </w:r>
-      <w:r>
-        <w:rPr>
-          <w:rFonts w:ascii="Arial" w:hAnsi="Arial" w:cs="Arial"/>
-          <w:color w:val="000000" w:themeColor="text1"/>
-        </w:rPr>
-        <w:t xml:space="preserve">So wird sichergestellt, dass </w:t>
-      </w:r>
-      <w:r>
-        <w:rPr>
-          <w:rFonts w:ascii="Arial" w:hAnsi="Arial" w:cs="Arial"/>
-          <w:color w:val="000000" w:themeColor="text1"/>
-        </w:rPr>
-        <w:t>man die Funktionalität des Kampfsystems sehr schnell begreifen und die meisten Informationen direkt auf einen Blick einsehen</w:t>
-      </w:r>
-      <w:r>
-        <w:rPr>
-          <w:rFonts w:ascii="Arial" w:hAnsi="Arial" w:cs="Arial"/>
-          <w:color w:val="000000" w:themeColor="text1"/>
-        </w:rPr>
-        <w:t xml:space="preserve"> kann</w:t>
-      </w:r>
-      <w:r>
-        <w:rPr>
-          <w:rFonts w:ascii="Arial" w:hAnsi="Arial" w:cs="Arial"/>
-          <w:color w:val="000000" w:themeColor="text1"/>
-        </w:rPr>
-        <w:t xml:space="preserve">. Sobald </w:t>
-      </w:r>
-      <w:r>
-        <w:rPr>
-          <w:rFonts w:ascii="Arial" w:hAnsi="Arial" w:cs="Arial"/>
-          <w:color w:val="000000" w:themeColor="text1"/>
-        </w:rPr>
-        <w:t>der Spieler</w:t>
-      </w:r>
-      <w:r>
-        <w:rPr>
-          <w:rFonts w:ascii="Arial" w:hAnsi="Arial" w:cs="Arial"/>
-          <w:color w:val="000000" w:themeColor="text1"/>
-        </w:rPr>
-        <w:t xml:space="preserve"> zehn Runden gewonnen hat, </w:t>
-      </w:r>
-      <w:r>
-        <w:rPr>
-          <w:rFonts w:ascii="Arial" w:hAnsi="Arial" w:cs="Arial"/>
-          <w:color w:val="000000" w:themeColor="text1"/>
-        </w:rPr>
-        <w:t xml:space="preserve">ist der </w:t>
-      </w:r>
-      <w:r>
-        <w:rPr>
-          <w:rFonts w:ascii="Arial" w:hAnsi="Arial" w:cs="Arial"/>
-          <w:color w:val="000000" w:themeColor="text1"/>
-        </w:rPr>
-        <w:t>Versuch</w:t>
-      </w:r>
-      <w:r>
-        <w:rPr>
-          <w:rFonts w:ascii="Arial" w:hAnsi="Arial" w:cs="Arial"/>
-          <w:color w:val="000000" w:themeColor="text1"/>
-        </w:rPr>
-        <w:t xml:space="preserve"> des Spielers erfolgreich abgeschlossen. Falls der Spieler </w:t>
-      </w:r>
-      <w:r>
-        <w:rPr>
-          <w:rFonts w:ascii="Arial" w:hAnsi="Arial" w:cs="Arial"/>
-          <w:color w:val="000000" w:themeColor="text1"/>
-        </w:rPr>
-        <w:t xml:space="preserve">jedoch fünf Mal </w:t>
-      </w:r>
-      <w:r>
-        <w:rPr>
-          <w:rFonts w:ascii="Arial" w:hAnsi="Arial" w:cs="Arial"/>
-          <w:color w:val="000000" w:themeColor="text1"/>
-        </w:rPr>
-        <w:t>verliert,</w:t>
-      </w:r>
-      <w:r>
-        <w:rPr>
-          <w:rFonts w:ascii="Arial" w:hAnsi="Arial" w:cs="Arial"/>
-          <w:color w:val="000000" w:themeColor="text1"/>
-        </w:rPr>
-        <w:t xml:space="preserve"> </w:t>
-      </w:r>
-      <w:r>
-        <w:rPr>
-          <w:rFonts w:ascii="Arial" w:hAnsi="Arial" w:cs="Arial"/>
-          <w:color w:val="000000" w:themeColor="text1"/>
-        </w:rPr>
-        <w:t xml:space="preserve">scheidet dieser aus </w:t>
-      </w:r>
-      <w:r>
-        <w:rPr>
-          <w:rFonts w:ascii="Arial" w:hAnsi="Arial" w:cs="Arial"/>
-          <w:color w:val="000000" w:themeColor="text1"/>
-        </w:rPr>
-        <w:t>und muss von vorne beginnen.</w:t>
-      </w:r>
-    </w:p>
-    <w:p>
-      <w:pPr>
-        <w:spacing w:line="360" w:lineRule="auto"/>
-        <w:jc w:val="both"/>
-        <w:rPr>
-          <w:rFonts w:ascii="Arial" w:hAnsi="Arial" w:cs="Arial"/>
-          <w:color w:val="000000" w:themeColor="text1"/>
-        </w:rPr>
-      </w:pPr>
-    </w:p>
-    <w:p>
-      <w:pPr>
-        <w:spacing w:line="360" w:lineRule="auto"/>
-        <w:jc w:val="both"/>
-        <w:rPr>
-          <w:rFonts w:ascii="Arial" w:hAnsi="Arial" w:cs="Arial"/>
-          <w:color w:val="000000" w:themeColor="text1"/>
-        </w:rPr>
-      </w:pPr>
-      <w:r>
-        <w:rPr>
-          <w:rFonts w:ascii="Arial" w:hAnsi="Arial" w:cs="Arial"/>
-          <w:color w:val="000000" w:themeColor="text1"/>
-        </w:rPr>
-        <w:t>Eine weitere Innovation</w:t>
-      </w:r>
-      <w:r>
-        <w:rPr>
-          <w:rFonts w:ascii="Arial" w:hAnsi="Arial" w:cs="Arial"/>
-          <w:color w:val="000000" w:themeColor="text1"/>
-        </w:rPr>
-        <w:t>,</w:t>
-      </w:r>
-      <w:r>
-        <w:rPr>
-          <w:rFonts w:ascii="Arial" w:hAnsi="Arial" w:cs="Arial"/>
-          <w:color w:val="000000" w:themeColor="text1"/>
-        </w:rPr>
-        <w:t xml:space="preserve"> ist die Verwendung eines asynchronen Kampfablauf</w:t>
-      </w:r>
-      <w:r>
-        <w:rPr>
-          <w:rFonts w:ascii="Arial" w:hAnsi="Arial" w:cs="Arial"/>
-          <w:color w:val="000000" w:themeColor="text1"/>
-        </w:rPr>
-        <w:t>s.</w:t>
-      </w:r>
-      <w:r>
-        <w:rPr>
-          <w:rFonts w:ascii="Arial" w:hAnsi="Arial" w:cs="Arial"/>
-          <w:color w:val="000000" w:themeColor="text1"/>
-        </w:rPr>
-        <w:t xml:space="preserve"> </w:t>
-      </w:r>
-      <w:r>
-        <w:rPr>
-          <w:rFonts w:ascii="Arial" w:hAnsi="Arial" w:cs="Arial"/>
-          <w:color w:val="000000" w:themeColor="text1"/>
-        </w:rPr>
-        <w:t>D</w:t>
-      </w:r>
-      <w:r>
-        <w:rPr>
-          <w:rFonts w:ascii="Arial" w:hAnsi="Arial" w:cs="Arial"/>
-          <w:color w:val="000000" w:themeColor="text1"/>
-        </w:rPr>
-        <w:t xml:space="preserve">as heißt man kämpft nun nicht mehr direkt gegen andere Spieler, sondern gegen deren vorherige Versuche. </w:t>
-      </w:r>
-      <w:r>
-        <w:rPr>
-          <w:rFonts w:ascii="Arial" w:hAnsi="Arial" w:cs="Arial"/>
-          <w:color w:val="000000" w:themeColor="text1"/>
-        </w:rPr>
-        <w:t>So</w:t>
-      </w:r>
-      <w:r>
-        <w:rPr>
-          <w:rFonts w:ascii="Arial" w:hAnsi="Arial" w:cs="Arial"/>
-          <w:color w:val="000000" w:themeColor="text1"/>
-        </w:rPr>
-        <w:t xml:space="preserve"> </w:t>
-      </w:r>
-      <w:r>
-        <w:rPr>
-          <w:rFonts w:ascii="Arial" w:hAnsi="Arial" w:cs="Arial"/>
-          <w:color w:val="000000" w:themeColor="text1"/>
-        </w:rPr>
-        <w:t xml:space="preserve">kann man beliebig viel Zeit in der Einkaufsphase verwenden und in der Kampfphase vorspulen oder sich den Kampf mehrfach anschauen. Ebenso hat es den Vorteil, dass man meistens gegen Gegner </w:t>
-      </w:r>
-      <w:r>
-        <w:rPr>
-          <w:rFonts w:ascii="Arial" w:hAnsi="Arial" w:cs="Arial"/>
-          <w:color w:val="000000" w:themeColor="text1"/>
-        </w:rPr>
-        <w:t>kämpft,</w:t>
-      </w:r>
-      <w:r>
-        <w:rPr>
-          <w:rFonts w:ascii="Arial" w:hAnsi="Arial" w:cs="Arial"/>
-          <w:color w:val="000000" w:themeColor="text1"/>
-        </w:rPr>
-        <w:t xml:space="preserve"> die zu dem damaligen Zeitpunkt</w:t>
-      </w:r>
-      <w:r>
-        <w:rPr>
-          <w:rFonts w:ascii="Arial" w:hAnsi="Arial" w:cs="Arial"/>
-          <w:color w:val="000000" w:themeColor="text1"/>
-        </w:rPr>
-        <w:t>,</w:t>
-      </w:r>
-      <w:r>
-        <w:rPr>
-          <w:rFonts w:ascii="Arial" w:hAnsi="Arial" w:cs="Arial"/>
-          <w:color w:val="000000" w:themeColor="text1"/>
-        </w:rPr>
-        <w:t xml:space="preserve"> ähnlich viele gewonnene</w:t>
-      </w:r>
-      <w:r>
-        <w:rPr>
-          <w:rFonts w:ascii="Arial" w:hAnsi="Arial" w:cs="Arial"/>
-          <w:color w:val="000000" w:themeColor="text1"/>
-        </w:rPr>
-        <w:t xml:space="preserve">- </w:t>
-      </w:r>
-      <w:r>
-        <w:rPr>
-          <w:rFonts w:ascii="Arial" w:hAnsi="Arial" w:cs="Arial"/>
-          <w:color w:val="000000" w:themeColor="text1"/>
-        </w:rPr>
-        <w:t>und verlorene Runden ha</w:t>
-      </w:r>
-      <w:r>
-        <w:rPr>
-          <w:rFonts w:ascii="Arial" w:hAnsi="Arial" w:cs="Arial"/>
-          <w:color w:val="000000" w:themeColor="text1"/>
-        </w:rPr>
-        <w:t>tten</w:t>
-      </w:r>
-      <w:r>
-        <w:rPr>
-          <w:rFonts w:ascii="Arial" w:hAnsi="Arial" w:cs="Arial"/>
-          <w:color w:val="000000" w:themeColor="text1"/>
-        </w:rPr>
-        <w:t xml:space="preserve"> wie man selbst.</w:t>
-      </w:r>
-      <w:r>
-        <w:rPr>
-          <w:rFonts w:ascii="Arial" w:hAnsi="Arial" w:cs="Arial"/>
-          <w:color w:val="000000" w:themeColor="text1"/>
-        </w:rPr>
-        <w:t xml:space="preserve"> Dieses System wurde in vielen nachfolgenden Autobattlern aufgenommen, </w:t>
-      </w:r>
-      <w:r>
-        <w:rPr>
-          <w:rFonts w:ascii="Arial" w:hAnsi="Arial" w:cs="Arial"/>
-          <w:color w:val="000000" w:themeColor="text1"/>
-        </w:rPr>
-        <w:t xml:space="preserve">wie </w:t>
-      </w:r>
-      <w:r>
-        <w:rPr>
-          <w:rFonts w:ascii="Arial" w:hAnsi="Arial" w:cs="Arial"/>
-          <w:color w:val="000000" w:themeColor="text1"/>
-        </w:rPr>
-        <w:t xml:space="preserve">beispielsweise </w:t>
-      </w:r>
-      <w:proofErr w:type="spellStart"/>
-      <w:r>
-        <w:rPr>
-          <w:rFonts w:ascii="Arial" w:hAnsi="Arial" w:cs="Arial"/>
-          <w:i/>
-          <w:color w:val="000000" w:themeColor="text1"/>
-        </w:rPr>
-        <w:t>Backpack</w:t>
-      </w:r>
-      <w:proofErr w:type="spellEnd"/>
-      <w:r>
-        <w:rPr>
-          <w:rFonts w:ascii="Arial" w:hAnsi="Arial" w:cs="Arial"/>
-          <w:i/>
-          <w:color w:val="000000" w:themeColor="text1"/>
-        </w:rPr>
-        <w:t xml:space="preserve"> Battles</w:t>
+        <w:t>Backpack Battles</w:t>
       </w:r>
       <w:r>
         <w:rPr>
@@ -12589,18 +11989,8 @@
           <w:i/>
           <w:color w:val="000000" w:themeColor="text1"/>
         </w:rPr>
-        <w:t xml:space="preserve">Super Auto </w:t>
-      </w:r>
-      <w:proofErr w:type="spellStart"/>
-      <w:r>
-        <w:rPr>
-          <w:rFonts w:ascii="Arial" w:hAnsi="Arial" w:cs="Arial"/>
-          <w:i/>
-          <w:color w:val="000000" w:themeColor="text1"/>
-        </w:rPr>
-        <w:t>Pets</w:t>
-      </w:r>
-      <w:proofErr w:type="spellEnd"/>
+        <w:t>Super Auto Pets</w:t>
+      </w:r>
       <w:r>
         <w:rPr>
           <w:rFonts w:ascii="Arial" w:hAnsi="Arial" w:cs="Arial"/>
@@ -12634,39 +12024,7 @@
           <w:rFonts w:ascii="Arial" w:hAnsi="Arial" w:cs="Arial"/>
           <w:color w:val="000000" w:themeColor="text1"/>
         </w:rPr>
-        <w:t xml:space="preserve"> Spielen immer wieder neue Kombinationen entdecken. Um den Wiederspielwert zu erhöhen, gibt es sogenannte </w:t>
-      </w:r>
-      <w:proofErr w:type="spellStart"/>
-      <w:r>
-        <w:rPr>
-          <w:rFonts w:ascii="Arial" w:hAnsi="Arial" w:cs="Arial"/>
-          <w:color w:val="000000" w:themeColor="text1"/>
-        </w:rPr>
-        <w:t>Pet</w:t>
-      </w:r>
-      <w:proofErr w:type="spellEnd"/>
-      <w:r>
-        <w:rPr>
-          <w:rFonts w:ascii="Arial" w:hAnsi="Arial" w:cs="Arial"/>
-          <w:color w:val="000000" w:themeColor="text1"/>
-        </w:rPr>
-        <w:t xml:space="preserve"> Packs, diese bestimmen welche Tiere in dem Pool der möglichen Einheiten sind. Jedes dieser </w:t>
-      </w:r>
-      <w:proofErr w:type="spellStart"/>
-      <w:r>
-        <w:rPr>
-          <w:rFonts w:ascii="Arial" w:hAnsi="Arial" w:cs="Arial"/>
-          <w:color w:val="000000" w:themeColor="text1"/>
-        </w:rPr>
-        <w:t>Pet</w:t>
-      </w:r>
-      <w:proofErr w:type="spellEnd"/>
-      <w:r>
-        <w:rPr>
-          <w:rFonts w:ascii="Arial" w:hAnsi="Arial" w:cs="Arial"/>
-          <w:color w:val="000000" w:themeColor="text1"/>
-        </w:rPr>
-        <w:t xml:space="preserve"> Packs beinhaltet etwa 60 verschiedene und neue Tiere, wodurch man jedes Mal andere </w:t>
+        <w:t xml:space="preserve"> Spielen immer wieder neue Kombinationen entdecken. Um den Wiederspielwert zu erhöhen, gibt es sogenannte Pet Packs, diese bestimmen welche Tiere in dem Pool der möglichen Einheiten sind. Jedes dieser Pet Packs beinhaltet etwa 60 verschiedene und neue Tiere, wodurch man jedes Mal andere </w:t>
       </w:r>
       <w:r>
         <w:rPr>
@@ -12695,7 +12053,42 @@
           <w:color w:val="000000" w:themeColor="text1"/>
         </w:rPr>
         <w:lastRenderedPageBreak/>
-        <w:t>regulären Packs. Durch diese verschiedenen Packs findet man immer wieder neue Ideen und Kombinationen, wodurch auch erfahrene Spieler aufgerufen werden, einen neuen Versuch zu starten.</w:t>
+        <w:t xml:space="preserve">regulären Packs. Durch diese verschiedenen Packs findet man immer wieder neue Ideen und Kombinationen, wodurch auch erfahrene Spieler </w:t>
+      </w:r>
+      <w:r>
+        <w:rPr>
+          <w:rFonts w:ascii="Arial" w:hAnsi="Arial" w:cs="Arial"/>
+          <w:color w:val="000000" w:themeColor="text1"/>
+        </w:rPr>
+        <w:t>einen Anreiz haben,</w:t>
+      </w:r>
+      <w:r>
+        <w:rPr>
+          <w:rFonts w:ascii="Arial" w:hAnsi="Arial" w:cs="Arial"/>
+          <w:color w:val="000000" w:themeColor="text1"/>
+        </w:rPr>
+        <w:t xml:space="preserve"> eine</w:t>
+      </w:r>
+      <w:r>
+        <w:rPr>
+          <w:rFonts w:ascii="Arial" w:hAnsi="Arial" w:cs="Arial"/>
+          <w:color w:val="000000" w:themeColor="text1"/>
+        </w:rPr>
+        <w:t>n</w:t>
+      </w:r>
+      <w:r>
+        <w:rPr>
+          <w:rFonts w:ascii="Arial" w:hAnsi="Arial" w:cs="Arial"/>
+          <w:color w:val="000000" w:themeColor="text1"/>
+        </w:rPr>
+        <w:t xml:space="preserve"> neuen Versuch zu starten</w:t>
+      </w:r>
+      <w:r>
+        <w:rPr>
+          <w:rFonts w:ascii="Arial" w:hAnsi="Arial" w:cs="Arial"/>
+          <w:color w:val="000000" w:themeColor="text1"/>
+        </w:rPr>
+        <w:t>.</w:t>
       </w:r>
     </w:p>
     <w:p>
@@ -12839,7 +12232,21 @@
           <w:rFonts w:ascii="Arial" w:hAnsi="Arial" w:cs="Arial"/>
           <w:color w:val="000000" w:themeColor="text1"/>
         </w:rPr>
-        <w:t xml:space="preserve">Das Genre der Survivor-Like, auch bekannt als Horde-Survivor oder Bullet-Heaven, wurde durch das Spiel </w:t>
+        <w:t>Das Genre der Survivor-Like</w:t>
+      </w:r>
+      <w:r>
+        <w:rPr>
+          <w:rFonts w:ascii="Arial" w:hAnsi="Arial" w:cs="Arial"/>
+          <w:color w:val="000000" w:themeColor="text1"/>
+        </w:rPr>
+        <w:t>s</w:t>
+      </w:r>
+      <w:r>
+        <w:rPr>
+          <w:rFonts w:ascii="Arial" w:hAnsi="Arial" w:cs="Arial"/>
+          <w:color w:val="000000" w:themeColor="text1"/>
+        </w:rPr>
+        <w:t xml:space="preserve">, auch bekannt als Horde-Survivor oder Bullet-Heaven, wurde durch das Spiel </w:t>
       </w:r>
       <w:r>
         <w:rPr>
@@ -13145,23 +12552,7 @@
           <w:rFonts w:ascii="Arial" w:hAnsi="Arial" w:cs="Arial"/>
           <w:color w:val="000000" w:themeColor="text1"/>
         </w:rPr>
-        <w:t xml:space="preserve">. Bei diesem Spiel erweiterte Eugene Jarvis die Formel von Robotron, in dem Boss-Gegner, verschiedene Waffen und eine Mehrspieler-Option hinzugefügt wurden. Die Grundlagen der begrenzten Arena, so wie die Gegner mit verschiedenen Bewegungsmustern blieben gleich. Die besonderen Alleinstellungsmerkmale des Spieles, liegen in den verschiedenen Waffen, die man aufsammeln kann. Von Raketenwerfern, über Shotguns, bis hin zu Pistolen gab es viele verschiedene Variationen, die sowohl das </w:t>
-      </w:r>
-      <w:proofErr w:type="gramStart"/>
-      <w:r>
-        <w:rPr>
-          <w:rFonts w:ascii="Arial" w:hAnsi="Arial" w:cs="Arial"/>
-          <w:color w:val="000000" w:themeColor="text1"/>
-        </w:rPr>
-        <w:t>Schussmuster,</w:t>
-      </w:r>
-      <w:proofErr w:type="gramEnd"/>
-      <w:r>
-        <w:rPr>
-          <w:rFonts w:ascii="Arial" w:hAnsi="Arial" w:cs="Arial"/>
-          <w:color w:val="000000" w:themeColor="text1"/>
-        </w:rPr>
-        <w:t xml:space="preserve"> </w:t>
+        <w:t xml:space="preserve">. Bei diesem Spiel erweiterte Eugene Jarvis die Formel von Robotron, in dem Boss-Gegner, verschiedene Waffen und eine Mehrspieler-Option hinzugefügt wurden. Die Grundlagen der begrenzten Arena, so wie die Gegner mit verschiedenen Bewegungsmustern blieben gleich. Die besonderen Alleinstellungsmerkmale des Spieles, liegen in den verschiedenen Waffen, die man aufsammeln kann. Von Raketenwerfern, über Shotguns, bis hin zu Pistolen gab es viele verschiedene Variationen, die sowohl das Schussmuster, </w:t>
       </w:r>
       <w:r>
         <w:rPr>
@@ -13225,18 +12616,8 @@
           <w:i/>
           <w:color w:val="000000" w:themeColor="text1"/>
         </w:rPr>
-        <w:t xml:space="preserve">Alien </w:t>
-      </w:r>
-      <w:proofErr w:type="spellStart"/>
-      <w:r>
-        <w:rPr>
-          <w:rFonts w:ascii="Arial" w:hAnsi="Arial" w:cs="Arial"/>
-          <w:i/>
-          <w:color w:val="000000" w:themeColor="text1"/>
-        </w:rPr>
-        <w:t>Phobia</w:t>
-      </w:r>
-      <w:proofErr w:type="spellEnd"/>
+        <w:t>Alien Phobia</w:t>
+      </w:r>
       <w:r>
         <w:rPr>
           <w:rFonts w:ascii="Arial" w:hAnsi="Arial" w:cs="Arial"/>
@@ -13299,23 +12680,13 @@
         </w:rPr>
         <w:t xml:space="preserve">. Später wurde in </w:t>
       </w:r>
-      <w:proofErr w:type="spellStart"/>
       <w:r>
         <w:rPr>
           <w:rFonts w:ascii="Arial" w:hAnsi="Arial" w:cs="Arial"/>
           <w:i/>
           <w:color w:val="000000" w:themeColor="text1"/>
         </w:rPr>
-        <w:t>Phobia</w:t>
-      </w:r>
-      <w:proofErr w:type="spellEnd"/>
-      <w:r>
-        <w:rPr>
-          <w:rFonts w:ascii="Arial" w:hAnsi="Arial" w:cs="Arial"/>
-          <w:i/>
-          <w:color w:val="000000" w:themeColor="text1"/>
-        </w:rPr>
-        <w:t xml:space="preserve"> II</w:t>
+        <w:t>Phobia II</w:t>
       </w:r>
       <w:r>
         <w:rPr>
@@ -13491,7 +12862,6 @@
         </w:rPr>
         <w:t xml:space="preserve">. Die Grundmechaniken waren wie bei den Vorgängern ähnlich, doch einige neue Standards des Genres wurden hier zum ersten Mal etabliert. So etwa konnte man nur noch die Bewegungen des Charakters kontrollieren und nicht mehr die Schussrichtung oder die Fähigkeiten. Diese wurden automatisch aktiviert beziehungsweise es wurde automatisch auf die Gegner geschossen. Wie bei </w:t>
       </w:r>
-      <w:proofErr w:type="spellStart"/>
       <w:r>
         <w:rPr>
           <w:rFonts w:ascii="Arial" w:hAnsi="Arial" w:cs="Arial"/>
@@ -13500,7 +12870,6 @@
         </w:rPr>
         <w:t>Phobia</w:t>
       </w:r>
-      <w:proofErr w:type="spellEnd"/>
       <w:r>
         <w:rPr>
           <w:rFonts w:ascii="Arial" w:hAnsi="Arial" w:cs="Arial"/>
@@ -13696,23 +13065,7 @@
           <w:color w:val="000000" w:themeColor="text1"/>
         </w:rPr>
         <w:lastRenderedPageBreak/>
-        <w:t xml:space="preserve">Charakters oder andere Attribute verbesserten. Zusätzlich konnte man sogenannte </w:t>
-      </w:r>
-      <w:proofErr w:type="spellStart"/>
-      <w:r>
-        <w:rPr>
-          <w:rFonts w:ascii="Arial" w:hAnsi="Arial" w:cs="Arial"/>
-          <w:color w:val="000000" w:themeColor="text1"/>
-        </w:rPr>
-        <w:t>Evolutions</w:t>
-      </w:r>
-      <w:proofErr w:type="spellEnd"/>
-      <w:r>
-        <w:rPr>
-          <w:rFonts w:ascii="Arial" w:hAnsi="Arial" w:cs="Arial"/>
-          <w:color w:val="000000" w:themeColor="text1"/>
-        </w:rPr>
-        <w:t xml:space="preserve"> erhalten, sobald man das Richtige Pärchen an Waffen und Ausrüstungen vollständig verbessert hat. Dadurch gab es verschiedene Kombinationen, auf die man sich spezialisieren konnte. Zusätzlich wurden eine </w:t>
+        <w:t xml:space="preserve">Charakters oder andere Attribute verbesserten. Zusätzlich konnte man sogenannte Evolutions erhalten, sobald man das Richtige Pärchen an Waffen und Ausrüstungen vollständig verbessert hat. Dadurch gab es verschiedene Kombinationen, auf die man sich spezialisieren konnte. Zusätzlich wurden eine </w:t>
       </w:r>
       <w:r>
         <w:rPr>
@@ -14103,41 +13456,7 @@
           <w:rFonts w:ascii="Arial" w:hAnsi="Arial" w:cs="Arial"/>
           <w:color w:val="000000" w:themeColor="text1"/>
         </w:rPr>
-        <w:t xml:space="preserve">. Seit der ursprünglichen Veröffentlichung wurden durch Updates und </w:t>
-      </w:r>
-      <w:proofErr w:type="spellStart"/>
-      <w:proofErr w:type="gramStart"/>
-      <w:r>
-        <w:rPr>
-          <w:rFonts w:ascii="Arial" w:hAnsi="Arial" w:cs="Arial"/>
-          <w:color w:val="000000" w:themeColor="text1"/>
-        </w:rPr>
-        <w:t>DLC’s</w:t>
-      </w:r>
-      <w:proofErr w:type="spellEnd"/>
-      <w:proofErr w:type="gramEnd"/>
-      <w:r>
-        <w:rPr>
-          <w:rFonts w:ascii="Arial" w:hAnsi="Arial" w:cs="Arial"/>
-          <w:color w:val="000000" w:themeColor="text1"/>
-        </w:rPr>
-        <w:t xml:space="preserve"> (</w:t>
-      </w:r>
-      <w:proofErr w:type="spellStart"/>
-      <w:r>
-        <w:rPr>
-          <w:rFonts w:ascii="Arial" w:hAnsi="Arial" w:cs="Arial"/>
-          <w:color w:val="000000" w:themeColor="text1"/>
-        </w:rPr>
-        <w:t>Downloadable</w:t>
-      </w:r>
-      <w:proofErr w:type="spellEnd"/>
-      <w:r>
-        <w:rPr>
-          <w:rFonts w:ascii="Arial" w:hAnsi="Arial" w:cs="Arial"/>
-          <w:color w:val="000000" w:themeColor="text1"/>
-        </w:rPr>
-        <w:t xml:space="preserve"> Content) der Inhalt des Spieles deutlich erweitert und die Grundmechaniken perfektioniert. Durch die Kombination von Mechaniken aus vorhergehenden Spielen und Mechaniken aus anderen Genres, wie beispielsweise dem Rogue-Lite Genre, entstand ein neues Spielerlebnis mit scheinbar endlosem Wiederspielwert.</w:t>
+        <w:t>. Seit der ursprünglichen Veröffentlichung wurden durch Updates und DLC’s (Downloadable Content) der Inhalt des Spieles deutlich erweitert und die Grundmechaniken perfektioniert. Durch die Kombination von Mechaniken aus vorhergehenden Spielen und Mechaniken aus anderen Genres, wie beispielsweise dem Rogue-Lite Genre, entstand ein neues Spielerlebnis mit scheinbar endlosem Wiederspielwert.</w:t>
       </w:r>
     </w:p>
     <w:p>
@@ -14236,39 +13555,7 @@
           <w:rFonts w:ascii="Arial" w:hAnsi="Arial" w:cs="Arial"/>
           <w:color w:val="000000" w:themeColor="text1"/>
         </w:rPr>
-        <w:t xml:space="preserve">Zusätzlich können die Spieler sogenannte </w:t>
-      </w:r>
-      <w:proofErr w:type="spellStart"/>
-      <w:r>
-        <w:rPr>
-          <w:rFonts w:ascii="Arial" w:hAnsi="Arial" w:cs="Arial"/>
-          <w:color w:val="000000" w:themeColor="text1"/>
-        </w:rPr>
-        <w:t>Evolutions</w:t>
-      </w:r>
-      <w:proofErr w:type="spellEnd"/>
-      <w:r>
-        <w:rPr>
-          <w:rFonts w:ascii="Arial" w:hAnsi="Arial" w:cs="Arial"/>
-          <w:color w:val="000000" w:themeColor="text1"/>
-        </w:rPr>
-        <w:t xml:space="preserve"> erhalten, wenn sie passende Pärchen an Gegenstandkombinationen auf die höchste Stufe verbessert haben. Diese </w:t>
-      </w:r>
-      <w:proofErr w:type="spellStart"/>
-      <w:r>
-        <w:rPr>
-          <w:rFonts w:ascii="Arial" w:hAnsi="Arial" w:cs="Arial"/>
-          <w:color w:val="000000" w:themeColor="text1"/>
-        </w:rPr>
-        <w:t>Evolutions</w:t>
-      </w:r>
-      <w:proofErr w:type="spellEnd"/>
-      <w:r>
-        <w:rPr>
-          <w:rFonts w:ascii="Arial" w:hAnsi="Arial" w:cs="Arial"/>
-          <w:color w:val="000000" w:themeColor="text1"/>
-        </w:rPr>
-        <w:t xml:space="preserve"> sind stärkere Gegenstände, die essenziell für den späteren Erfolg eines Versuches</w:t>
+        <w:t>Zusätzlich können die Spieler sogenannte Evolutions erhalten, wenn sie passende Pärchen an Gegenstandkombinationen auf die höchste Stufe verbessert haben. Diese Evolutions sind stärkere Gegenstände, die essenziell für den späteren Erfolg eines Versuches</w:t>
       </w:r>
       <w:r>
         <w:rPr>
@@ -14372,23 +13659,7 @@
           <w:rFonts w:ascii="Arial" w:hAnsi="Arial" w:cs="Arial"/>
           <w:color w:val="000000" w:themeColor="text1"/>
         </w:rPr>
-        <w:t xml:space="preserve">Der Wiederspielwert wird nicht nur durch die hohe Anzahl an Gegenstandkombinationen so wie </w:t>
-      </w:r>
-      <w:proofErr w:type="spellStart"/>
-      <w:r>
-        <w:rPr>
-          <w:rFonts w:ascii="Arial" w:hAnsi="Arial" w:cs="Arial"/>
-          <w:color w:val="000000" w:themeColor="text1"/>
-        </w:rPr>
-        <w:t>Evolutions</w:t>
-      </w:r>
-      <w:proofErr w:type="spellEnd"/>
-      <w:r>
-        <w:rPr>
-          <w:rFonts w:ascii="Arial" w:hAnsi="Arial" w:cs="Arial"/>
-          <w:color w:val="000000" w:themeColor="text1"/>
-        </w:rPr>
-        <w:t xml:space="preserve"> gegeben, sondern insbesondere durch die Vielzahl an Spielbaren Charakteren und den verschiedenen auswählbaren Stages gegeben. Im Grundspiel gibt es 45 verschiedene Charaktere mit einzigartigen Fähigkeiten und Startwaffen. Diese können von den Spielern auf mehr als 15 verschiedenen Stages spielen, welche </w:t>
+        <w:t xml:space="preserve">Der Wiederspielwert wird nicht nur durch die hohe Anzahl an Gegenstandkombinationen so wie Evolutions gegeben, sondern insbesondere durch die Vielzahl an Spielbaren Charakteren und den verschiedenen auswählbaren Stages gegeben. Im Grundspiel gibt es 45 verschiedene Charaktere mit einzigartigen Fähigkeiten und Startwaffen. Diese können von den Spielern auf mehr als 15 verschiedenen Stages spielen, welche </w:t>
       </w:r>
       <w:r>
         <w:rPr>
@@ -14433,47 +13704,34 @@
           <w:sz w:val="36"/>
           <w:szCs w:val="36"/>
         </w:rPr>
-        <w:t xml:space="preserve">3.4.2. </w:t>
-      </w:r>
-      <w:proofErr w:type="spellStart"/>
-      <w:r>
-        <w:rPr>
-          <w:rFonts w:ascii="Arial" w:hAnsi="Arial" w:cs="Arial"/>
-          <w:color w:val="000000" w:themeColor="text1"/>
-          <w:sz w:val="36"/>
-          <w:szCs w:val="36"/>
+        <w:t>3.4.2. Brotato</w:t>
+      </w:r>
+      <w:bookmarkEnd w:id="18"/>
+    </w:p>
+    <w:p>
+      <w:pPr>
+        <w:spacing w:line="360" w:lineRule="auto"/>
+        <w:jc w:val="both"/>
+        <w:rPr>
+          <w:rFonts w:ascii="Arial" w:hAnsi="Arial" w:cs="Arial"/>
+          <w:color w:val="000000" w:themeColor="text1"/>
+        </w:rPr>
+      </w:pPr>
+      <w:r>
+        <w:rPr>
+          <w:rFonts w:ascii="Arial" w:hAnsi="Arial" w:cs="Arial"/>
+          <w:color w:val="000000" w:themeColor="text1"/>
+        </w:rPr>
+        <w:t xml:space="preserve">Im Jahre 2022 erschien </w:t>
+      </w:r>
+      <w:r>
+        <w:rPr>
+          <w:rFonts w:ascii="Arial" w:hAnsi="Arial" w:cs="Arial"/>
+          <w:i/>
+          <w:color w:val="000000" w:themeColor="text1"/>
         </w:rPr>
         <w:t>Brotato</w:t>
       </w:r>
-      <w:bookmarkEnd w:id="18"/>
-      <w:proofErr w:type="spellEnd"/>
-    </w:p>
-    <w:p>
-      <w:pPr>
-        <w:spacing w:line="360" w:lineRule="auto"/>
-        <w:jc w:val="both"/>
-        <w:rPr>
-          <w:rFonts w:ascii="Arial" w:hAnsi="Arial" w:cs="Arial"/>
-          <w:color w:val="000000" w:themeColor="text1"/>
-        </w:rPr>
-      </w:pPr>
-      <w:r>
-        <w:rPr>
-          <w:rFonts w:ascii="Arial" w:hAnsi="Arial" w:cs="Arial"/>
-          <w:color w:val="000000" w:themeColor="text1"/>
-        </w:rPr>
-        <w:t xml:space="preserve">Im Jahre 2022 erschien </w:t>
-      </w:r>
-      <w:proofErr w:type="spellStart"/>
-      <w:r>
-        <w:rPr>
-          <w:rFonts w:ascii="Arial" w:hAnsi="Arial" w:cs="Arial"/>
-          <w:i/>
-          <w:color w:val="000000" w:themeColor="text1"/>
-        </w:rPr>
-        <w:t>Brotato</w:t>
-      </w:r>
-      <w:proofErr w:type="spellEnd"/>
       <w:r>
         <w:rPr>
           <w:rFonts w:ascii="Arial" w:hAnsi="Arial" w:cs="Arial"/>
@@ -14536,7 +13794,6 @@
         </w:rPr>
         <w:t xml:space="preserve">. </w:t>
       </w:r>
-      <w:proofErr w:type="spellStart"/>
       <w:r>
         <w:rPr>
           <w:rFonts w:ascii="Arial" w:hAnsi="Arial" w:cs="Arial"/>
@@ -14545,7 +13802,6 @@
         </w:rPr>
         <w:t>Brotato</w:t>
       </w:r>
-      <w:proofErr w:type="spellEnd"/>
       <w:r>
         <w:rPr>
           <w:rFonts w:ascii="Arial" w:hAnsi="Arial" w:cs="Arial"/>
@@ -14553,7 +13809,6 @@
         </w:rPr>
         <w:t xml:space="preserve"> war </w:t>
       </w:r>
-      <w:proofErr w:type="gramStart"/>
       <w:r>
         <w:rPr>
           <w:rFonts w:ascii="Arial" w:hAnsi="Arial" w:cs="Arial"/>
@@ -14561,13 +13816,26 @@
         </w:rPr>
         <w:t>bereits</w:t>
       </w:r>
-      <w:proofErr w:type="gramEnd"/>
-      <w:r>
-        <w:rPr>
-          <w:rFonts w:ascii="Arial" w:hAnsi="Arial" w:cs="Arial"/>
-          <w:color w:val="000000" w:themeColor="text1"/>
-        </w:rPr>
-        <w:t xml:space="preserve"> während der Early Access ein voller Erfolg und hatte über 30.000 gleichzeitige aktive Spieler im ersten Monat nach der Veröffentlichung </w:t>
+      <w:r>
+        <w:rPr>
+          <w:rFonts w:ascii="Arial" w:hAnsi="Arial" w:cs="Arial"/>
+          <w:color w:val="000000" w:themeColor="text1"/>
+        </w:rPr>
+        <w:t xml:space="preserve"> während der Early Access ein </w:t>
+      </w:r>
+      <w:r>
+        <w:rPr>
+          <w:rFonts w:ascii="Arial" w:hAnsi="Arial" w:cs="Arial"/>
+          <w:color w:val="000000" w:themeColor="text1"/>
+        </w:rPr>
+        <w:t>großer</w:t>
+      </w:r>
+      <w:r>
+        <w:rPr>
+          <w:rFonts w:ascii="Arial" w:hAnsi="Arial" w:cs="Arial"/>
+          <w:color w:val="000000" w:themeColor="text1"/>
+        </w:rPr>
+        <w:t xml:space="preserve"> Erfolg und hatte über 30.000 gleichzeitige aktive Spieler im ersten Monat nach der Veröffentlichung </w:t>
       </w:r>
       <w:sdt>
         <w:sdtPr>
@@ -14657,23 +13925,21 @@
           <w:color w:val="000000" w:themeColor="text1"/>
         </w:rPr>
         <w:lastRenderedPageBreak/>
-        <w:t xml:space="preserve">Der Core-Gameplay-Loop ist sehr ähnlich wie in anderen Survivor-Like Spielen. Die Spieler kämpfen in einer begrenzten Arena gegen Gegner, die sich auf sie </w:t>
-      </w:r>
-      <w:proofErr w:type="spellStart"/>
-      <w:r>
-        <w:rPr>
-          <w:rFonts w:ascii="Arial" w:hAnsi="Arial" w:cs="Arial"/>
-          <w:color w:val="000000" w:themeColor="text1"/>
-        </w:rPr>
-        <w:t>zubewegen</w:t>
-      </w:r>
-      <w:proofErr w:type="spellEnd"/>
-      <w:r>
-        <w:rPr>
-          <w:rFonts w:ascii="Arial" w:hAnsi="Arial" w:cs="Arial"/>
-          <w:color w:val="000000" w:themeColor="text1"/>
-        </w:rPr>
-        <w:t>. Zur Verteidigung greift der Charakter automatisch an. Nachdem die Spieler einige Sekunden lang überlebt und die Welle abgeschlossen haben, öffnet sich ein Kauf-Menü</w:t>
+        <w:t>Der Core-Gameplay-Loop ist sehr ähnlich wie in anderen Survivor-Like Spielen. Die Spieler kämpfen in einer begrenzten Arena gegen Gegner, die sich auf sie zubewegen. Zur Verteidigung greift der Charakter automatisch an. Nachdem die Spieler einige Sekunden lang überlebt und die Welle abgeschlossen haben, öffnet sich ein</w:t>
+      </w:r>
+      <w:r>
+        <w:rPr>
+          <w:rFonts w:ascii="Arial" w:hAnsi="Arial" w:cs="Arial"/>
+          <w:color w:val="000000" w:themeColor="text1"/>
+        </w:rPr>
+        <w:t xml:space="preserve"> </w:t>
+      </w:r>
+      <w:r>
+        <w:rPr>
+          <w:rFonts w:ascii="Arial" w:hAnsi="Arial" w:cs="Arial"/>
+          <w:color w:val="000000" w:themeColor="text1"/>
+        </w:rPr>
+        <w:t>Kauf-Menü</w:t>
       </w:r>
       <w:r>
         <w:rPr>
@@ -14793,7 +14059,6 @@
         </w:rPr>
         <w:t xml:space="preserve">Die Waffen sind ein Hauptbestandteil von </w:t>
       </w:r>
-      <w:proofErr w:type="spellStart"/>
       <w:r>
         <w:rPr>
           <w:rFonts w:ascii="Arial" w:hAnsi="Arial" w:cs="Arial"/>
@@ -14802,7 +14067,6 @@
         </w:rPr>
         <w:t>Brotato</w:t>
       </w:r>
-      <w:proofErr w:type="spellEnd"/>
       <w:r>
         <w:rPr>
           <w:rFonts w:ascii="Arial" w:hAnsi="Arial" w:cs="Arial"/>
@@ -14810,122 +14074,92 @@
         </w:rPr>
         <w:t xml:space="preserve">. Insgesamt gibt es über 30 verschiedene Waffen mit unterschiedlichen Attributen und Effekten. Die Spieler können bis zu sechs Waffen gleichzeitig ausgerüstet haben. Ähnlich wie das Klassen-Boni-System in </w:t>
       </w:r>
-      <w:proofErr w:type="spellStart"/>
       <w:r>
         <w:rPr>
           <w:rFonts w:ascii="Arial" w:hAnsi="Arial" w:cs="Arial"/>
           <w:i/>
           <w:color w:val="000000" w:themeColor="text1"/>
         </w:rPr>
-        <w:t>Teamfight</w:t>
-      </w:r>
-      <w:proofErr w:type="spellEnd"/>
+        <w:t>Teamfight Tactics</w:t>
+      </w:r>
+      <w:r>
+        <w:rPr>
+          <w:rFonts w:ascii="Arial" w:hAnsi="Arial" w:cs="Arial"/>
+          <w:color w:val="000000" w:themeColor="text1"/>
+        </w:rPr>
+        <w:t xml:space="preserve"> besitzen die Waffen ein oder zwei Schlüsselwörter. Wenn man mehrere von diesen gleichzeitig ausgerüstet hat, erhält man zusätzliche Werte Boni. Beispielsweise erhöhen 2, 3, 4, 5 oder 6 „schwere“ Waffen den Schaden um 5%, 10%, 15%, 20%, 25% bzw. 30%. </w:t>
+      </w:r>
+      <w:r>
+        <w:rPr>
+          <w:rFonts w:ascii="Arial" w:hAnsi="Arial" w:cs="Arial"/>
+          <w:color w:val="000000" w:themeColor="text1"/>
+        </w:rPr>
+        <w:t>Die Waffen sind in vier Stufen verfügbar und ihr</w:t>
+      </w:r>
+      <w:r>
+        <w:rPr>
+          <w:rFonts w:ascii="Arial" w:hAnsi="Arial" w:cs="Arial"/>
+          <w:color w:val="000000" w:themeColor="text1"/>
+        </w:rPr>
+        <w:t>e</w:t>
+      </w:r>
+      <w:r>
+        <w:rPr>
+          <w:rFonts w:ascii="Arial" w:hAnsi="Arial" w:cs="Arial"/>
+          <w:color w:val="000000" w:themeColor="text1"/>
+        </w:rPr>
+        <w:t xml:space="preserve"> Werte und Effekte werden zu höheren Stufen hin stärker. Damit die Spieler eine Waffe um eine Stufe verbessern können</w:t>
+      </w:r>
+      <w:r>
+        <w:rPr>
+          <w:rFonts w:ascii="Arial" w:hAnsi="Arial" w:cs="Arial"/>
+          <w:color w:val="000000" w:themeColor="text1"/>
+        </w:rPr>
+        <w:t>,</w:t>
+      </w:r>
+      <w:r>
+        <w:rPr>
+          <w:rFonts w:ascii="Arial" w:hAnsi="Arial" w:cs="Arial"/>
+          <w:color w:val="000000" w:themeColor="text1"/>
+        </w:rPr>
+        <w:t xml:space="preserve"> müssen zwei identische Waffen derselben Stufe kombiniert werden. Dieses System</w:t>
+      </w:r>
+      <w:r>
+        <w:rPr>
+          <w:rFonts w:ascii="Arial" w:hAnsi="Arial" w:cs="Arial"/>
+          <w:color w:val="000000" w:themeColor="text1"/>
+        </w:rPr>
+        <w:t xml:space="preserve"> der Stufen</w:t>
+      </w:r>
+      <w:r>
+        <w:rPr>
+          <w:rFonts w:ascii="Arial" w:hAnsi="Arial" w:cs="Arial"/>
+          <w:color w:val="000000" w:themeColor="text1"/>
+        </w:rPr>
+        <w:t xml:space="preserve"> ist in vielen Autobattlern</w:t>
+      </w:r>
+      <w:r>
+        <w:rPr>
+          <w:rFonts w:ascii="Arial" w:hAnsi="Arial" w:cs="Arial"/>
+          <w:color w:val="000000" w:themeColor="text1"/>
+        </w:rPr>
+        <w:t xml:space="preserve"> vorhanden,</w:t>
+      </w:r>
+      <w:r>
+        <w:rPr>
+          <w:rFonts w:ascii="Arial" w:hAnsi="Arial" w:cs="Arial"/>
+          <w:color w:val="000000" w:themeColor="text1"/>
+        </w:rPr>
+        <w:t xml:space="preserve"> wie beispielsweise </w:t>
+      </w:r>
       <w:r>
         <w:rPr>
           <w:rFonts w:ascii="Arial" w:hAnsi="Arial" w:cs="Arial"/>
           <w:i/>
           <w:color w:val="000000" w:themeColor="text1"/>
         </w:rPr>
-        <w:t xml:space="preserve"> </w:t>
-      </w:r>
-      <w:proofErr w:type="spellStart"/>
-      <w:r>
-        <w:rPr>
-          <w:rFonts w:ascii="Arial" w:hAnsi="Arial" w:cs="Arial"/>
-          <w:i/>
-          <w:color w:val="000000" w:themeColor="text1"/>
-        </w:rPr>
-        <w:t>Tactics</w:t>
-      </w:r>
-      <w:proofErr w:type="spellEnd"/>
-      <w:r>
-        <w:rPr>
-          <w:rFonts w:ascii="Arial" w:hAnsi="Arial" w:cs="Arial"/>
-          <w:color w:val="000000" w:themeColor="text1"/>
-        </w:rPr>
-        <w:t xml:space="preserve"> besitzen die Waffen ein oder zwei Schlüsselwörter. Wenn man mehrere von diesen gleichzeitig ausgerüstet hat, erhält man zusätzliche Werte Boni. Beispielsweise erhöhen 2, 3, 4, 5 oder 6 „schwere“ Waffen den Schaden um 5%, 10%, 15%, 20%, 25% bzw. 30%. </w:t>
-      </w:r>
-      <w:r>
-        <w:rPr>
-          <w:rFonts w:ascii="Arial" w:hAnsi="Arial" w:cs="Arial"/>
-          <w:color w:val="000000" w:themeColor="text1"/>
-        </w:rPr>
-        <w:t>Die Waffen sind in vier Stufen verfügbar und ihr</w:t>
-      </w:r>
-      <w:r>
-        <w:rPr>
-          <w:rFonts w:ascii="Arial" w:hAnsi="Arial" w:cs="Arial"/>
-          <w:color w:val="000000" w:themeColor="text1"/>
-        </w:rPr>
-        <w:t>e</w:t>
-      </w:r>
-      <w:r>
-        <w:rPr>
-          <w:rFonts w:ascii="Arial" w:hAnsi="Arial" w:cs="Arial"/>
-          <w:color w:val="000000" w:themeColor="text1"/>
-        </w:rPr>
-        <w:t xml:space="preserve"> Werte und Effekte werden zu höheren Stufen hin stärker. Damit die Spieler eine Waffe um eine Stufe verbessern können</w:t>
-      </w:r>
-      <w:r>
-        <w:rPr>
-          <w:rFonts w:ascii="Arial" w:hAnsi="Arial" w:cs="Arial"/>
-          <w:color w:val="000000" w:themeColor="text1"/>
-        </w:rPr>
-        <w:t>,</w:t>
-      </w:r>
-      <w:r>
-        <w:rPr>
-          <w:rFonts w:ascii="Arial" w:hAnsi="Arial" w:cs="Arial"/>
-          <w:color w:val="000000" w:themeColor="text1"/>
-        </w:rPr>
-        <w:t xml:space="preserve"> müssen zwei identische Waffen derselben Stufe kombiniert werden. Dieses System</w:t>
-      </w:r>
-      <w:r>
-        <w:rPr>
-          <w:rFonts w:ascii="Arial" w:hAnsi="Arial" w:cs="Arial"/>
-          <w:color w:val="000000" w:themeColor="text1"/>
-        </w:rPr>
-        <w:t xml:space="preserve"> der Stufen</w:t>
-      </w:r>
-      <w:r>
-        <w:rPr>
-          <w:rFonts w:ascii="Arial" w:hAnsi="Arial" w:cs="Arial"/>
-          <w:color w:val="000000" w:themeColor="text1"/>
-        </w:rPr>
-        <w:t xml:space="preserve"> ist in vielen Autobattlern</w:t>
-      </w:r>
-      <w:r>
-        <w:rPr>
-          <w:rFonts w:ascii="Arial" w:hAnsi="Arial" w:cs="Arial"/>
-          <w:color w:val="000000" w:themeColor="text1"/>
-        </w:rPr>
-        <w:t xml:space="preserve"> vorhanden,</w:t>
-      </w:r>
-      <w:r>
-        <w:rPr>
-          <w:rFonts w:ascii="Arial" w:hAnsi="Arial" w:cs="Arial"/>
-          <w:color w:val="000000" w:themeColor="text1"/>
-        </w:rPr>
-        <w:t xml:space="preserve"> wie beispielsweise </w:t>
-      </w:r>
-      <w:r>
-        <w:rPr>
-          <w:rFonts w:ascii="Arial" w:hAnsi="Arial" w:cs="Arial"/>
-          <w:i/>
-          <w:color w:val="000000" w:themeColor="text1"/>
-        </w:rPr>
-        <w:t xml:space="preserve">Super Auto </w:t>
-      </w:r>
-      <w:proofErr w:type="spellStart"/>
-      <w:r>
-        <w:rPr>
-          <w:rFonts w:ascii="Arial" w:hAnsi="Arial" w:cs="Arial"/>
-          <w:i/>
-          <w:color w:val="000000" w:themeColor="text1"/>
-        </w:rPr>
-        <w:t>Pets</w:t>
-      </w:r>
-      <w:proofErr w:type="spellEnd"/>
+        <w:t>Super Auto Pets</w:t>
+      </w:r>
       <w:r>
         <w:rPr>
           <w:rFonts w:ascii="Arial" w:hAnsi="Arial" w:cs="Arial"/>
@@ -15030,7 +14264,6 @@
         <w:lastRenderedPageBreak/>
         <w:t xml:space="preserve">Spieler immer wieder neue Kombinationen entdecken und Neues ausprobieren. Insgesamt reduziert </w:t>
       </w:r>
-      <w:proofErr w:type="spellStart"/>
       <w:r>
         <w:rPr>
           <w:rFonts w:ascii="Arial" w:hAnsi="Arial" w:cs="Arial"/>
@@ -15039,7 +14272,6 @@
         </w:rPr>
         <w:t>Brotato</w:t>
       </w:r>
-      <w:proofErr w:type="spellEnd"/>
       <w:r>
         <w:rPr>
           <w:rFonts w:ascii="Arial" w:hAnsi="Arial" w:cs="Arial"/>
@@ -15104,27 +14336,7 @@
           <w:sz w:val="36"/>
           <w:szCs w:val="36"/>
         </w:rPr>
-        <w:t xml:space="preserve">3.4.3. 20 </w:t>
-      </w:r>
-      <w:proofErr w:type="spellStart"/>
-      <w:r>
-        <w:rPr>
-          <w:rFonts w:ascii="Arial" w:hAnsi="Arial" w:cs="Arial"/>
-          <w:color w:val="000000" w:themeColor="text1"/>
-          <w:sz w:val="36"/>
-          <w:szCs w:val="36"/>
-        </w:rPr>
-        <w:t>Minutes</w:t>
-      </w:r>
-      <w:proofErr w:type="spellEnd"/>
-      <w:r>
-        <w:rPr>
-          <w:rFonts w:ascii="Arial" w:hAnsi="Arial" w:cs="Arial"/>
-          <w:color w:val="000000" w:themeColor="text1"/>
-          <w:sz w:val="36"/>
-          <w:szCs w:val="36"/>
-        </w:rPr>
-        <w:t xml:space="preserve"> Till Dawn</w:t>
+        <w:t>3.4.3. 20 Minutes Till Dawn</w:t>
       </w:r>
       <w:bookmarkEnd w:id="19"/>
     </w:p>
@@ -15150,48 +14362,14 @@
           <w:i/>
           <w:color w:val="000000" w:themeColor="text1"/>
         </w:rPr>
-        <w:t xml:space="preserve">20 </w:t>
-      </w:r>
-      <w:proofErr w:type="spellStart"/>
-      <w:r>
-        <w:rPr>
-          <w:rFonts w:ascii="Arial" w:hAnsi="Arial" w:cs="Arial"/>
-          <w:i/>
-          <w:color w:val="000000" w:themeColor="text1"/>
-        </w:rPr>
-        <w:t>Minutes</w:t>
-      </w:r>
-      <w:proofErr w:type="spellEnd"/>
-      <w:r>
-        <w:rPr>
-          <w:rFonts w:ascii="Arial" w:hAnsi="Arial" w:cs="Arial"/>
-          <w:i/>
-          <w:color w:val="000000" w:themeColor="text1"/>
-        </w:rPr>
-        <w:t xml:space="preserve"> Till Dawn</w:t>
-      </w:r>
-      <w:r>
-        <w:rPr>
-          <w:rFonts w:ascii="Arial" w:hAnsi="Arial" w:cs="Arial"/>
-          <w:color w:val="000000" w:themeColor="text1"/>
-        </w:rPr>
-        <w:t xml:space="preserve">, entwickelt von </w:t>
-      </w:r>
-      <w:proofErr w:type="spellStart"/>
-      <w:r>
-        <w:rPr>
-          <w:rFonts w:ascii="Arial" w:hAnsi="Arial" w:cs="Arial"/>
-          <w:color w:val="000000" w:themeColor="text1"/>
-        </w:rPr>
-        <w:t>flanne</w:t>
-      </w:r>
-      <w:proofErr w:type="spellEnd"/>
-      <w:r>
-        <w:rPr>
-          <w:rFonts w:ascii="Arial" w:hAnsi="Arial" w:cs="Arial"/>
-          <w:color w:val="000000" w:themeColor="text1"/>
-        </w:rPr>
-        <w:t xml:space="preserve">, zunächst in </w:t>
+        <w:t>20 Minutes Till Dawn</w:t>
+      </w:r>
+      <w:r>
+        <w:rPr>
+          <w:rFonts w:ascii="Arial" w:hAnsi="Arial" w:cs="Arial"/>
+          <w:color w:val="000000" w:themeColor="text1"/>
+        </w:rPr>
+        <w:t xml:space="preserve">, entwickelt von flanne, zunächst in </w:t>
       </w:r>
       <w:r>
         <w:rPr>
@@ -15526,7 +14704,14 @@
           <w:rFonts w:ascii="Arial" w:hAnsi="Arial" w:cs="Arial"/>
           <w:color w:val="000000" w:themeColor="text1"/>
         </w:rPr>
-        <w:t xml:space="preserve"> Wie der Name impliziert</w:t>
+        <w:t xml:space="preserve"> Wie der Name </w:t>
+      </w:r>
+      <w:r>
+        <w:rPr>
+          <w:rFonts w:ascii="Arial" w:hAnsi="Arial" w:cs="Arial"/>
+          <w:color w:val="000000" w:themeColor="text1"/>
+        </w:rPr>
+        <w:t>nahelegt</w:t>
       </w:r>
       <w:r>
         <w:rPr>
@@ -15567,7 +14752,21 @@
           <w:rFonts w:ascii="Arial" w:hAnsi="Arial" w:cs="Arial"/>
           <w:color w:val="000000" w:themeColor="text1"/>
         </w:rPr>
-        <w:t>Insbesondere das Angriff System ist sehr einzigartig in dem Genre, denn wie oben beschrieben greif</w:t>
+        <w:t>Insbesondere das Angriff</w:t>
+      </w:r>
+      <w:r>
+        <w:rPr>
+          <w:rFonts w:ascii="Arial" w:hAnsi="Arial" w:cs="Arial"/>
+          <w:color w:val="000000" w:themeColor="text1"/>
+        </w:rPr>
+        <w:t>ss</w:t>
+      </w:r>
+      <w:r>
+        <w:rPr>
+          <w:rFonts w:ascii="Arial" w:hAnsi="Arial" w:cs="Arial"/>
+          <w:color w:val="000000" w:themeColor="text1"/>
+        </w:rPr>
+        <w:t>ystem ist sehr einzigartig in dem Genre, denn wie oben beschrieben greif</w:t>
       </w:r>
       <w:r>
         <w:rPr>
@@ -15791,23 +14990,7 @@
           <w:rFonts w:ascii="Arial" w:hAnsi="Arial" w:cs="Arial"/>
           <w:color w:val="000000" w:themeColor="text1"/>
         </w:rPr>
-        <w:t xml:space="preserve"> wann man Schießen kann, beziehungsweise wann die Gegner zu nahe sind. Diese Restriktion wurde hinzugefügt, da für </w:t>
-      </w:r>
-      <w:proofErr w:type="spellStart"/>
-      <w:r>
-        <w:rPr>
-          <w:rFonts w:ascii="Arial" w:hAnsi="Arial" w:cs="Arial"/>
-          <w:color w:val="000000" w:themeColor="text1"/>
-        </w:rPr>
-        <w:t>flanne</w:t>
-      </w:r>
-      <w:proofErr w:type="spellEnd"/>
-      <w:r>
-        <w:rPr>
-          <w:rFonts w:ascii="Arial" w:hAnsi="Arial" w:cs="Arial"/>
-          <w:color w:val="000000" w:themeColor="text1"/>
-        </w:rPr>
-        <w:t xml:space="preserve"> ein automatisches Angriff-System die Spieler</w:t>
+        <w:t xml:space="preserve"> wann man Schießen kann, beziehungsweise wann die Gegner zu nahe sind. Diese Restriktion wurde hinzugefügt, da für flanne ein automatisches Angriff-System die Spieler</w:t>
       </w:r>
       <w:r>
         <w:rPr>
@@ -16134,23 +15317,7 @@
           <w:rFonts w:ascii="Arial" w:hAnsi="Arial" w:cs="Arial"/>
           <w:color w:val="000000" w:themeColor="text1"/>
         </w:rPr>
-        <w:t xml:space="preserve">Um manche Combos zu fördern und zusätzliche Vorteile zu vergeben gibt es sogenannte </w:t>
-      </w:r>
-      <w:proofErr w:type="spellStart"/>
-      <w:r>
-        <w:rPr>
-          <w:rFonts w:ascii="Arial" w:hAnsi="Arial" w:cs="Arial"/>
-          <w:color w:val="000000" w:themeColor="text1"/>
-        </w:rPr>
-        <w:t>Synergies</w:t>
-      </w:r>
-      <w:proofErr w:type="spellEnd"/>
-      <w:r>
-        <w:rPr>
-          <w:rFonts w:ascii="Arial" w:hAnsi="Arial" w:cs="Arial"/>
-          <w:color w:val="000000" w:themeColor="text1"/>
-        </w:rPr>
-        <w:t xml:space="preserve"> die dem Item-Pool hinzugefügt werden, wenn </w:t>
+        <w:t xml:space="preserve">Um manche Combos zu fördern und zusätzliche Vorteile zu vergeben gibt es sogenannte Synergies die dem Item-Pool hinzugefügt werden, wenn </w:t>
       </w:r>
       <w:r>
         <w:rPr>
@@ -16234,17 +15401,15 @@
           <w:rFonts w:ascii="Arial" w:hAnsi="Arial" w:cs="Arial"/>
           <w:color w:val="000000" w:themeColor="text1"/>
         </w:rPr>
-        <w:t xml:space="preserve"> gibt es auch in vielen anderen Survivor-Like Spielen, beispielsweise die </w:t>
-      </w:r>
-      <w:proofErr w:type="spellStart"/>
-      <w:r>
-        <w:rPr>
-          <w:rFonts w:ascii="Arial" w:hAnsi="Arial" w:cs="Arial"/>
-          <w:color w:val="000000" w:themeColor="text1"/>
-        </w:rPr>
-        <w:t>Evolutios</w:t>
-      </w:r>
-      <w:proofErr w:type="spellEnd"/>
+        <w:t xml:space="preserve"> gibt es auch in vielen anderen Survivor-Like Spielen, beispielsweise die</w:t>
+      </w:r>
+      <w:r>
+        <w:rPr>
+          <w:rFonts w:ascii="Arial" w:hAnsi="Arial" w:cs="Arial"/>
+          <w:color w:val="000000" w:themeColor="text1"/>
+        </w:rPr>
+        <w:t xml:space="preserve"> Evolutions</w:t>
+      </w:r>
       <w:r>
         <w:rPr>
           <w:rFonts w:ascii="Arial" w:hAnsi="Arial" w:cs="Arial"/>
@@ -16300,25 +15465,7 @@
           <w:i/>
           <w:color w:val="000000" w:themeColor="text1"/>
         </w:rPr>
-        <w:t xml:space="preserve">20 </w:t>
-      </w:r>
-      <w:proofErr w:type="spellStart"/>
-      <w:r>
-        <w:rPr>
-          <w:rFonts w:ascii="Arial" w:hAnsi="Arial" w:cs="Arial"/>
-          <w:i/>
-          <w:color w:val="000000" w:themeColor="text1"/>
-        </w:rPr>
-        <w:t>Minutes</w:t>
-      </w:r>
-      <w:proofErr w:type="spellEnd"/>
-      <w:r>
-        <w:rPr>
-          <w:rFonts w:ascii="Arial" w:hAnsi="Arial" w:cs="Arial"/>
-          <w:i/>
-          <w:color w:val="000000" w:themeColor="text1"/>
-        </w:rPr>
-        <w:t xml:space="preserve"> Till Dawn</w:t>
+        <w:t>20 Minutes Till Dawn</w:t>
       </w:r>
       <w:r>
         <w:rPr>
@@ -16476,18 +15623,8 @@
           <w:i/>
           <w:color w:val="000000" w:themeColor="text1"/>
         </w:rPr>
-        <w:t xml:space="preserve">Alien </w:t>
-      </w:r>
-      <w:proofErr w:type="spellStart"/>
-      <w:r>
-        <w:rPr>
-          <w:rFonts w:ascii="Arial" w:hAnsi="Arial" w:cs="Arial"/>
-          <w:i/>
-          <w:color w:val="000000" w:themeColor="text1"/>
-        </w:rPr>
-        <w:t>Phobia</w:t>
-      </w:r>
-      <w:proofErr w:type="spellEnd"/>
+        <w:t>Alien Phobia</w:t>
+      </w:r>
       <w:r>
         <w:rPr>
           <w:rFonts w:ascii="Arial" w:hAnsi="Arial" w:cs="Arial"/>
@@ -16564,23 +15701,13 @@
         </w:rPr>
         <w:t xml:space="preserve">In dem ersten modernen Survivor-Like, </w:t>
       </w:r>
-      <w:proofErr w:type="spellStart"/>
       <w:r>
         <w:rPr>
           <w:rFonts w:ascii="Arial" w:hAnsi="Arial" w:cs="Arial"/>
           <w:i/>
           <w:color w:val="000000" w:themeColor="text1"/>
         </w:rPr>
-        <w:t>Magical</w:t>
-      </w:r>
-      <w:proofErr w:type="spellEnd"/>
-      <w:r>
-        <w:rPr>
-          <w:rFonts w:ascii="Arial" w:hAnsi="Arial" w:cs="Arial"/>
-          <w:i/>
-          <w:color w:val="000000" w:themeColor="text1"/>
-        </w:rPr>
-        <w:t xml:space="preserve"> Survival</w:t>
+        <w:t>Magical Survival</w:t>
       </w:r>
       <w:r>
         <w:rPr>
@@ -16677,21 +15804,33 @@
         </w:rPr>
         <w:t xml:space="preserve">Ähnlich erging es bei den Autobattlern. Diese stammten ursprünglich von dem </w:t>
       </w:r>
-      <w:proofErr w:type="spellStart"/>
-      <w:r>
-        <w:rPr>
-          <w:rFonts w:ascii="Arial" w:hAnsi="Arial" w:cs="Arial"/>
-          <w:color w:val="000000" w:themeColor="text1"/>
-        </w:rPr>
-        <w:t>Moba</w:t>
-      </w:r>
-      <w:proofErr w:type="spellEnd"/>
-      <w:r>
-        <w:rPr>
-          <w:rFonts w:ascii="Arial" w:hAnsi="Arial" w:cs="Arial"/>
-          <w:color w:val="000000" w:themeColor="text1"/>
-        </w:rPr>
-        <w:t xml:space="preserve"> Genres ab, welches zwei Teams von fünf Spielern gegeneinanderstellt. Die Entwickler von </w:t>
+      <w:r>
+        <w:rPr>
+          <w:rFonts w:ascii="Arial" w:hAnsi="Arial" w:cs="Arial"/>
+          <w:color w:val="000000" w:themeColor="text1"/>
+        </w:rPr>
+        <w:t>MOBA-Genre</w:t>
+      </w:r>
+      <w:r>
+        <w:rPr>
+          <w:rFonts w:ascii="Arial" w:hAnsi="Arial" w:cs="Arial"/>
+          <w:color w:val="000000" w:themeColor="text1"/>
+        </w:rPr>
+        <w:t xml:space="preserve"> ab, </w:t>
+      </w:r>
+      <w:r>
+        <w:rPr>
+          <w:rFonts w:ascii="Arial" w:hAnsi="Arial" w:cs="Arial"/>
+          <w:color w:val="000000" w:themeColor="text1"/>
+        </w:rPr>
+        <w:t>in dem zwei Teams von fünf Spielern gegeneinander spielen</w:t>
+      </w:r>
+      <w:r>
+        <w:rPr>
+          <w:rFonts w:ascii="Arial" w:hAnsi="Arial" w:cs="Arial"/>
+          <w:color w:val="000000" w:themeColor="text1"/>
+        </w:rPr>
+        <w:t xml:space="preserve">. Die Entwickler von </w:t>
       </w:r>
       <w:r>
         <w:rPr>
@@ -17557,23 +16696,7 @@
           <w:rFonts w:ascii="Arial" w:hAnsi="Arial" w:cs="Arial"/>
           <w:color w:val="000000" w:themeColor="text1"/>
         </w:rPr>
-        <w:t xml:space="preserve"> haben frühe Entscheidungen große Auswirkungen auf den Rest des Versuches. Diese Entscheidung </w:t>
-      </w:r>
-      <w:proofErr w:type="gramStart"/>
-      <w:r>
-        <w:rPr>
-          <w:rFonts w:ascii="Arial" w:hAnsi="Arial" w:cs="Arial"/>
-          <w:color w:val="000000" w:themeColor="text1"/>
-        </w:rPr>
-        <w:t>müssen</w:t>
-      </w:r>
-      <w:proofErr w:type="gramEnd"/>
-      <w:r>
-        <w:rPr>
-          <w:rFonts w:ascii="Arial" w:hAnsi="Arial" w:cs="Arial"/>
-          <w:color w:val="000000" w:themeColor="text1"/>
-        </w:rPr>
-        <w:t xml:space="preserve"> die Spieler etwa alle 30 bis 60 Sekunden einmal treffen und haben dafür beliebig viel Zeit. Durch die Kombinationsmöglichkeiten der Items, so wie ihre langfristigen Auswirkungen, hat diese Entscheidung einen sehr starken Einfluss auf das Spiel und ist die </w:t>
+        <w:t xml:space="preserve"> haben frühe Entscheidungen große Auswirkungen auf den Rest des Versuches. Diese Entscheidung müssen die Spieler etwa alle 30 bis 60 Sekunden einmal treffen und haben dafür beliebig viel Zeit. Durch die Kombinationsmöglichkeiten der Items, so wie ihre langfristigen Auswirkungen, hat diese Entscheidung einen sehr starken Einfluss auf das Spiel und ist die </w:t>
       </w:r>
       <w:r>
         <w:rPr>
@@ -18256,7 +17379,6 @@
         </w:rPr>
         <w:t xml:space="preserve"> sie hinterlassen. Je nach Situation stoßen sie eine von drei Typen aus: Nahrung, zuhause oder Gefahr. Wenn sie am Erkunden sind, stoßen die Ameisen immer Marker des Typ </w:t>
       </w:r>
-      <w:proofErr w:type="gramStart"/>
       <w:r>
         <w:rPr>
           <w:rFonts w:ascii="Arial" w:hAnsi="Arial" w:cs="Arial"/>
@@ -18269,15 +17391,7 @@
           <w:rFonts w:ascii="Arial" w:hAnsi="Arial" w:cs="Arial"/>
           <w:color w:val="000000" w:themeColor="text1"/>
         </w:rPr>
-        <w:t>uhause</w:t>
-      </w:r>
-      <w:proofErr w:type="gramEnd"/>
-      <w:r>
-        <w:rPr>
-          <w:rFonts w:ascii="Arial" w:hAnsi="Arial" w:cs="Arial"/>
-          <w:color w:val="000000" w:themeColor="text1"/>
-        </w:rPr>
-        <w:t xml:space="preserve"> aus. Sobald sie ihre Ausdauer erschöpft haben, drehen sie sich um </w:t>
+        <w:t xml:space="preserve">uhause aus. Sobald sie ihre Ausdauer erschöpft haben, drehen sie sich um </w:t>
       </w:r>
       <w:r>
         <w:rPr>
@@ -18443,7 +17557,7 @@
           <w:color w:val="000000" w:themeColor="text1"/>
         </w:rPr>
         <w:drawing>
-          <wp:inline distT="0" distB="0" distL="0" distR="0" wp14:anchorId="56A4331F" wp14:editId="260841D5">
+          <wp:inline distT="0" distB="0" distL="0" distR="0" wp14:anchorId="56A4331F" wp14:editId="259C7347">
             <wp:extent cx="5422790" cy="3031397"/>
             <wp:effectExtent l="0" t="0" r="6985" b="0"/>
             <wp:docPr id="1855310567" name="Grafik 1"/>
@@ -18994,21 +18108,7 @@
           <w:rFonts w:ascii="Arial" w:hAnsi="Arial" w:cs="Arial"/>
         </w:rPr>
         <w:lastRenderedPageBreak/>
-        <w:t xml:space="preserve">Als weitere Option der Interaktion im Shop-Menü habe ich einen </w:t>
-      </w:r>
-      <w:proofErr w:type="spellStart"/>
-      <w:r>
-        <w:rPr>
-          <w:rFonts w:ascii="Arial" w:hAnsi="Arial" w:cs="Arial"/>
-        </w:rPr>
-        <w:t>Reroll</w:t>
-      </w:r>
-      <w:proofErr w:type="spellEnd"/>
-      <w:r>
-        <w:rPr>
-          <w:rFonts w:ascii="Arial" w:hAnsi="Arial" w:cs="Arial"/>
-        </w:rPr>
-        <w:t>-Knopf eingebaut, welcher es den Spieler ermöglicht, gegen einen kleinen Aufpreis, die Auslage des Kauf-Menüs wieder aufzufüllen und neu zu würfeln. Passend dazu ist es auch möglich die verschiedenen Gegenstände per Rechtsklick zu reservieren und für einen späteren Zeitpunkt aufzuheben</w:t>
+        <w:t>Als weitere Option der Interaktion im Shop-Menü habe ich einen Reroll-Knopf eingebaut, welcher es den Spieler ermöglicht, gegen einen kleinen Aufpreis, die Auslage des Kauf-Menüs wieder aufzufüllen und neu zu würfeln. Passend dazu ist es auch möglich die verschiedenen Gegenstände per Rechtsklick zu reservieren und für einen späteren Zeitpunkt aufzuheben</w:t>
       </w:r>
       <w:r>
         <w:rPr>
@@ -19044,7 +18144,19 @@
         <w:rPr>
           <w:rFonts w:ascii="Arial" w:hAnsi="Arial" w:cs="Arial"/>
         </w:rPr>
-        <w:t>Die letzte Option, die den Spielern in der Kaufphase zur Verfügung steht, ist es bereits erworbene Objekte zu verkaufen. Dafür erhalten die Spieler eine weitere Ameise. Dadurch ist es möglich bei einem Fehlkauf eine Entschädigung zu erhalten, aber insbesondere am Anfang eines Versuches die Population anzuheben und zu beschleunigen.</w:t>
+        <w:t xml:space="preserve">Die letzte Option, die den Spielern in der Kaufphase zur Verfügung steht, ist es bereits erworbene Objekte zu verkaufen. Dafür erhalten die Spieler eine weitere Ameise. Dadurch ist es möglich bei einem Fehlkauf eine Entschädigung zu erhalten, aber insbesondere am Anfang eines Versuches die Population zu </w:t>
+      </w:r>
+      <w:r>
+        <w:rPr>
+          <w:rFonts w:ascii="Arial" w:hAnsi="Arial" w:cs="Arial"/>
+        </w:rPr>
+        <w:t>erhöhen</w:t>
+      </w:r>
+      <w:r>
+        <w:rPr>
+          <w:rFonts w:ascii="Arial" w:hAnsi="Arial" w:cs="Arial"/>
+        </w:rPr>
+        <w:t>.</w:t>
       </w:r>
     </w:p>
     <w:p>
@@ -19160,7 +18272,6 @@
         </w:rPr>
         <w:t xml:space="preserve">Das UI ist in einer monochromen Farbpalette gehalten, welche verschiedene Grau- und Weißtöne verwendet. Zusätzlich wird an vielen Stellen durch Transparenz eine </w:t>
       </w:r>
-      <w:proofErr w:type="spellStart"/>
       <w:r>
         <w:rPr>
           <w:rFonts w:ascii="Arial" w:hAnsi="Arial" w:cs="Arial"/>
@@ -19168,7 +18279,6 @@
         </w:rPr>
         <w:t>Mehrschichtigkeit</w:t>
       </w:r>
-      <w:proofErr w:type="spellEnd"/>
       <w:r>
         <w:rPr>
           <w:rFonts w:ascii="Arial" w:hAnsi="Arial" w:cs="Arial"/>
@@ -19246,23 +18356,7 @@
           <w:rFonts w:ascii="Arial" w:hAnsi="Arial" w:cs="Arial"/>
           <w:color w:val="000000" w:themeColor="text1"/>
         </w:rPr>
-        <w:t xml:space="preserve">Im Grunde wird einer </w:t>
-      </w:r>
-      <w:proofErr w:type="spellStart"/>
-      <w:r>
-        <w:rPr>
-          <w:rFonts w:ascii="Arial" w:hAnsi="Arial" w:cs="Arial"/>
-          <w:color w:val="000000" w:themeColor="text1"/>
-        </w:rPr>
-        <w:t>FastNoise</w:t>
-      </w:r>
-      <w:proofErr w:type="spellEnd"/>
-      <w:r>
-        <w:rPr>
-          <w:rFonts w:ascii="Arial" w:hAnsi="Arial" w:cs="Arial"/>
-          <w:color w:val="000000" w:themeColor="text1"/>
-        </w:rPr>
-        <w:t xml:space="preserve">-Textur verschiedene Farbtöne zugewiesen, basierend auf ihren Werten. Dazu werden die Werte zwischen 0 und 1 in vier Farben unterteilt und dann stufenweise ersetzt, dabei repräsentieren größere Werte Hügel, </w:t>
+        <w:t xml:space="preserve">Im Grunde wird einer FastNoise-Textur verschiedene Farbtöne zugewiesen, basierend auf ihren Werten. Dazu werden die Werte zwischen 0 und 1 in vier Farben unterteilt und dann stufenweise ersetzt, dabei repräsentieren größere Werte Hügel, </w:t>
       </w:r>
       <w:r>
         <w:rPr>
@@ -19270,23 +18364,7 @@
           <w:color w:val="000000" w:themeColor="text1"/>
         </w:rPr>
         <w:lastRenderedPageBreak/>
-        <w:t>während niedrigere Wert Täler darstellen. Der komplexere Schritt liegt in der Schattenberechnung. Basierend auf den Werten der Noise-Textur wird eine Normal-</w:t>
-      </w:r>
-      <w:proofErr w:type="spellStart"/>
-      <w:r>
-        <w:rPr>
-          <w:rFonts w:ascii="Arial" w:hAnsi="Arial" w:cs="Arial"/>
-          <w:color w:val="000000" w:themeColor="text1"/>
-        </w:rPr>
-        <w:t>Map</w:t>
-      </w:r>
-      <w:proofErr w:type="spellEnd"/>
-      <w:r>
-        <w:rPr>
-          <w:rFonts w:ascii="Arial" w:hAnsi="Arial" w:cs="Arial"/>
-          <w:color w:val="000000" w:themeColor="text1"/>
-        </w:rPr>
-        <w:t xml:space="preserve"> erstellt, die die jeweiligen Normalvektoren der Textur beinhaltet. Dazu werden die Höhenunterschiede verwendet, wodurch eine einfache dreidimensionale Interpretation der Textur möglich ist. Die Normalvektoren werden mit Hilfe </w:t>
+        <w:t xml:space="preserve">während niedrigere Wert Täler darstellen. Der komplexere Schritt liegt in der Schattenberechnung. Basierend auf den Werten der Noise-Textur wird eine Normal-Map erstellt, die die jeweiligen Normalvektoren der Textur beinhaltet. Dazu werden die Höhenunterschiede verwendet, wodurch eine einfache dreidimensionale Interpretation der Textur möglich ist. Die Normalvektoren werden mit Hilfe </w:t>
       </w:r>
       <w:r>
         <w:rPr>
@@ -19338,23 +18416,7 @@
           <w:rFonts w:ascii="Arial" w:hAnsi="Arial" w:cs="Arial"/>
           <w:color w:val="000000" w:themeColor="text1"/>
         </w:rPr>
-        <w:t xml:space="preserve">Die gesamte Noise-Textur ist </w:t>
-      </w:r>
-      <w:proofErr w:type="spellStart"/>
-      <w:r>
-        <w:rPr>
-          <w:rFonts w:ascii="Arial" w:hAnsi="Arial" w:cs="Arial"/>
-          <w:color w:val="000000" w:themeColor="text1"/>
-        </w:rPr>
-        <w:t>seamless</w:t>
-      </w:r>
-      <w:proofErr w:type="spellEnd"/>
-      <w:r>
-        <w:rPr>
-          <w:rFonts w:ascii="Arial" w:hAnsi="Arial" w:cs="Arial"/>
-          <w:color w:val="000000" w:themeColor="text1"/>
-        </w:rPr>
-        <w:t>, das bedeutet die Ränder gehen nahtlos ineinander über. Dadurch kann die Textur in alle Richtungen beliebig oft wiederholt werden und es entsteht eine potenziell endlos große Welt.</w:t>
+        <w:t>Die gesamte Noise-Textur ist seamless, das bedeutet die Ränder gehen nahtlos ineinander über. Dadurch kann die Textur in alle Richtungen beliebig oft wiederholt werden und es entsteht eine potenziell endlos große Welt.</w:t>
       </w:r>
     </w:p>
     <w:p>
@@ -19699,23 +18761,7 @@
           <w:color w:val="000000" w:themeColor="text1"/>
         </w:rPr>
         <w:lastRenderedPageBreak/>
-        <w:t>Als Übergang zwischen der Sammelphase und der Kaufphase, wird ein auf Dreiecken basierender Down-</w:t>
-      </w:r>
-      <w:proofErr w:type="spellStart"/>
-      <w:r>
-        <w:rPr>
-          <w:rFonts w:ascii="Arial" w:hAnsi="Arial" w:cs="Arial"/>
-          <w:color w:val="000000" w:themeColor="text1"/>
-        </w:rPr>
-        <w:t>Scale</w:t>
-      </w:r>
-      <w:proofErr w:type="spellEnd"/>
-      <w:r>
-        <w:rPr>
-          <w:rFonts w:ascii="Arial" w:hAnsi="Arial" w:cs="Arial"/>
-          <w:color w:val="000000" w:themeColor="text1"/>
-        </w:rPr>
-        <w:t>-Filter verwendet.</w:t>
+        <w:t>Als Übergang zwischen der Sammelphase und der Kaufphase, wird ein auf Dreiecken basierender Down-Scale-Filter verwendet.</w:t>
       </w:r>
       <w:r>
         <w:rPr>
@@ -20033,23 +19079,7 @@
           <w:color w:val="000000" w:themeColor="text1"/>
         </w:rPr>
         <w:lastRenderedPageBreak/>
-        <w:t xml:space="preserve">Zusätzlich erhalten die Subsprites Information über benachbarte Nahrungsquellen. Falls diese erschöpft sind, wird dementsprechend eine der vier Seiten </w:t>
-      </w:r>
-      <w:proofErr w:type="gramStart"/>
-      <w:r>
-        <w:rPr>
-          <w:rFonts w:ascii="Arial" w:hAnsi="Arial" w:cs="Arial"/>
-          <w:color w:val="000000" w:themeColor="text1"/>
-        </w:rPr>
-        <w:t>von dem Sprite</w:t>
-      </w:r>
-      <w:proofErr w:type="gramEnd"/>
-      <w:r>
-        <w:rPr>
-          <w:rFonts w:ascii="Arial" w:hAnsi="Arial" w:cs="Arial"/>
-          <w:color w:val="000000" w:themeColor="text1"/>
-        </w:rPr>
-        <w:t xml:space="preserve"> angeschnitten und ein passendes Dreieck entfernt. </w:t>
+        <w:t xml:space="preserve">Zusätzlich erhalten die Subsprites Information über benachbarte Nahrungsquellen. Falls diese erschöpft sind, wird dementsprechend eine der vier Seiten von dem Sprite angeschnitten und ein passendes Dreieck entfernt. </w:t>
       </w:r>
       <w:r>
         <w:rPr>
@@ -20144,23 +19174,7 @@
           <w:rFonts w:ascii="Arial" w:hAnsi="Arial" w:cs="Arial"/>
           <w:color w:val="000000" w:themeColor="text1"/>
         </w:rPr>
-        <w:t xml:space="preserve">Als letzten Schritt werden die entstandenen Kannten und Ausschnitte mit Hilfe einer </w:t>
-      </w:r>
-      <w:proofErr w:type="spellStart"/>
-      <w:r>
-        <w:rPr>
-          <w:rFonts w:ascii="Arial" w:hAnsi="Arial" w:cs="Arial"/>
-          <w:color w:val="000000" w:themeColor="text1"/>
-        </w:rPr>
-        <w:t>FastNoise</w:t>
-      </w:r>
-      <w:proofErr w:type="spellEnd"/>
-      <w:r>
-        <w:rPr>
-          <w:rFonts w:ascii="Arial" w:hAnsi="Arial" w:cs="Arial"/>
-          <w:color w:val="000000" w:themeColor="text1"/>
-        </w:rPr>
-        <w:t>-Textur verformt. Dies bewirkt ein natürlicheres und angebissenes Erscheinungsbild gegenüber den sehr geometrischen und ordentlichen Vorgängern.</w:t>
+        <w:t>Als letzten Schritt werden die entstandenen Kannten und Ausschnitte mit Hilfe einer FastNoise-Textur verformt. Dies bewirkt ein natürlicheres und angebissenes Erscheinungsbild gegenüber den sehr geometrischen Vorgängern.</w:t>
       </w:r>
     </w:p>
     <w:p>
@@ -20378,15 +19392,7 @@
           <w:color w:val="000000" w:themeColor="text1"/>
         </w:rPr>
         <w:lastRenderedPageBreak/>
-        <w:t xml:space="preserve">Eine weitere Option ändert das System, durch welches neue Ameisen erscheinen. Entweder werden automatisch neue Ameisen </w:t>
-      </w:r>
-      <w:proofErr w:type="spellStart"/>
-      <w:r>
-        <w:rPr>
-          <w:rFonts w:ascii="Arial" w:hAnsi="Arial" w:cs="Arial"/>
-          <w:color w:val="000000" w:themeColor="text1"/>
-        </w:rPr>
-        <w:t>ge</w:t>
+        <w:t>Eine weitere Option ändert das System, durch welches neue Ameisen erscheinen. Entweder werden automatisch neue Ameisen ge</w:t>
       </w:r>
       <w:r>
         <w:rPr>
@@ -20395,7 +19401,6 @@
         </w:rPr>
         <w:t>generiert</w:t>
       </w:r>
-      <w:proofErr w:type="spellEnd"/>
       <w:r>
         <w:rPr>
           <w:rFonts w:ascii="Arial" w:hAnsi="Arial" w:cs="Arial"/>
@@ -20795,15 +19800,7 @@
           <w:rFonts w:ascii="Arial" w:hAnsi="Arial" w:cs="Arial"/>
           <w:color w:val="000000" w:themeColor="text1"/>
         </w:rPr>
-        <w:t xml:space="preserve">Dieser Begeisterung entsprechend stellte ich später fest, dass ein großer Teil </w:t>
-      </w:r>
-      <w:proofErr w:type="gramStart"/>
-      <w:r>
-        <w:rPr>
-          <w:rFonts w:ascii="Arial" w:hAnsi="Arial" w:cs="Arial"/>
-          <w:color w:val="000000" w:themeColor="text1"/>
-        </w:rPr>
-        <w:t>de</w:t>
+        <w:t>Dieser Begeisterung entsprechend stellte ich später fest, dass ein großer Teil de</w:t>
       </w:r>
       <w:r>
         <w:rPr>
@@ -20817,15 +19814,7 @@
           <w:rFonts w:ascii="Arial" w:hAnsi="Arial" w:cs="Arial"/>
           <w:color w:val="000000" w:themeColor="text1"/>
         </w:rPr>
-        <w:t xml:space="preserve"> Interesse</w:t>
-      </w:r>
-      <w:proofErr w:type="gramEnd"/>
-      <w:r>
-        <w:rPr>
-          <w:rFonts w:ascii="Arial" w:hAnsi="Arial" w:cs="Arial"/>
-          <w:color w:val="000000" w:themeColor="text1"/>
-        </w:rPr>
-        <w:t xml:space="preserve"> im Betrachten der Ameisen lag, das gelegentliche Interagieren war ein einfacher Bonus.</w:t>
+        <w:t xml:space="preserve"> Interesse im Betrachten der Ameisen lag, das gelegentliche Interagieren war ein einfacher Bonus.</w:t>
       </w:r>
       <w:r>
         <w:rPr>
@@ -20928,23 +19917,7 @@
           <w:rFonts w:ascii="Arial" w:hAnsi="Arial" w:cs="Arial"/>
           <w:color w:val="000000" w:themeColor="text1"/>
         </w:rPr>
-        <w:t xml:space="preserve">Insgesamt war ich am Anfang überrascht wie viele Spieler </w:t>
-      </w:r>
-      <w:proofErr w:type="gramStart"/>
-      <w:r>
-        <w:rPr>
-          <w:rFonts w:ascii="Arial" w:hAnsi="Arial" w:cs="Arial"/>
-          <w:color w:val="000000" w:themeColor="text1"/>
-        </w:rPr>
-        <w:t>einfach nur</w:t>
-      </w:r>
-      <w:proofErr w:type="gramEnd"/>
-      <w:r>
-        <w:rPr>
-          <w:rFonts w:ascii="Arial" w:hAnsi="Arial" w:cs="Arial"/>
-          <w:color w:val="000000" w:themeColor="text1"/>
-        </w:rPr>
-        <w:t xml:space="preserve"> den Ameisen zuschauen wollten. Jedoch veränderten sich die Interessen der Spieler nach längerem und wiederholtem Spielen sehr stark und sie fokussieren sich mehr auf die tieferen Mechaniken des Prototyps. Daraus folgere ich, dass ein Spiel für kurzweilige Begeisterung, eine interessante Prämisse benötigt, aber nicht unbedingt komplexe und tiefe Mechaniken und Geschichten. Insbesondere für Mobile-Spiele, die die Spieler zwischendurch im Alltag spielen wäre eine derartige Herangehensweise logisch.</w:t>
+        <w:t>Insgesamt war ich am Anfang überrascht wie viele Spieler einfach nur den Ameisen zuschauen wollten. Jedoch veränderten sich die Interessen der Spieler nach längerem und wiederholtem Spielen sehr stark und sie fokussieren sich mehr auf die tieferen Mechaniken des Prototyps. Daraus folgere ich, dass ein Spiel für kurzweilige Begeisterung, eine interessante Prämisse benötigt, aber nicht unbedingt komplexe und tiefe Mechaniken und Geschichten. Insbesondere für Mobile-Spiele, die die Spieler zwischendurch im Alltag spielen wäre eine derartige Herangehensweise logisch.</w:t>
       </w:r>
       <w:r>
         <w:rPr>
@@ -21146,21 +20119,7 @@
           <w:rFonts w:ascii="Arial" w:hAnsi="Arial" w:cs="Arial"/>
           <w:color w:val="000000" w:themeColor="text1"/>
         </w:rPr>
-        <w:t xml:space="preserve">. Hervorzuheben ist, dass nicht alle Spiele dieses </w:t>
-      </w:r>
-      <w:r>
-        <w:rPr>
-          <w:rFonts w:ascii="Arial" w:hAnsi="Arial" w:cs="Arial"/>
-          <w:color w:val="000000" w:themeColor="text1"/>
-        </w:rPr>
-        <w:t>Genres</w:t>
-      </w:r>
-      <w:r>
-        <w:rPr>
-          <w:rFonts w:ascii="Arial" w:hAnsi="Arial" w:cs="Arial"/>
-          <w:color w:val="000000" w:themeColor="text1"/>
-        </w:rPr>
-        <w:t xml:space="preserve"> den Spielern die gleichen Entscheidungen stelle</w:t>
+        <w:t>. Hervorzuheben ist, dass nicht alle Spiele dieses Genres den Spielern die gleichen Entscheidungen stelle</w:t>
       </w:r>
       <w:r>
         <w:rPr>
@@ -21184,23 +20143,7 @@
           <w:rFonts w:ascii="Arial" w:hAnsi="Arial" w:cs="Arial"/>
           <w:color w:val="000000" w:themeColor="text1"/>
         </w:rPr>
-        <w:t xml:space="preserve">Bei der eigenen Entwicklung und Auswertung eines Prototyps stellte sich heraus, dass viele der Design-Entscheidungen von der Zielgruppe, sowie dem eigentlichen Ziel des Spieles abhängen. Falls die Entwickler die Absicht haben, ein Spiel zu entwickeln, dass immer mal wieder zwischendurch gestartet wird, ist eine hohe Menge der Interaktion und mechanischer Tiefe nicht notwendig. Wenn sie jedoch die Absicht haben langfristig Spieler für ihr Spiel zu gewinnen, dann ist eine höhere Menge an Komplexität notwendig. Dies kann durch mehr Interaktion erfolgen, aber ist insbesondere durch komplexere und </w:t>
-      </w:r>
-      <w:proofErr w:type="spellStart"/>
-      <w:r>
-        <w:rPr>
-          <w:rFonts w:ascii="Arial" w:hAnsi="Arial" w:cs="Arial"/>
-          <w:color w:val="000000" w:themeColor="text1"/>
-        </w:rPr>
-        <w:t>vielschichtigere</w:t>
-      </w:r>
-      <w:proofErr w:type="spellEnd"/>
-      <w:r>
-        <w:rPr>
-          <w:rFonts w:ascii="Arial" w:hAnsi="Arial" w:cs="Arial"/>
-          <w:color w:val="000000" w:themeColor="text1"/>
-        </w:rPr>
-        <w:t xml:space="preserve"> Entscheidungen erreichbar.</w:t>
+        <w:t>Bei der eigenen Entwicklung und Auswertung eines Prototyps stellte sich heraus, dass viele der Design-Entscheidungen von der Zielgruppe, sowie dem eigentlichen Ziel des Spieles abhängen. Falls die Entwickler die Absicht haben, ein Spiel zu entwickeln, dass immer mal wieder zwischendurch gestartet wird, ist eine hohe Menge der Interaktion und mechanischer Tiefe nicht notwendig. Wenn sie jedoch die Absicht haben langfristig Spieler für ihr Spiel zu gewinnen, dann ist eine höhere Menge an Komplexität notwendig. Dies kann durch mehr Interaktion erfolgen, aber ist insbesondere durch komplexere und vielschichtigere Entscheidungen erreichbar.</w:t>
       </w:r>
       <w:r>
         <w:rPr>
@@ -21356,7 +20299,35 @@
           <w:rFonts w:ascii="Arial" w:hAnsi="Arial" w:cs="Arial"/>
           <w:color w:val="000000" w:themeColor="text1"/>
         </w:rPr>
-        <w:t xml:space="preserve">Insgesamt erwarte ich, dass die Spiele-Landschaft breiter und diverser wird, damit alle Zielgruppen erreicht werden können. Das heißt nicht, dass alle Spiele in der Zukunft sehr stark reduziert werden und viele Aspekte der Interaktion entfernt werden. Im Gegenteil, ich erwarte eine </w:t>
+        <w:t xml:space="preserve">Insgesamt erwarte ich, dass die Spiele-Landschaft breiter und diverser wird, damit alle Zielgruppen erreicht werden können. Das heißt nicht, dass alle Spiele in der Zukunft sehr stark reduziert werden und viele Aspekte der Interaktion entfernt werden. </w:t>
+      </w:r>
+      <w:r>
+        <w:rPr>
+          <w:rFonts w:ascii="Arial" w:hAnsi="Arial" w:cs="Arial"/>
+          <w:color w:val="000000" w:themeColor="text1"/>
+        </w:rPr>
+        <w:t>Stattdessen</w:t>
+      </w:r>
+      <w:r>
+        <w:rPr>
+          <w:rFonts w:ascii="Arial" w:hAnsi="Arial" w:cs="Arial"/>
+          <w:color w:val="000000" w:themeColor="text1"/>
+        </w:rPr>
+        <w:t xml:space="preserve"> erwarte </w:t>
+      </w:r>
+      <w:r>
+        <w:rPr>
+          <w:rFonts w:ascii="Arial" w:hAnsi="Arial" w:cs="Arial"/>
+          <w:color w:val="000000" w:themeColor="text1"/>
+        </w:rPr>
+        <w:t xml:space="preserve">ich </w:t>
+      </w:r>
+      <w:r>
+        <w:rPr>
+          <w:rFonts w:ascii="Arial" w:hAnsi="Arial" w:cs="Arial"/>
+          <w:color w:val="000000" w:themeColor="text1"/>
+        </w:rPr>
+        <w:t xml:space="preserve">eine </w:t>
       </w:r>
       <w:r>
         <w:rPr>
@@ -24515,7 +23486,6 @@
   <w:style w:type="character" w:default="1" w:styleId="Absatz-Standardschriftart">
     <w:name w:val="Default Paragraph Font"/>
     <w:uiPriority w:val="1"/>
-    <w:semiHidden/>
     <w:unhideWhenUsed/>
   </w:style>
   <w:style w:type="table" w:default="1" w:styleId="NormaleTabelle">

</xml_diff>

<commit_message>
finished text and then some
</commit_message>
<xml_diff>
--- a/abgabe/final_draft.docx
+++ b/abgabe/final_draft.docx
@@ -734,7 +734,23 @@
           <w:rFonts w:ascii="Arial" w:hAnsi="Arial" w:cs="Arial"/>
           <w:color w:val="000000" w:themeColor="text1"/>
         </w:rPr>
-        <w:t>rundlegenden Gameplay vieler Spiele aufgefallen. Immer öfter habe ich mich als Spieler bevormundet gefühlt, da Entscheidungen vom Spiel aus für mich getroffen wurden. Gleichzeitig gab es immer wieder Situationen, in denen ich auf das Spiel gewartet habe und nichts aktiv machen konnte.</w:t>
+        <w:t xml:space="preserve">rundlegenden Gameplay vieler Spiele aufgefallen. Immer öfter habe ich mich als Spieler </w:t>
+      </w:r>
+      <w:proofErr w:type="gramStart"/>
+      <w:r>
+        <w:rPr>
+          <w:rFonts w:ascii="Arial" w:hAnsi="Arial" w:cs="Arial"/>
+          <w:color w:val="000000" w:themeColor="text1"/>
+        </w:rPr>
+        <w:t>bevormundet</w:t>
+      </w:r>
+      <w:proofErr w:type="gramEnd"/>
+      <w:r>
+        <w:rPr>
+          <w:rFonts w:ascii="Arial" w:hAnsi="Arial" w:cs="Arial"/>
+          <w:color w:val="000000" w:themeColor="text1"/>
+        </w:rPr>
+        <w:t xml:space="preserve"> gefühlt, da Entscheidungen vom Spiel aus für mich getroffen wurden. Gleichzeitig gab es immer wieder Situationen, in denen ich auf das Spiel gewartet habe und nichts aktiv machen konnte.</w:t>
       </w:r>
     </w:p>
     <w:p>
@@ -3627,8 +3643,17 @@
           <w:rFonts w:ascii="Arial" w:hAnsi="Arial" w:cs="Arial"/>
           <w:color w:val="000000" w:themeColor="text1"/>
         </w:rPr>
-        <w:t>Obwohl es sie bereits seit über 50 Jahren gibt</w:t>
-      </w:r>
+        <w:t xml:space="preserve">Obwohl es sie bereits seit über 50 Jahren </w:t>
+      </w:r>
+      <w:proofErr w:type="gramStart"/>
+      <w:r>
+        <w:rPr>
+          <w:rFonts w:ascii="Arial" w:hAnsi="Arial" w:cs="Arial"/>
+          <w:color w:val="000000" w:themeColor="text1"/>
+        </w:rPr>
+        <w:t>gibt</w:t>
+      </w:r>
+      <w:proofErr w:type="gramEnd"/>
       <w:r>
         <w:rPr>
           <w:rFonts w:ascii="Arial" w:hAnsi="Arial" w:cs="Arial"/>
@@ -3792,7 +3817,39 @@
           <w:rFonts w:ascii="Arial" w:hAnsi="Arial" w:cs="Arial"/>
           <w:color w:val="000000" w:themeColor="text1"/>
         </w:rPr>
-        <w:t xml:space="preserve">Mit zunehmendem Alter entdecken Kinder neue Spielkonzepte, beginnend mit simplen Spielen wie Tic Tac Toe. Die zuvor gespielten Spiele werden uninteressant, doch auch die neuen Spiele verlieren irgendwann ihren Reiz. Im Falle von Tic Tac Toe geschieht dies meist, wenn die Kinder erkennen, wie man jede Partie zu einem Unentschieden führt. Sie durchschauen schnell die Muster und Regeln simpler Spiele </w:t>
+        <w:t xml:space="preserve">Mit zunehmendem Alter entdecken Kinder neue Spielkonzepte, beginnend mit simplen Spielen wie Tic </w:t>
+      </w:r>
+      <w:proofErr w:type="spellStart"/>
+      <w:r>
+        <w:rPr>
+          <w:rFonts w:ascii="Arial" w:hAnsi="Arial" w:cs="Arial"/>
+          <w:color w:val="000000" w:themeColor="text1"/>
+        </w:rPr>
+        <w:t>Tac</w:t>
+      </w:r>
+      <w:proofErr w:type="spellEnd"/>
+      <w:r>
+        <w:rPr>
+          <w:rFonts w:ascii="Arial" w:hAnsi="Arial" w:cs="Arial"/>
+          <w:color w:val="000000" w:themeColor="text1"/>
+        </w:rPr>
+        <w:t xml:space="preserve"> Toe. Die zuvor gespielten Spiele werden uninteressant, doch auch die neuen Spiele verlieren irgendwann ihren Reiz. Im Falle von Tic </w:t>
+      </w:r>
+      <w:proofErr w:type="spellStart"/>
+      <w:r>
+        <w:rPr>
+          <w:rFonts w:ascii="Arial" w:hAnsi="Arial" w:cs="Arial"/>
+          <w:color w:val="000000" w:themeColor="text1"/>
+        </w:rPr>
+        <w:t>Tac</w:t>
+      </w:r>
+      <w:proofErr w:type="spellEnd"/>
+      <w:r>
+        <w:rPr>
+          <w:rFonts w:ascii="Arial" w:hAnsi="Arial" w:cs="Arial"/>
+          <w:color w:val="000000" w:themeColor="text1"/>
+        </w:rPr>
+        <w:t xml:space="preserve"> Toe geschieht dies meist, wenn die Kinder erkennen, wie man jede Partie zu einem Unentschieden führt. Sie durchschauen schnell die Muster und Regeln simpler Spiele </w:t>
       </w:r>
       <w:sdt>
         <w:sdtPr>
@@ -4312,8 +4369,17 @@
           <w:rFonts w:ascii="Arial" w:hAnsi="Arial" w:cs="Arial"/>
           <w:color w:val="000000" w:themeColor="text1"/>
         </w:rPr>
-        <w:t xml:space="preserve"> durch diese Welt führt. Die Grenze zwischen diesen beiden Medien identifiziert Sid Meier darin, dass Spiele eine Reihe an interessanten Entscheidungen sind</w:t>
-      </w:r>
+        <w:t xml:space="preserve"> durch diese Welt führt. Die Grenze zwischen diesen beiden Medien identifiziert Sid Meier darin, dass Spiele eine Reihe an interessanten Entscheidungen </w:t>
+      </w:r>
+      <w:proofErr w:type="gramStart"/>
+      <w:r>
+        <w:rPr>
+          <w:rFonts w:ascii="Arial" w:hAnsi="Arial" w:cs="Arial"/>
+          <w:color w:val="000000" w:themeColor="text1"/>
+        </w:rPr>
+        <w:t>sind</w:t>
+      </w:r>
+      <w:proofErr w:type="gramEnd"/>
       <w:sdt>
         <w:sdtPr>
           <w:rPr>
@@ -4550,6 +4616,7 @@
         </w:rPr>
         <w:t xml:space="preserve"> die zwischen den Grenzen der verschiedenen Medien liegen. So etwa ist </w:t>
       </w:r>
+      <w:proofErr w:type="spellStart"/>
       <w:r>
         <w:rPr>
           <w:rFonts w:ascii="Arial" w:hAnsi="Arial" w:cs="Arial"/>
@@ -4557,7 +4624,37 @@
           <w:iCs/>
           <w:color w:val="000000" w:themeColor="text1"/>
         </w:rPr>
-        <w:t>What Remains of Edith Finch</w:t>
+        <w:t>What</w:t>
+      </w:r>
+      <w:proofErr w:type="spellEnd"/>
+      <w:r>
+        <w:rPr>
+          <w:rFonts w:ascii="Arial" w:hAnsi="Arial" w:cs="Arial"/>
+          <w:i/>
+          <w:iCs/>
+          <w:color w:val="000000" w:themeColor="text1"/>
+        </w:rPr>
+        <w:t xml:space="preserve"> </w:t>
+      </w:r>
+      <w:proofErr w:type="spellStart"/>
+      <w:r>
+        <w:rPr>
+          <w:rFonts w:ascii="Arial" w:hAnsi="Arial" w:cs="Arial"/>
+          <w:i/>
+          <w:iCs/>
+          <w:color w:val="000000" w:themeColor="text1"/>
+        </w:rPr>
+        <w:t>Remains</w:t>
+      </w:r>
+      <w:proofErr w:type="spellEnd"/>
+      <w:r>
+        <w:rPr>
+          <w:rFonts w:ascii="Arial" w:hAnsi="Arial" w:cs="Arial"/>
+          <w:i/>
+          <w:iCs/>
+          <w:color w:val="000000" w:themeColor="text1"/>
+        </w:rPr>
+        <w:t xml:space="preserve"> of Edith Finch</w:t>
       </w:r>
       <w:r>
         <w:rPr>
@@ -4775,6 +4872,7 @@
         </w:rPr>
         <w:t xml:space="preserve">Aspekt an Spielen </w:t>
       </w:r>
+      <w:proofErr w:type="gramStart"/>
       <w:r>
         <w:rPr>
           <w:rFonts w:ascii="Arial" w:hAnsi="Arial" w:cs="Arial"/>
@@ -4782,6 +4880,7 @@
         </w:rPr>
         <w:t>ist</w:t>
       </w:r>
+      <w:proofErr w:type="gramEnd"/>
       <w:r>
         <w:rPr>
           <w:rFonts w:ascii="Arial" w:hAnsi="Arial" w:cs="Arial"/>
@@ -5342,7 +5441,23 @@
           <w:rFonts w:ascii="Arial" w:hAnsi="Arial" w:cs="Arial"/>
           <w:color w:val="000000" w:themeColor="text1"/>
         </w:rPr>
-        <w:t xml:space="preserve"> Jedoch ist es insbesondere bei dieser Art von Entscheidungen wichtig, dass die Spieler vor der Entscheidung wissen, dass die Konsequenzen der Entscheidungen langfristig sind </w:t>
+        <w:t xml:space="preserve"> Jedoch ist es insbesondere bei dieser Art von Entscheidungen wichtig, dass die Spieler vor der Entscheidung wissen, dass die Konsequenzen der Entscheidungen langfristig </w:t>
+      </w:r>
+      <w:proofErr w:type="gramStart"/>
+      <w:r>
+        <w:rPr>
+          <w:rFonts w:ascii="Arial" w:hAnsi="Arial" w:cs="Arial"/>
+          <w:color w:val="000000" w:themeColor="text1"/>
+        </w:rPr>
+        <w:t>sind</w:t>
+      </w:r>
+      <w:proofErr w:type="gramEnd"/>
+      <w:r>
+        <w:rPr>
+          <w:rFonts w:ascii="Arial" w:hAnsi="Arial" w:cs="Arial"/>
+          <w:color w:val="000000" w:themeColor="text1"/>
+        </w:rPr>
+        <w:t xml:space="preserve"> </w:t>
       </w:r>
       <w:sdt>
         <w:sdtPr>
@@ -5890,7 +6005,15 @@
           <w:rFonts w:ascii="Arial" w:hAnsi="Arial" w:cs="Arial"/>
           <w:color w:val="000000" w:themeColor="text1"/>
         </w:rPr>
-        <w:t>. Dadurch müsste man nicht bei jedem Ausrüstungsgegenstand abwägen, ob er sich lohnen würde, sondern hätte eine fokussierte</w:t>
+        <w:t xml:space="preserve">. Dadurch müsste man nicht bei jedem Ausrüstungsgegenstand abwägen, ob er sich lohnen würde, sondern hätte eine </w:t>
+      </w:r>
+      <w:proofErr w:type="spellStart"/>
+      <w:r>
+        <w:rPr>
+          <w:rFonts w:ascii="Arial" w:hAnsi="Arial" w:cs="Arial"/>
+          <w:color w:val="000000" w:themeColor="text1"/>
+        </w:rPr>
+        <w:t>fokussierte</w:t>
       </w:r>
       <w:r>
         <w:rPr>
@@ -5899,6 +6022,7 @@
         </w:rPr>
         <w:t>re</w:t>
       </w:r>
+      <w:proofErr w:type="spellEnd"/>
       <w:r>
         <w:rPr>
           <w:rFonts w:ascii="Arial" w:hAnsi="Arial" w:cs="Arial"/>
@@ -6112,8 +6236,17 @@
           <w:rFonts w:ascii="Arial" w:hAnsi="Arial" w:cs="Arial"/>
           <w:color w:val="000000" w:themeColor="text1"/>
         </w:rPr>
-        <w:t xml:space="preserve"> um sich fortzubewegen und seine Gegner zu eliminieren, während man in einem Action-Shooter deutlich weniger Zeit für sehr ähnliche Entscheidungen hat</w:t>
-      </w:r>
+        <w:t xml:space="preserve"> um sich fortzubewegen und seine Gegner zu eliminieren, während man in einem Action-Shooter deutlich weniger Zeit für sehr ähnliche Entscheidungen </w:t>
+      </w:r>
+      <w:proofErr w:type="gramStart"/>
+      <w:r>
+        <w:rPr>
+          <w:rFonts w:ascii="Arial" w:hAnsi="Arial" w:cs="Arial"/>
+          <w:color w:val="000000" w:themeColor="text1"/>
+        </w:rPr>
+        <w:t>hat</w:t>
+      </w:r>
+      <w:proofErr w:type="gramEnd"/>
       <w:r>
         <w:rPr>
           <w:rFonts w:ascii="Arial" w:hAnsi="Arial" w:cs="Arial"/>
@@ -6197,6 +6330,7 @@
         </w:rPr>
         <w:t xml:space="preserve">2016 veröffentlichte </w:t>
       </w:r>
+      <w:proofErr w:type="spellStart"/>
       <w:r>
         <w:rPr>
           <w:rFonts w:ascii="Arial" w:hAnsi="Arial" w:cs="Arial"/>
@@ -6206,6 +6340,7 @@
         </w:rPr>
         <w:t>Superhot</w:t>
       </w:r>
+      <w:proofErr w:type="spellEnd"/>
       <w:r>
         <w:rPr>
           <w:rFonts w:ascii="Arial" w:hAnsi="Arial" w:cs="Arial"/>
@@ -6998,7 +7133,23 @@
           <w:rFonts w:ascii="Arial" w:hAnsi="Arial" w:cs="Arial"/>
           <w:color w:val="000000" w:themeColor="text1"/>
         </w:rPr>
-        <w:t xml:space="preserve">Jeweils haben über 90%, der befragten Spieler, angegeben auf ihrem Handy zu spielen, während in den Philippinen nur 46% auf einem Laptop oder PC spielen </w:t>
+        <w:t xml:space="preserve">Jeweils haben über 90%, der befragten Spieler, angegeben auf ihrem Handy zu spielen, während in den Philippinen nur 46% auf einem Laptop oder PC </w:t>
+      </w:r>
+      <w:proofErr w:type="gramStart"/>
+      <w:r>
+        <w:rPr>
+          <w:rFonts w:ascii="Arial" w:hAnsi="Arial" w:cs="Arial"/>
+          <w:color w:val="000000" w:themeColor="text1"/>
+        </w:rPr>
+        <w:t>spielen</w:t>
+      </w:r>
+      <w:proofErr w:type="gramEnd"/>
+      <w:r>
+        <w:rPr>
+          <w:rFonts w:ascii="Arial" w:hAnsi="Arial" w:cs="Arial"/>
+          <w:color w:val="000000" w:themeColor="text1"/>
+        </w:rPr>
+        <w:t xml:space="preserve"> </w:t>
       </w:r>
       <w:sdt>
         <w:sdtPr>
@@ -7489,14 +7640,52 @@
         </w:rPr>
         <w:t xml:space="preserve"> wie </w:t>
       </w:r>
+      <w:proofErr w:type="spellStart"/>
       <w:r>
         <w:rPr>
           <w:rFonts w:ascii="Arial" w:hAnsi="Arial" w:cs="Arial"/>
           <w:i/>
           <w:color w:val="000000" w:themeColor="text1"/>
         </w:rPr>
-        <w:t>Slay the Spire</w:t>
-      </w:r>
+        <w:t>Slay</w:t>
+      </w:r>
+      <w:proofErr w:type="spellEnd"/>
+      <w:r>
+        <w:rPr>
+          <w:rFonts w:ascii="Arial" w:hAnsi="Arial" w:cs="Arial"/>
+          <w:i/>
+          <w:color w:val="000000" w:themeColor="text1"/>
+        </w:rPr>
+        <w:t xml:space="preserve"> </w:t>
+      </w:r>
+      <w:proofErr w:type="spellStart"/>
+      <w:r>
+        <w:rPr>
+          <w:rFonts w:ascii="Arial" w:hAnsi="Arial" w:cs="Arial"/>
+          <w:i/>
+          <w:color w:val="000000" w:themeColor="text1"/>
+        </w:rPr>
+        <w:t>the</w:t>
+      </w:r>
+      <w:proofErr w:type="spellEnd"/>
+      <w:r>
+        <w:rPr>
+          <w:rFonts w:ascii="Arial" w:hAnsi="Arial" w:cs="Arial"/>
+          <w:i/>
+          <w:color w:val="000000" w:themeColor="text1"/>
+        </w:rPr>
+        <w:t xml:space="preserve"> </w:t>
+      </w:r>
+      <w:proofErr w:type="spellStart"/>
+      <w:r>
+        <w:rPr>
+          <w:rFonts w:ascii="Arial" w:hAnsi="Arial" w:cs="Arial"/>
+          <w:i/>
+          <w:color w:val="000000" w:themeColor="text1"/>
+        </w:rPr>
+        <w:t>Spire</w:t>
+      </w:r>
+      <w:proofErr w:type="spellEnd"/>
       <w:r>
         <w:rPr>
           <w:rFonts w:ascii="Arial" w:hAnsi="Arial" w:cs="Arial"/>
@@ -7504,14 +7693,52 @@
         </w:rPr>
         <w:t xml:space="preserve"> oder </w:t>
       </w:r>
+      <w:proofErr w:type="spellStart"/>
       <w:r>
         <w:rPr>
           <w:rFonts w:ascii="Arial" w:hAnsi="Arial" w:cs="Arial"/>
           <w:i/>
           <w:color w:val="000000" w:themeColor="text1"/>
         </w:rPr>
-        <w:t>Into the Breach</w:t>
-      </w:r>
+        <w:t>Into</w:t>
+      </w:r>
+      <w:proofErr w:type="spellEnd"/>
+      <w:r>
+        <w:rPr>
+          <w:rFonts w:ascii="Arial" w:hAnsi="Arial" w:cs="Arial"/>
+          <w:i/>
+          <w:color w:val="000000" w:themeColor="text1"/>
+        </w:rPr>
+        <w:t xml:space="preserve"> </w:t>
+      </w:r>
+      <w:proofErr w:type="spellStart"/>
+      <w:r>
+        <w:rPr>
+          <w:rFonts w:ascii="Arial" w:hAnsi="Arial" w:cs="Arial"/>
+          <w:i/>
+          <w:color w:val="000000" w:themeColor="text1"/>
+        </w:rPr>
+        <w:t>the</w:t>
+      </w:r>
+      <w:proofErr w:type="spellEnd"/>
+      <w:r>
+        <w:rPr>
+          <w:rFonts w:ascii="Arial" w:hAnsi="Arial" w:cs="Arial"/>
+          <w:i/>
+          <w:color w:val="000000" w:themeColor="text1"/>
+        </w:rPr>
+        <w:t xml:space="preserve"> </w:t>
+      </w:r>
+      <w:proofErr w:type="spellStart"/>
+      <w:r>
+        <w:rPr>
+          <w:rFonts w:ascii="Arial" w:hAnsi="Arial" w:cs="Arial"/>
+          <w:i/>
+          <w:color w:val="000000" w:themeColor="text1"/>
+        </w:rPr>
+        <w:t>Breach</w:t>
+      </w:r>
+      <w:proofErr w:type="spellEnd"/>
       <w:r>
         <w:rPr>
           <w:rFonts w:ascii="Arial" w:hAnsi="Arial" w:cs="Arial"/>
@@ -7780,6 +8007,7 @@
         </w:rPr>
         <w:t xml:space="preserve">. Insbesondere im Bereich der Grafikkarten sind die Diskrepanzen am relevantesten. Für Designer bedeutet dies, dass 3D Grafiken auf Mobile-Geräten simpler und reduzierter sein müssen, ebenso die Menge an gleichzeitig gerenderten Objekten. Natürlich gibt es auch Möglichkeiten trotzdem riesige Welten zu erschaffen mit großen Landschaften, jedoch benutzten diese meistens gezielt Techniken, um Rechenleistung zu sparen. Ein Beispiel dafür sind die Bäume in </w:t>
       </w:r>
+      <w:proofErr w:type="spellStart"/>
       <w:r>
         <w:rPr>
           <w:rFonts w:ascii="Arial" w:hAnsi="Arial" w:cs="Arial"/>
@@ -7787,7 +8015,17 @@
           <w:iCs/>
           <w:color w:val="000000" w:themeColor="text1"/>
         </w:rPr>
-        <w:t>Genshin Impact</w:t>
+        <w:t>Genshin</w:t>
+      </w:r>
+      <w:proofErr w:type="spellEnd"/>
+      <w:r>
+        <w:rPr>
+          <w:rFonts w:ascii="Arial" w:hAnsi="Arial" w:cs="Arial"/>
+          <w:i/>
+          <w:iCs/>
+          <w:color w:val="000000" w:themeColor="text1"/>
+        </w:rPr>
+        <w:t xml:space="preserve"> Impact</w:t>
       </w:r>
       <w:r>
         <w:rPr>
@@ -7831,6 +8069,7 @@
         </w:rPr>
         <w:t xml:space="preserve">ab einer gewissen Distanz zur Kamera </w:t>
       </w:r>
+      <w:proofErr w:type="gramStart"/>
       <w:r>
         <w:rPr>
           <w:rFonts w:ascii="Arial" w:hAnsi="Arial" w:cs="Arial"/>
@@ -7838,6 +8077,7 @@
         </w:rPr>
         <w:t>durch recheneffizientere Sprites</w:t>
       </w:r>
+      <w:proofErr w:type="gramEnd"/>
       <w:r>
         <w:rPr>
           <w:rFonts w:ascii="Arial" w:hAnsi="Arial" w:cs="Arial"/>
@@ -7940,7 +8180,23 @@
           <w:rFonts w:ascii="Arial" w:hAnsi="Arial" w:cs="Arial"/>
           <w:color w:val="000000" w:themeColor="text1"/>
         </w:rPr>
-        <w:t xml:space="preserve"> nur selten und in kleinen Maßen verwendet werden. Für komplizierte und anspruchsvolle Effekte ist in den meisten Fällen die Hardware nicht gegeben. Ebenso muss auch die Batterieleistung beachtet werden, wodurch erneut rechenintensive Prozesse nicht empfehlenswert sind </w:t>
+        <w:t xml:space="preserve"> nur selten und in kleinen Maßen verwendet werden. Für komplizierte und anspruchsvolle Effekte ist in den meisten Fällen die Hardware nicht gegeben. Ebenso muss auch die Batterieleistung beachtet werden, wodurch erneut rechenintensive Prozesse nicht empfehlenswert </w:t>
+      </w:r>
+      <w:proofErr w:type="gramStart"/>
+      <w:r>
+        <w:rPr>
+          <w:rFonts w:ascii="Arial" w:hAnsi="Arial" w:cs="Arial"/>
+          <w:color w:val="000000" w:themeColor="text1"/>
+        </w:rPr>
+        <w:t>sind</w:t>
+      </w:r>
+      <w:proofErr w:type="gramEnd"/>
+      <w:r>
+        <w:rPr>
+          <w:rFonts w:ascii="Arial" w:hAnsi="Arial" w:cs="Arial"/>
+          <w:color w:val="000000" w:themeColor="text1"/>
+        </w:rPr>
+        <w:t xml:space="preserve"> </w:t>
       </w:r>
       <w:sdt>
         <w:sdtPr>
@@ -8120,7 +8376,23 @@
           <w:rFonts w:ascii="Arial" w:hAnsi="Arial" w:cs="Arial"/>
           <w:color w:val="000000" w:themeColor="text1"/>
         </w:rPr>
-        <w:t>bei Mobile-Bildschirmen die meisten kleineren Details unerkennbar und gehen Unter. Dies kann für die Art Direction so wie das Gameplay relevant sein.</w:t>
+        <w:t xml:space="preserve">bei Mobile-Bildschirmen die meisten kleineren Details unerkennbar und gehen Unter. Dies kann für die Art </w:t>
+      </w:r>
+      <w:proofErr w:type="spellStart"/>
+      <w:r>
+        <w:rPr>
+          <w:rFonts w:ascii="Arial" w:hAnsi="Arial" w:cs="Arial"/>
+          <w:color w:val="000000" w:themeColor="text1"/>
+        </w:rPr>
+        <w:t>Direction</w:t>
+      </w:r>
+      <w:proofErr w:type="spellEnd"/>
+      <w:r>
+        <w:rPr>
+          <w:rFonts w:ascii="Arial" w:hAnsi="Arial" w:cs="Arial"/>
+          <w:color w:val="000000" w:themeColor="text1"/>
+        </w:rPr>
+        <w:t xml:space="preserve"> so wie das Gameplay relevant sein.</w:t>
       </w:r>
       <w:r>
         <w:rPr>
@@ -8381,7 +8653,23 @@
           <w:rFonts w:ascii="Arial" w:hAnsi="Arial" w:cs="Arial"/>
           <w:color w:val="000000" w:themeColor="text1"/>
         </w:rPr>
-        <w:t xml:space="preserve">Für Entwickler ist nicht nur der riesige Markt an Spielern und die große Nachfrage interessant, sondern auch die Leichtigkeit, mit der man seine Spiele an die Kunden bringen kann. Insbesondere durch das Verwenden von Game Engines kann in Kürze ein funktionierendes Spiel herausgebracht werden, welches direkt über einen Online-Shop vermarktet werden kann </w:t>
+        <w:t xml:space="preserve">Für Entwickler ist nicht nur der riesige Markt an Spielern und die große Nachfrage interessant, sondern auch die Leichtigkeit, mit der man seine Spiele an die Kunden bringen kann. Insbesondere durch das Verwenden von Game </w:t>
+      </w:r>
+      <w:proofErr w:type="spellStart"/>
+      <w:r>
+        <w:rPr>
+          <w:rFonts w:ascii="Arial" w:hAnsi="Arial" w:cs="Arial"/>
+          <w:color w:val="000000" w:themeColor="text1"/>
+        </w:rPr>
+        <w:t>Engines</w:t>
+      </w:r>
+      <w:proofErr w:type="spellEnd"/>
+      <w:r>
+        <w:rPr>
+          <w:rFonts w:ascii="Arial" w:hAnsi="Arial" w:cs="Arial"/>
+          <w:color w:val="000000" w:themeColor="text1"/>
+        </w:rPr>
+        <w:t xml:space="preserve"> kann in Kürze ein funktionierendes Spiel herausgebracht werden, welches direkt über einen Online-Shop vermarktet werden kann </w:t>
       </w:r>
       <w:sdt>
         <w:sdtPr>
@@ -8436,7 +8724,23 @@
           <w:rFonts w:ascii="Arial" w:hAnsi="Arial" w:cs="Arial"/>
           <w:color w:val="000000" w:themeColor="text1"/>
         </w:rPr>
-        <w:t xml:space="preserve">. Das bedeutet aber auch, dass der Markt an Mobile-Spielen bereits sehr gesättigt ist und es viele Konkurrenz Produkte gibt, gegen die sich das eigene Spiel beweisen muss </w:t>
+        <w:t xml:space="preserve">. Das bedeutet aber auch, dass der Markt an Mobile-Spielen bereits sehr gesättigt ist und es viele Konkurrenz Produkte gibt, gegen die sich das eigene Spiel beweisen </w:t>
+      </w:r>
+      <w:proofErr w:type="gramStart"/>
+      <w:r>
+        <w:rPr>
+          <w:rFonts w:ascii="Arial" w:hAnsi="Arial" w:cs="Arial"/>
+          <w:color w:val="000000" w:themeColor="text1"/>
+        </w:rPr>
+        <w:t>muss</w:t>
+      </w:r>
+      <w:proofErr w:type="gramEnd"/>
+      <w:r>
+        <w:rPr>
+          <w:rFonts w:ascii="Arial" w:hAnsi="Arial" w:cs="Arial"/>
+          <w:color w:val="000000" w:themeColor="text1"/>
+        </w:rPr>
+        <w:t xml:space="preserve"> </w:t>
       </w:r>
       <w:sdt>
         <w:sdtPr>
@@ -8785,6 +9089,7 @@
         </w:rPr>
         <w:t xml:space="preserve">angewandt. Dabei entstanden sehr erfolgreiche Spiele wie </w:t>
       </w:r>
+      <w:proofErr w:type="spellStart"/>
       <w:r>
         <w:rPr>
           <w:rFonts w:ascii="Arial" w:hAnsi="Arial" w:cs="Arial"/>
@@ -8792,8 +9097,29 @@
           <w:iCs/>
           <w:color w:val="000000" w:themeColor="text1"/>
         </w:rPr>
-        <w:t>Teamfight Tactics</w:t>
-      </w:r>
+        <w:t>Teamfight</w:t>
+      </w:r>
+      <w:proofErr w:type="spellEnd"/>
+      <w:r>
+        <w:rPr>
+          <w:rFonts w:ascii="Arial" w:hAnsi="Arial" w:cs="Arial"/>
+          <w:i/>
+          <w:iCs/>
+          <w:color w:val="000000" w:themeColor="text1"/>
+        </w:rPr>
+        <w:t xml:space="preserve"> </w:t>
+      </w:r>
+      <w:proofErr w:type="spellStart"/>
+      <w:r>
+        <w:rPr>
+          <w:rFonts w:ascii="Arial" w:hAnsi="Arial" w:cs="Arial"/>
+          <w:i/>
+          <w:iCs/>
+          <w:color w:val="000000" w:themeColor="text1"/>
+        </w:rPr>
+        <w:t>Tactics</w:t>
+      </w:r>
+      <w:proofErr w:type="spellEnd"/>
       <w:r>
         <w:rPr>
           <w:rFonts w:ascii="Arial" w:hAnsi="Arial" w:cs="Arial"/>
@@ -9545,6 +9871,7 @@
         </w:rPr>
         <w:t xml:space="preserve">veröffentlichte </w:t>
       </w:r>
+      <w:proofErr w:type="spellStart"/>
       <w:r>
         <w:rPr>
           <w:rFonts w:ascii="Arial" w:hAnsi="Arial" w:cs="Arial"/>
@@ -9552,6 +9879,7 @@
         </w:rPr>
         <w:t>Drodo</w:t>
       </w:r>
+      <w:proofErr w:type="spellEnd"/>
       <w:r>
         <w:rPr>
           <w:rFonts w:ascii="Arial" w:hAnsi="Arial" w:cs="Arial"/>
@@ -9776,7 +10104,23 @@
           <w:rFonts w:ascii="Arial" w:hAnsi="Arial" w:cs="Arial"/>
           <w:color w:val="000000" w:themeColor="text1"/>
         </w:rPr>
-        <w:t xml:space="preserve"> in Early Access. Im Laufe der nächsten Monate wurde über mehrere Updates das Spiel finalisiert und erschien im Februar 2020 als Full Release </w:t>
+        <w:t xml:space="preserve"> in Early Access. Im Laufe der nächsten Monate wurde über mehrere Updates das Spiel finalisiert und erschien im Februar 2020 als </w:t>
+      </w:r>
+      <w:proofErr w:type="spellStart"/>
+      <w:r>
+        <w:rPr>
+          <w:rFonts w:ascii="Arial" w:hAnsi="Arial" w:cs="Arial"/>
+          <w:color w:val="000000" w:themeColor="text1"/>
+        </w:rPr>
+        <w:t>Full</w:t>
+      </w:r>
+      <w:proofErr w:type="spellEnd"/>
+      <w:r>
+        <w:rPr>
+          <w:rFonts w:ascii="Arial" w:hAnsi="Arial" w:cs="Arial"/>
+          <w:color w:val="000000" w:themeColor="text1"/>
+        </w:rPr>
+        <w:t xml:space="preserve"> Release </w:t>
       </w:r>
       <w:sdt>
         <w:sdtPr>
@@ -9862,14 +10206,34 @@
         </w:rPr>
         <w:t xml:space="preserve"> ihre eigene Version eines Autobattler Spiel zu entwickeln. So wurde am 26ten Juni </w:t>
       </w:r>
+      <w:proofErr w:type="spellStart"/>
       <w:r>
         <w:rPr>
           <w:rFonts w:ascii="Arial" w:hAnsi="Arial" w:cs="Arial"/>
           <w:i/>
           <w:color w:val="000000" w:themeColor="text1"/>
         </w:rPr>
-        <w:t>Teamfight Tactics</w:t>
-      </w:r>
+        <w:t>Teamfight</w:t>
+      </w:r>
+      <w:proofErr w:type="spellEnd"/>
+      <w:r>
+        <w:rPr>
+          <w:rFonts w:ascii="Arial" w:hAnsi="Arial" w:cs="Arial"/>
+          <w:i/>
+          <w:color w:val="000000" w:themeColor="text1"/>
+        </w:rPr>
+        <w:t xml:space="preserve"> </w:t>
+      </w:r>
+      <w:proofErr w:type="spellStart"/>
+      <w:r>
+        <w:rPr>
+          <w:rFonts w:ascii="Arial" w:hAnsi="Arial" w:cs="Arial"/>
+          <w:i/>
+          <w:color w:val="000000" w:themeColor="text1"/>
+        </w:rPr>
+        <w:t>Tactics</w:t>
+      </w:r>
+      <w:proofErr w:type="spellEnd"/>
       <w:r>
         <w:rPr>
           <w:rFonts w:ascii="Arial" w:hAnsi="Arial" w:cs="Arial"/>
@@ -9947,14 +10311,34 @@
         </w:rPr>
         <w:t xml:space="preserve">, nur verwendet </w:t>
       </w:r>
+      <w:proofErr w:type="spellStart"/>
       <w:r>
         <w:rPr>
           <w:rFonts w:ascii="Arial" w:hAnsi="Arial" w:cs="Arial"/>
           <w:i/>
           <w:color w:val="000000" w:themeColor="text1"/>
         </w:rPr>
-        <w:t>Teamfight Tactics</w:t>
-      </w:r>
+        <w:t>Teamfight</w:t>
+      </w:r>
+      <w:proofErr w:type="spellEnd"/>
+      <w:r>
+        <w:rPr>
+          <w:rFonts w:ascii="Arial" w:hAnsi="Arial" w:cs="Arial"/>
+          <w:i/>
+          <w:color w:val="000000" w:themeColor="text1"/>
+        </w:rPr>
+        <w:t xml:space="preserve"> </w:t>
+      </w:r>
+      <w:proofErr w:type="spellStart"/>
+      <w:r>
+        <w:rPr>
+          <w:rFonts w:ascii="Arial" w:hAnsi="Arial" w:cs="Arial"/>
+          <w:i/>
+          <w:color w:val="000000" w:themeColor="text1"/>
+        </w:rPr>
+        <w:t>Tactics</w:t>
+      </w:r>
+      <w:proofErr w:type="spellEnd"/>
       <w:r>
         <w:rPr>
           <w:rFonts w:ascii="Arial" w:hAnsi="Arial" w:cs="Arial"/>
@@ -10025,16 +10409,52 @@
           <w:rFonts w:ascii="Arial" w:hAnsi="Arial" w:cs="Arial"/>
           <w:color w:val="000000" w:themeColor="text1"/>
         </w:rPr>
-        <w:t xml:space="preserve">Ubisoft und kombinierte das Battle Royale Genre mit herkömmlichen Autobattler Mechaniken. Die Grundlagen blieben dieselben und beinhalteten ein rechteckiges Raster, auf dem jede Runde die Charaktere der Spieler gegen die der Gegner kämpfen. Der große Unterschied liegt in der Spieleranzahl, bei Spielen wie </w:t>
-      </w:r>
+        <w:t xml:space="preserve">Ubisoft und kombinierte das Battle Royale Genre mit herkömmlichen Autobattler Mechaniken. Die Grundlagen blieben dieselben und beinhalteten ein rechteckiges Raster, auf dem jede Runde die Charaktere der Spieler </w:t>
+      </w:r>
+      <w:proofErr w:type="gramStart"/>
+      <w:r>
+        <w:rPr>
+          <w:rFonts w:ascii="Arial" w:hAnsi="Arial" w:cs="Arial"/>
+          <w:color w:val="000000" w:themeColor="text1"/>
+        </w:rPr>
+        <w:t>gegen</w:t>
+      </w:r>
+      <w:proofErr w:type="gramEnd"/>
+      <w:r>
+        <w:rPr>
+          <w:rFonts w:ascii="Arial" w:hAnsi="Arial" w:cs="Arial"/>
+          <w:color w:val="000000" w:themeColor="text1"/>
+        </w:rPr>
+        <w:t xml:space="preserve"> die der Gegner kämpfen. Der große Unterschied liegt in der Spieleranzahl, bei Spielen wie </w:t>
+      </w:r>
+      <w:proofErr w:type="spellStart"/>
       <w:r>
         <w:rPr>
           <w:rFonts w:ascii="Arial" w:hAnsi="Arial" w:cs="Arial"/>
           <w:i/>
           <w:color w:val="000000" w:themeColor="text1"/>
         </w:rPr>
-        <w:t>Teamfight Tactics</w:t>
-      </w:r>
+        <w:t>Teamfight</w:t>
+      </w:r>
+      <w:proofErr w:type="spellEnd"/>
+      <w:r>
+        <w:rPr>
+          <w:rFonts w:ascii="Arial" w:hAnsi="Arial" w:cs="Arial"/>
+          <w:i/>
+          <w:color w:val="000000" w:themeColor="text1"/>
+        </w:rPr>
+        <w:t xml:space="preserve"> </w:t>
+      </w:r>
+      <w:proofErr w:type="spellStart"/>
+      <w:r>
+        <w:rPr>
+          <w:rFonts w:ascii="Arial" w:hAnsi="Arial" w:cs="Arial"/>
+          <w:i/>
+          <w:color w:val="000000" w:themeColor="text1"/>
+        </w:rPr>
+        <w:t>Tactics</w:t>
+      </w:r>
+      <w:proofErr w:type="spellEnd"/>
       <w:r>
         <w:rPr>
           <w:rFonts w:ascii="Arial" w:hAnsi="Arial" w:cs="Arial"/>
@@ -10309,9 +10729,40 @@
           <w:sz w:val="36"/>
           <w:szCs w:val="36"/>
         </w:rPr>
-        <w:t>3.2.1. Teamfight Tactics</w:t>
+        <w:t xml:space="preserve">3.2.1. </w:t>
+      </w:r>
+      <w:proofErr w:type="spellStart"/>
+      <w:r>
+        <w:rPr>
+          <w:rFonts w:ascii="Arial" w:hAnsi="Arial" w:cs="Arial"/>
+          <w:color w:val="000000" w:themeColor="text1"/>
+          <w:sz w:val="36"/>
+          <w:szCs w:val="36"/>
+        </w:rPr>
+        <w:t>Teamfight</w:t>
+      </w:r>
+      <w:proofErr w:type="spellEnd"/>
+      <w:r>
+        <w:rPr>
+          <w:rFonts w:ascii="Arial" w:hAnsi="Arial" w:cs="Arial"/>
+          <w:color w:val="000000" w:themeColor="text1"/>
+          <w:sz w:val="36"/>
+          <w:szCs w:val="36"/>
+        </w:rPr>
+        <w:t xml:space="preserve"> </w:t>
+      </w:r>
+      <w:proofErr w:type="spellStart"/>
+      <w:r>
+        <w:rPr>
+          <w:rFonts w:ascii="Arial" w:hAnsi="Arial" w:cs="Arial"/>
+          <w:color w:val="000000" w:themeColor="text1"/>
+          <w:sz w:val="36"/>
+          <w:szCs w:val="36"/>
+        </w:rPr>
+        <w:t>Tactics</w:t>
       </w:r>
       <w:bookmarkEnd w:id="13"/>
+      <w:proofErr w:type="spellEnd"/>
     </w:p>
     <w:p>
       <w:pPr>
@@ -10343,14 +10794,34 @@
         </w:rPr>
         <w:t xml:space="preserve"> der am schnellsten gewachsen ist, ist </w:t>
       </w:r>
+      <w:proofErr w:type="spellStart"/>
       <w:r>
         <w:rPr>
           <w:rFonts w:ascii="Arial" w:hAnsi="Arial" w:cs="Arial"/>
           <w:i/>
           <w:color w:val="000000" w:themeColor="text1"/>
         </w:rPr>
-        <w:t>Teamfight Tactis</w:t>
-      </w:r>
+        <w:t>Teamfight</w:t>
+      </w:r>
+      <w:proofErr w:type="spellEnd"/>
+      <w:r>
+        <w:rPr>
+          <w:rFonts w:ascii="Arial" w:hAnsi="Arial" w:cs="Arial"/>
+          <w:i/>
+          <w:color w:val="000000" w:themeColor="text1"/>
+        </w:rPr>
+        <w:t xml:space="preserve"> </w:t>
+      </w:r>
+      <w:proofErr w:type="spellStart"/>
+      <w:r>
+        <w:rPr>
+          <w:rFonts w:ascii="Arial" w:hAnsi="Arial" w:cs="Arial"/>
+          <w:i/>
+          <w:color w:val="000000" w:themeColor="text1"/>
+        </w:rPr>
+        <w:t>Tactis</w:t>
+      </w:r>
+      <w:proofErr w:type="spellEnd"/>
       <w:r>
         <w:rPr>
           <w:rFonts w:ascii="Arial" w:hAnsi="Arial" w:cs="Arial"/>
@@ -10358,14 +10829,34 @@
         </w:rPr>
         <w:t xml:space="preserve">. Laut eigenen Angaben spielten in den ersten drei Monaten über 33 Millionen Spieler </w:t>
       </w:r>
+      <w:proofErr w:type="spellStart"/>
       <w:r>
         <w:rPr>
           <w:rFonts w:ascii="Arial" w:hAnsi="Arial" w:cs="Arial"/>
           <w:i/>
           <w:color w:val="000000" w:themeColor="text1"/>
         </w:rPr>
-        <w:t>Teamfight Tactics</w:t>
-      </w:r>
+        <w:t>Teamfight</w:t>
+      </w:r>
+      <w:proofErr w:type="spellEnd"/>
+      <w:r>
+        <w:rPr>
+          <w:rFonts w:ascii="Arial" w:hAnsi="Arial" w:cs="Arial"/>
+          <w:i/>
+          <w:color w:val="000000" w:themeColor="text1"/>
+        </w:rPr>
+        <w:t xml:space="preserve"> </w:t>
+      </w:r>
+      <w:proofErr w:type="spellStart"/>
+      <w:r>
+        <w:rPr>
+          <w:rFonts w:ascii="Arial" w:hAnsi="Arial" w:cs="Arial"/>
+          <w:i/>
+          <w:color w:val="000000" w:themeColor="text1"/>
+        </w:rPr>
+        <w:t>Tactics</w:t>
+      </w:r>
+      <w:proofErr w:type="spellEnd"/>
       <w:r>
         <w:rPr>
           <w:rFonts w:ascii="Arial" w:hAnsi="Arial" w:cs="Arial"/>
@@ -10545,14 +11036,34 @@
         </w:rPr>
         <w:t xml:space="preserve">Wie zuvor bereits erwähnt stammen die Charaktere in </w:t>
       </w:r>
+      <w:proofErr w:type="spellStart"/>
       <w:r>
         <w:rPr>
           <w:rFonts w:ascii="Arial" w:hAnsi="Arial" w:cs="Arial"/>
           <w:i/>
           <w:color w:val="000000" w:themeColor="text1"/>
         </w:rPr>
-        <w:t>Teamfight Tactics</w:t>
-      </w:r>
+        <w:t>Teamfight</w:t>
+      </w:r>
+      <w:proofErr w:type="spellEnd"/>
+      <w:r>
+        <w:rPr>
+          <w:rFonts w:ascii="Arial" w:hAnsi="Arial" w:cs="Arial"/>
+          <w:i/>
+          <w:color w:val="000000" w:themeColor="text1"/>
+        </w:rPr>
+        <w:t xml:space="preserve"> </w:t>
+      </w:r>
+      <w:proofErr w:type="spellStart"/>
+      <w:r>
+        <w:rPr>
+          <w:rFonts w:ascii="Arial" w:hAnsi="Arial" w:cs="Arial"/>
+          <w:i/>
+          <w:color w:val="000000" w:themeColor="text1"/>
+        </w:rPr>
+        <w:t>Tactics</w:t>
+      </w:r>
+      <w:proofErr w:type="spellEnd"/>
       <w:r>
         <w:rPr>
           <w:rFonts w:ascii="Arial" w:hAnsi="Arial" w:cs="Arial"/>
@@ -10600,14 +11111,34 @@
         <w:lastRenderedPageBreak/>
         <w:t xml:space="preserve">Die Spieler haben mehrere Möglichkeiten, ihre Einheiten in </w:t>
       </w:r>
+      <w:proofErr w:type="spellStart"/>
       <w:r>
         <w:rPr>
           <w:rFonts w:ascii="Arial" w:hAnsi="Arial" w:cs="Arial"/>
           <w:i/>
           <w:color w:val="000000" w:themeColor="text1"/>
         </w:rPr>
-        <w:t>Teamfight Tactics</w:t>
-      </w:r>
+        <w:t>Teamfight</w:t>
+      </w:r>
+      <w:proofErr w:type="spellEnd"/>
+      <w:r>
+        <w:rPr>
+          <w:rFonts w:ascii="Arial" w:hAnsi="Arial" w:cs="Arial"/>
+          <w:i/>
+          <w:color w:val="000000" w:themeColor="text1"/>
+        </w:rPr>
+        <w:t xml:space="preserve"> </w:t>
+      </w:r>
+      <w:proofErr w:type="spellStart"/>
+      <w:r>
+        <w:rPr>
+          <w:rFonts w:ascii="Arial" w:hAnsi="Arial" w:cs="Arial"/>
+          <w:i/>
+          <w:color w:val="000000" w:themeColor="text1"/>
+        </w:rPr>
+        <w:t>Tactics</w:t>
+      </w:r>
+      <w:proofErr w:type="spellEnd"/>
       <w:r>
         <w:rPr>
           <w:rFonts w:ascii="Arial" w:hAnsi="Arial" w:cs="Arial"/>
@@ -10754,14 +11285,34 @@
         </w:rPr>
         <w:t xml:space="preserve">Eine der Hauptmechaniken von </w:t>
       </w:r>
+      <w:proofErr w:type="spellStart"/>
       <w:r>
         <w:rPr>
           <w:rFonts w:ascii="Arial" w:hAnsi="Arial" w:cs="Arial"/>
           <w:i/>
           <w:color w:val="000000" w:themeColor="text1"/>
         </w:rPr>
-        <w:t>Teamfight Tactics</w:t>
-      </w:r>
+        <w:t>Teamfight</w:t>
+      </w:r>
+      <w:proofErr w:type="spellEnd"/>
+      <w:r>
+        <w:rPr>
+          <w:rFonts w:ascii="Arial" w:hAnsi="Arial" w:cs="Arial"/>
+          <w:i/>
+          <w:color w:val="000000" w:themeColor="text1"/>
+        </w:rPr>
+        <w:t xml:space="preserve"> </w:t>
+      </w:r>
+      <w:proofErr w:type="spellStart"/>
+      <w:r>
+        <w:rPr>
+          <w:rFonts w:ascii="Arial" w:hAnsi="Arial" w:cs="Arial"/>
+          <w:i/>
+          <w:color w:val="000000" w:themeColor="text1"/>
+        </w:rPr>
+        <w:t>Tactics</w:t>
+      </w:r>
+      <w:proofErr w:type="spellEnd"/>
       <w:r>
         <w:rPr>
           <w:rFonts w:ascii="Arial" w:hAnsi="Arial" w:cs="Arial"/>
@@ -10943,14 +11494,34 @@
         </w:rPr>
         <w:t xml:space="preserve">Sie versuchen entweder, ihren früheren Rang wieder zu erreichen oder neue Kombinationen und Mechaniken auszuprobieren. Insgesamt wird der Wiederspielwert von </w:t>
       </w:r>
+      <w:proofErr w:type="spellStart"/>
       <w:r>
         <w:rPr>
           <w:rFonts w:ascii="Arial" w:hAnsi="Arial" w:cs="Arial"/>
           <w:i/>
           <w:color w:val="000000" w:themeColor="text1"/>
         </w:rPr>
-        <w:t>Teamfight Tactics</w:t>
-      </w:r>
+        <w:t>Teamfight</w:t>
+      </w:r>
+      <w:proofErr w:type="spellEnd"/>
+      <w:r>
+        <w:rPr>
+          <w:rFonts w:ascii="Arial" w:hAnsi="Arial" w:cs="Arial"/>
+          <w:i/>
+          <w:color w:val="000000" w:themeColor="text1"/>
+        </w:rPr>
+        <w:t xml:space="preserve"> </w:t>
+      </w:r>
+      <w:proofErr w:type="spellStart"/>
+      <w:r>
+        <w:rPr>
+          <w:rFonts w:ascii="Arial" w:hAnsi="Arial" w:cs="Arial"/>
+          <w:i/>
+          <w:color w:val="000000" w:themeColor="text1"/>
+        </w:rPr>
+        <w:t>Tactics</w:t>
+      </w:r>
+      <w:proofErr w:type="spellEnd"/>
       <w:r>
         <w:rPr>
           <w:rFonts w:ascii="Arial" w:hAnsi="Arial" w:cs="Arial"/>
@@ -11051,9 +11622,20 @@
           <w:sz w:val="36"/>
           <w:szCs w:val="36"/>
         </w:rPr>
-        <w:t>3.2.2. Super Auto Pets</w:t>
+        <w:t xml:space="preserve">3.2.2. Super Auto </w:t>
+      </w:r>
+      <w:proofErr w:type="spellStart"/>
+      <w:r>
+        <w:rPr>
+          <w:rFonts w:ascii="Arial" w:hAnsi="Arial" w:cs="Arial"/>
+          <w:color w:val="000000" w:themeColor="text1"/>
+          <w:sz w:val="36"/>
+          <w:szCs w:val="36"/>
+        </w:rPr>
+        <w:t>Pets</w:t>
       </w:r>
       <w:bookmarkEnd w:id="14"/>
+      <w:proofErr w:type="spellEnd"/>
     </w:p>
     <w:p>
       <w:pPr>
@@ -11077,8 +11659,18 @@
           <w:i/>
           <w:color w:val="000000" w:themeColor="text1"/>
         </w:rPr>
-        <w:t>Super Auto Pets</w:t>
-      </w:r>
+        <w:t xml:space="preserve">Super Auto </w:t>
+      </w:r>
+      <w:proofErr w:type="spellStart"/>
+      <w:r>
+        <w:rPr>
+          <w:rFonts w:ascii="Arial" w:hAnsi="Arial" w:cs="Arial"/>
+          <w:i/>
+          <w:color w:val="000000" w:themeColor="text1"/>
+        </w:rPr>
+        <w:t>Pets</w:t>
+      </w:r>
+      <w:proofErr w:type="spellEnd"/>
       <w:r>
         <w:rPr>
           <w:rFonts w:ascii="Arial" w:hAnsi="Arial" w:cs="Arial"/>
@@ -11135,14 +11727,34 @@
         </w:rPr>
         <w:t xml:space="preserve"> als herkömmlichen Titeln wie </w:t>
       </w:r>
+      <w:proofErr w:type="spellStart"/>
       <w:r>
         <w:rPr>
           <w:rFonts w:ascii="Arial" w:hAnsi="Arial" w:cs="Arial"/>
           <w:i/>
           <w:color w:val="000000" w:themeColor="text1"/>
         </w:rPr>
-        <w:t>Teamfight Tactics</w:t>
-      </w:r>
+        <w:t>Teamfight</w:t>
+      </w:r>
+      <w:proofErr w:type="spellEnd"/>
+      <w:r>
+        <w:rPr>
+          <w:rFonts w:ascii="Arial" w:hAnsi="Arial" w:cs="Arial"/>
+          <w:i/>
+          <w:color w:val="000000" w:themeColor="text1"/>
+        </w:rPr>
+        <w:t xml:space="preserve"> </w:t>
+      </w:r>
+      <w:proofErr w:type="spellStart"/>
+      <w:r>
+        <w:rPr>
+          <w:rFonts w:ascii="Arial" w:hAnsi="Arial" w:cs="Arial"/>
+          <w:i/>
+          <w:color w:val="000000" w:themeColor="text1"/>
+        </w:rPr>
+        <w:t>Tactics</w:t>
+      </w:r>
+      <w:proofErr w:type="spellEnd"/>
       <w:r>
         <w:rPr>
           <w:rFonts w:ascii="Arial" w:hAnsi="Arial" w:cs="Arial"/>
@@ -11388,14 +12000,34 @@
         </w:rPr>
         <w:t xml:space="preserve">in </w:t>
       </w:r>
+      <w:proofErr w:type="spellStart"/>
       <w:r>
         <w:rPr>
           <w:rFonts w:ascii="Arial" w:hAnsi="Arial" w:cs="Arial"/>
           <w:i/>
           <w:color w:val="000000" w:themeColor="text1"/>
         </w:rPr>
-        <w:t>Teamfight Tactics</w:t>
-      </w:r>
+        <w:t>Teamfight</w:t>
+      </w:r>
+      <w:proofErr w:type="spellEnd"/>
+      <w:r>
+        <w:rPr>
+          <w:rFonts w:ascii="Arial" w:hAnsi="Arial" w:cs="Arial"/>
+          <w:i/>
+          <w:color w:val="000000" w:themeColor="text1"/>
+        </w:rPr>
+        <w:t xml:space="preserve"> </w:t>
+      </w:r>
+      <w:proofErr w:type="spellStart"/>
+      <w:r>
+        <w:rPr>
+          <w:rFonts w:ascii="Arial" w:hAnsi="Arial" w:cs="Arial"/>
+          <w:i/>
+          <w:color w:val="000000" w:themeColor="text1"/>
+        </w:rPr>
+        <w:t>Tactics</w:t>
+      </w:r>
+      <w:proofErr w:type="spellEnd"/>
       <w:r>
         <w:rPr>
           <w:rFonts w:ascii="Arial" w:hAnsi="Arial" w:cs="Arial"/>
@@ -11893,13 +12525,23 @@
         </w:rPr>
         <w:t xml:space="preserve">beispielsweise </w:t>
       </w:r>
+      <w:proofErr w:type="spellStart"/>
       <w:r>
         <w:rPr>
           <w:rFonts w:ascii="Arial" w:hAnsi="Arial" w:cs="Arial"/>
           <w:i/>
           <w:color w:val="000000" w:themeColor="text1"/>
         </w:rPr>
-        <w:t>Backpack Battles</w:t>
+        <w:t>Backpack</w:t>
+      </w:r>
+      <w:proofErr w:type="spellEnd"/>
+      <w:r>
+        <w:rPr>
+          <w:rFonts w:ascii="Arial" w:hAnsi="Arial" w:cs="Arial"/>
+          <w:i/>
+          <w:color w:val="000000" w:themeColor="text1"/>
+        </w:rPr>
+        <w:t xml:space="preserve"> Battles</w:t>
       </w:r>
       <w:r>
         <w:rPr>
@@ -11989,8 +12631,18 @@
           <w:i/>
           <w:color w:val="000000" w:themeColor="text1"/>
         </w:rPr>
-        <w:t>Super Auto Pets</w:t>
-      </w:r>
+        <w:t xml:space="preserve">Super Auto </w:t>
+      </w:r>
+      <w:proofErr w:type="spellStart"/>
+      <w:r>
+        <w:rPr>
+          <w:rFonts w:ascii="Arial" w:hAnsi="Arial" w:cs="Arial"/>
+          <w:i/>
+          <w:color w:val="000000" w:themeColor="text1"/>
+        </w:rPr>
+        <w:t>Pets</w:t>
+      </w:r>
+      <w:proofErr w:type="spellEnd"/>
       <w:r>
         <w:rPr>
           <w:rFonts w:ascii="Arial" w:hAnsi="Arial" w:cs="Arial"/>
@@ -12024,7 +12676,39 @@
           <w:rFonts w:ascii="Arial" w:hAnsi="Arial" w:cs="Arial"/>
           <w:color w:val="000000" w:themeColor="text1"/>
         </w:rPr>
-        <w:t xml:space="preserve"> Spielen immer wieder neue Kombinationen entdecken. Um den Wiederspielwert zu erhöhen, gibt es sogenannte Pet Packs, diese bestimmen welche Tiere in dem Pool der möglichen Einheiten sind. Jedes dieser Pet Packs beinhaltet etwa 60 verschiedene und neue Tiere, wodurch man jedes Mal andere </w:t>
+        <w:t xml:space="preserve"> Spielen immer wieder neue Kombinationen entdecken. Um den Wiederspielwert zu erhöhen, gibt es sogenannte </w:t>
+      </w:r>
+      <w:proofErr w:type="spellStart"/>
+      <w:r>
+        <w:rPr>
+          <w:rFonts w:ascii="Arial" w:hAnsi="Arial" w:cs="Arial"/>
+          <w:color w:val="000000" w:themeColor="text1"/>
+        </w:rPr>
+        <w:t>Pet</w:t>
+      </w:r>
+      <w:proofErr w:type="spellEnd"/>
+      <w:r>
+        <w:rPr>
+          <w:rFonts w:ascii="Arial" w:hAnsi="Arial" w:cs="Arial"/>
+          <w:color w:val="000000" w:themeColor="text1"/>
+        </w:rPr>
+        <w:t xml:space="preserve"> Packs, diese bestimmen welche Tiere in dem Pool der möglichen Einheiten sind. Jedes dieser </w:t>
+      </w:r>
+      <w:proofErr w:type="spellStart"/>
+      <w:r>
+        <w:rPr>
+          <w:rFonts w:ascii="Arial" w:hAnsi="Arial" w:cs="Arial"/>
+          <w:color w:val="000000" w:themeColor="text1"/>
+        </w:rPr>
+        <w:t>Pet</w:t>
+      </w:r>
+      <w:proofErr w:type="spellEnd"/>
+      <w:r>
+        <w:rPr>
+          <w:rFonts w:ascii="Arial" w:hAnsi="Arial" w:cs="Arial"/>
+          <w:color w:val="000000" w:themeColor="text1"/>
+        </w:rPr>
+        <w:t xml:space="preserve"> Packs beinhaltet etwa 60 verschiedene und neue Tiere, wodurch man jedes Mal andere </w:t>
       </w:r>
       <w:r>
         <w:rPr>
@@ -12552,7 +13236,23 @@
           <w:rFonts w:ascii="Arial" w:hAnsi="Arial" w:cs="Arial"/>
           <w:color w:val="000000" w:themeColor="text1"/>
         </w:rPr>
-        <w:t xml:space="preserve">. Bei diesem Spiel erweiterte Eugene Jarvis die Formel von Robotron, in dem Boss-Gegner, verschiedene Waffen und eine Mehrspieler-Option hinzugefügt wurden. Die Grundlagen der begrenzten Arena, so wie die Gegner mit verschiedenen Bewegungsmustern blieben gleich. Die besonderen Alleinstellungsmerkmale des Spieles, liegen in den verschiedenen Waffen, die man aufsammeln kann. Von Raketenwerfern, über Shotguns, bis hin zu Pistolen gab es viele verschiedene Variationen, die sowohl das Schussmuster, </w:t>
+        <w:t xml:space="preserve">. Bei diesem Spiel erweiterte Eugene Jarvis die Formel von Robotron, in dem Boss-Gegner, verschiedene Waffen und eine Mehrspieler-Option hinzugefügt wurden. Die Grundlagen der begrenzten Arena, so wie die Gegner mit verschiedenen Bewegungsmustern blieben gleich. Die besonderen Alleinstellungsmerkmale des Spieles, liegen in den verschiedenen Waffen, die man aufsammeln kann. Von Raketenwerfern, über Shotguns, bis hin zu Pistolen gab es viele verschiedene Variationen, die sowohl das </w:t>
+      </w:r>
+      <w:proofErr w:type="gramStart"/>
+      <w:r>
+        <w:rPr>
+          <w:rFonts w:ascii="Arial" w:hAnsi="Arial" w:cs="Arial"/>
+          <w:color w:val="000000" w:themeColor="text1"/>
+        </w:rPr>
+        <w:t>Schussmuster,</w:t>
+      </w:r>
+      <w:proofErr w:type="gramEnd"/>
+      <w:r>
+        <w:rPr>
+          <w:rFonts w:ascii="Arial" w:hAnsi="Arial" w:cs="Arial"/>
+          <w:color w:val="000000" w:themeColor="text1"/>
+        </w:rPr>
+        <w:t xml:space="preserve"> </w:t>
       </w:r>
       <w:r>
         <w:rPr>
@@ -12616,8 +13316,18 @@
           <w:i/>
           <w:color w:val="000000" w:themeColor="text1"/>
         </w:rPr>
-        <w:t>Alien Phobia</w:t>
-      </w:r>
+        <w:t xml:space="preserve">Alien </w:t>
+      </w:r>
+      <w:proofErr w:type="spellStart"/>
+      <w:r>
+        <w:rPr>
+          <w:rFonts w:ascii="Arial" w:hAnsi="Arial" w:cs="Arial"/>
+          <w:i/>
+          <w:color w:val="000000" w:themeColor="text1"/>
+        </w:rPr>
+        <w:t>Phobia</w:t>
+      </w:r>
+      <w:proofErr w:type="spellEnd"/>
       <w:r>
         <w:rPr>
           <w:rFonts w:ascii="Arial" w:hAnsi="Arial" w:cs="Arial"/>
@@ -12680,13 +13390,23 @@
         </w:rPr>
         <w:t xml:space="preserve">. Später wurde in </w:t>
       </w:r>
+      <w:proofErr w:type="spellStart"/>
       <w:r>
         <w:rPr>
           <w:rFonts w:ascii="Arial" w:hAnsi="Arial" w:cs="Arial"/>
           <w:i/>
           <w:color w:val="000000" w:themeColor="text1"/>
         </w:rPr>
-        <w:t>Phobia II</w:t>
+        <w:t>Phobia</w:t>
+      </w:r>
+      <w:proofErr w:type="spellEnd"/>
+      <w:r>
+        <w:rPr>
+          <w:rFonts w:ascii="Arial" w:hAnsi="Arial" w:cs="Arial"/>
+          <w:i/>
+          <w:color w:val="000000" w:themeColor="text1"/>
+        </w:rPr>
+        <w:t xml:space="preserve"> II</w:t>
       </w:r>
       <w:r>
         <w:rPr>
@@ -12862,6 +13582,7 @@
         </w:rPr>
         <w:t xml:space="preserve">. Die Grundmechaniken waren wie bei den Vorgängern ähnlich, doch einige neue Standards des Genres wurden hier zum ersten Mal etabliert. So etwa konnte man nur noch die Bewegungen des Charakters kontrollieren und nicht mehr die Schussrichtung oder die Fähigkeiten. Diese wurden automatisch aktiviert beziehungsweise es wurde automatisch auf die Gegner geschossen. Wie bei </w:t>
       </w:r>
+      <w:proofErr w:type="spellStart"/>
       <w:r>
         <w:rPr>
           <w:rFonts w:ascii="Arial" w:hAnsi="Arial" w:cs="Arial"/>
@@ -12870,6 +13591,7 @@
         </w:rPr>
         <w:t>Phobia</w:t>
       </w:r>
+      <w:proofErr w:type="spellEnd"/>
       <w:r>
         <w:rPr>
           <w:rFonts w:ascii="Arial" w:hAnsi="Arial" w:cs="Arial"/>
@@ -13065,7 +13787,23 @@
           <w:color w:val="000000" w:themeColor="text1"/>
         </w:rPr>
         <w:lastRenderedPageBreak/>
-        <w:t xml:space="preserve">Charakters oder andere Attribute verbesserten. Zusätzlich konnte man sogenannte Evolutions erhalten, sobald man das Richtige Pärchen an Waffen und Ausrüstungen vollständig verbessert hat. Dadurch gab es verschiedene Kombinationen, auf die man sich spezialisieren konnte. Zusätzlich wurden eine </w:t>
+        <w:t xml:space="preserve">Charakters oder andere Attribute verbesserten. Zusätzlich konnte man sogenannte </w:t>
+      </w:r>
+      <w:proofErr w:type="spellStart"/>
+      <w:r>
+        <w:rPr>
+          <w:rFonts w:ascii="Arial" w:hAnsi="Arial" w:cs="Arial"/>
+          <w:color w:val="000000" w:themeColor="text1"/>
+        </w:rPr>
+        <w:t>Evolutions</w:t>
+      </w:r>
+      <w:proofErr w:type="spellEnd"/>
+      <w:r>
+        <w:rPr>
+          <w:rFonts w:ascii="Arial" w:hAnsi="Arial" w:cs="Arial"/>
+          <w:color w:val="000000" w:themeColor="text1"/>
+        </w:rPr>
+        <w:t xml:space="preserve"> erhalten, sobald man das Richtige Pärchen an Waffen und Ausrüstungen vollständig verbessert hat. Dadurch gab es verschiedene Kombinationen, auf die man sich spezialisieren konnte. Zusätzlich wurden eine </w:t>
       </w:r>
       <w:r>
         <w:rPr>
@@ -13456,7 +14194,41 @@
           <w:rFonts w:ascii="Arial" w:hAnsi="Arial" w:cs="Arial"/>
           <w:color w:val="000000" w:themeColor="text1"/>
         </w:rPr>
-        <w:t>. Seit der ursprünglichen Veröffentlichung wurden durch Updates und DLC’s (Downloadable Content) der Inhalt des Spieles deutlich erweitert und die Grundmechaniken perfektioniert. Durch die Kombination von Mechaniken aus vorhergehenden Spielen und Mechaniken aus anderen Genres, wie beispielsweise dem Rogue-Lite Genre, entstand ein neues Spielerlebnis mit scheinbar endlosem Wiederspielwert.</w:t>
+        <w:t xml:space="preserve">. Seit der ursprünglichen Veröffentlichung wurden durch Updates und </w:t>
+      </w:r>
+      <w:proofErr w:type="spellStart"/>
+      <w:proofErr w:type="gramStart"/>
+      <w:r>
+        <w:rPr>
+          <w:rFonts w:ascii="Arial" w:hAnsi="Arial" w:cs="Arial"/>
+          <w:color w:val="000000" w:themeColor="text1"/>
+        </w:rPr>
+        <w:t>DLC’s</w:t>
+      </w:r>
+      <w:proofErr w:type="spellEnd"/>
+      <w:proofErr w:type="gramEnd"/>
+      <w:r>
+        <w:rPr>
+          <w:rFonts w:ascii="Arial" w:hAnsi="Arial" w:cs="Arial"/>
+          <w:color w:val="000000" w:themeColor="text1"/>
+        </w:rPr>
+        <w:t xml:space="preserve"> (</w:t>
+      </w:r>
+      <w:proofErr w:type="spellStart"/>
+      <w:r>
+        <w:rPr>
+          <w:rFonts w:ascii="Arial" w:hAnsi="Arial" w:cs="Arial"/>
+          <w:color w:val="000000" w:themeColor="text1"/>
+        </w:rPr>
+        <w:t>Downloadable</w:t>
+      </w:r>
+      <w:proofErr w:type="spellEnd"/>
+      <w:r>
+        <w:rPr>
+          <w:rFonts w:ascii="Arial" w:hAnsi="Arial" w:cs="Arial"/>
+          <w:color w:val="000000" w:themeColor="text1"/>
+        </w:rPr>
+        <w:t xml:space="preserve"> Content) der Inhalt des Spieles deutlich erweitert und die Grundmechaniken perfektioniert. Durch die Kombination von Mechaniken aus vorhergehenden Spielen und Mechaniken aus anderen Genres, wie beispielsweise dem Rogue-Lite Genre, entstand ein neues Spielerlebnis mit scheinbar endlosem Wiederspielwert.</w:t>
       </w:r>
     </w:p>
     <w:p>
@@ -13555,7 +14327,39 @@
           <w:rFonts w:ascii="Arial" w:hAnsi="Arial" w:cs="Arial"/>
           <w:color w:val="000000" w:themeColor="text1"/>
         </w:rPr>
-        <w:t>Zusätzlich können die Spieler sogenannte Evolutions erhalten, wenn sie passende Pärchen an Gegenstandkombinationen auf die höchste Stufe verbessert haben. Diese Evolutions sind stärkere Gegenstände, die essenziell für den späteren Erfolg eines Versuches</w:t>
+        <w:t xml:space="preserve">Zusätzlich können die Spieler sogenannte </w:t>
+      </w:r>
+      <w:proofErr w:type="spellStart"/>
+      <w:r>
+        <w:rPr>
+          <w:rFonts w:ascii="Arial" w:hAnsi="Arial" w:cs="Arial"/>
+          <w:color w:val="000000" w:themeColor="text1"/>
+        </w:rPr>
+        <w:t>Evolutions</w:t>
+      </w:r>
+      <w:proofErr w:type="spellEnd"/>
+      <w:r>
+        <w:rPr>
+          <w:rFonts w:ascii="Arial" w:hAnsi="Arial" w:cs="Arial"/>
+          <w:color w:val="000000" w:themeColor="text1"/>
+        </w:rPr>
+        <w:t xml:space="preserve"> erhalten, wenn sie passende Pärchen an Gegenstandkombinationen auf die höchste Stufe verbessert haben. Diese </w:t>
+      </w:r>
+      <w:proofErr w:type="spellStart"/>
+      <w:r>
+        <w:rPr>
+          <w:rFonts w:ascii="Arial" w:hAnsi="Arial" w:cs="Arial"/>
+          <w:color w:val="000000" w:themeColor="text1"/>
+        </w:rPr>
+        <w:t>Evolutions</w:t>
+      </w:r>
+      <w:proofErr w:type="spellEnd"/>
+      <w:r>
+        <w:rPr>
+          <w:rFonts w:ascii="Arial" w:hAnsi="Arial" w:cs="Arial"/>
+          <w:color w:val="000000" w:themeColor="text1"/>
+        </w:rPr>
+        <w:t xml:space="preserve"> sind stärkere Gegenstände, die essenziell für den späteren Erfolg eines Versuches</w:t>
       </w:r>
       <w:r>
         <w:rPr>
@@ -13659,7 +14463,23 @@
           <w:rFonts w:ascii="Arial" w:hAnsi="Arial" w:cs="Arial"/>
           <w:color w:val="000000" w:themeColor="text1"/>
         </w:rPr>
-        <w:t xml:space="preserve">Der Wiederspielwert wird nicht nur durch die hohe Anzahl an Gegenstandkombinationen so wie Evolutions gegeben, sondern insbesondere durch die Vielzahl an Spielbaren Charakteren und den verschiedenen auswählbaren Stages gegeben. Im Grundspiel gibt es 45 verschiedene Charaktere mit einzigartigen Fähigkeiten und Startwaffen. Diese können von den Spielern auf mehr als 15 verschiedenen Stages spielen, welche </w:t>
+        <w:t xml:space="preserve">Der Wiederspielwert wird nicht nur durch die hohe Anzahl an Gegenstandkombinationen so wie </w:t>
+      </w:r>
+      <w:proofErr w:type="spellStart"/>
+      <w:r>
+        <w:rPr>
+          <w:rFonts w:ascii="Arial" w:hAnsi="Arial" w:cs="Arial"/>
+          <w:color w:val="000000" w:themeColor="text1"/>
+        </w:rPr>
+        <w:t>Evolutions</w:t>
+      </w:r>
+      <w:proofErr w:type="spellEnd"/>
+      <w:r>
+        <w:rPr>
+          <w:rFonts w:ascii="Arial" w:hAnsi="Arial" w:cs="Arial"/>
+          <w:color w:val="000000" w:themeColor="text1"/>
+        </w:rPr>
+        <w:t xml:space="preserve"> gegeben, sondern insbesondere durch die Vielzahl an Spielbaren Charakteren und den verschiedenen auswählbaren Stages gegeben. Im Grundspiel gibt es 45 verschiedene Charaktere mit einzigartigen Fähigkeiten und Startwaffen. Diese können von den Spielern auf mehr als 15 verschiedenen Stages spielen, welche </w:t>
       </w:r>
       <w:r>
         <w:rPr>
@@ -13704,9 +14524,20 @@
           <w:sz w:val="36"/>
           <w:szCs w:val="36"/>
         </w:rPr>
-        <w:t>3.4.2. Brotato</w:t>
+        <w:t xml:space="preserve">3.4.2. </w:t>
+      </w:r>
+      <w:proofErr w:type="spellStart"/>
+      <w:r>
+        <w:rPr>
+          <w:rFonts w:ascii="Arial" w:hAnsi="Arial" w:cs="Arial"/>
+          <w:color w:val="000000" w:themeColor="text1"/>
+          <w:sz w:val="36"/>
+          <w:szCs w:val="36"/>
+        </w:rPr>
+        <w:t>Brotato</w:t>
       </w:r>
       <w:bookmarkEnd w:id="18"/>
+      <w:proofErr w:type="spellEnd"/>
     </w:p>
     <w:p>
       <w:pPr>
@@ -13724,6 +14555,7 @@
         </w:rPr>
         <w:t xml:space="preserve">Im Jahre 2022 erschien </w:t>
       </w:r>
+      <w:proofErr w:type="spellStart"/>
       <w:r>
         <w:rPr>
           <w:rFonts w:ascii="Arial" w:hAnsi="Arial" w:cs="Arial"/>
@@ -13732,6 +14564,7 @@
         </w:rPr>
         <w:t>Brotato</w:t>
       </w:r>
+      <w:proofErr w:type="spellEnd"/>
       <w:r>
         <w:rPr>
           <w:rFonts w:ascii="Arial" w:hAnsi="Arial" w:cs="Arial"/>
@@ -13794,6 +14627,7 @@
         </w:rPr>
         <w:t xml:space="preserve">. </w:t>
       </w:r>
+      <w:proofErr w:type="spellStart"/>
       <w:r>
         <w:rPr>
           <w:rFonts w:ascii="Arial" w:hAnsi="Arial" w:cs="Arial"/>
@@ -13802,6 +14636,7 @@
         </w:rPr>
         <w:t>Brotato</w:t>
       </w:r>
+      <w:proofErr w:type="spellEnd"/>
       <w:r>
         <w:rPr>
           <w:rFonts w:ascii="Arial" w:hAnsi="Arial" w:cs="Arial"/>
@@ -13809,6 +14644,7 @@
         </w:rPr>
         <w:t xml:space="preserve"> war </w:t>
       </w:r>
+      <w:proofErr w:type="gramStart"/>
       <w:r>
         <w:rPr>
           <w:rFonts w:ascii="Arial" w:hAnsi="Arial" w:cs="Arial"/>
@@ -13816,6 +14652,7 @@
         </w:rPr>
         <w:t>bereits</w:t>
       </w:r>
+      <w:proofErr w:type="gramEnd"/>
       <w:r>
         <w:rPr>
           <w:rFonts w:ascii="Arial" w:hAnsi="Arial" w:cs="Arial"/>
@@ -13925,7 +14762,23 @@
           <w:color w:val="000000" w:themeColor="text1"/>
         </w:rPr>
         <w:lastRenderedPageBreak/>
-        <w:t>Der Core-Gameplay-Loop ist sehr ähnlich wie in anderen Survivor-Like Spielen. Die Spieler kämpfen in einer begrenzten Arena gegen Gegner, die sich auf sie zubewegen. Zur Verteidigung greift der Charakter automatisch an. Nachdem die Spieler einige Sekunden lang überlebt und die Welle abgeschlossen haben, öffnet sich ein</w:t>
+        <w:t xml:space="preserve">Der Core-Gameplay-Loop ist sehr ähnlich wie in anderen Survivor-Like Spielen. Die Spieler kämpfen in einer begrenzten Arena gegen Gegner, die sich auf sie </w:t>
+      </w:r>
+      <w:proofErr w:type="spellStart"/>
+      <w:r>
+        <w:rPr>
+          <w:rFonts w:ascii="Arial" w:hAnsi="Arial" w:cs="Arial"/>
+          <w:color w:val="000000" w:themeColor="text1"/>
+        </w:rPr>
+        <w:t>zubewegen</w:t>
+      </w:r>
+      <w:proofErr w:type="spellEnd"/>
+      <w:r>
+        <w:rPr>
+          <w:rFonts w:ascii="Arial" w:hAnsi="Arial" w:cs="Arial"/>
+          <w:color w:val="000000" w:themeColor="text1"/>
+        </w:rPr>
+        <w:t>. Zur Verteidigung greift der Charakter automatisch an. Nachdem die Spieler einige Sekunden lang überlebt und die Welle abgeschlossen haben, öffnet sich ein</w:t>
       </w:r>
       <w:r>
         <w:rPr>
@@ -14059,6 +14912,7 @@
         </w:rPr>
         <w:t xml:space="preserve">Die Waffen sind ein Hauptbestandteil von </w:t>
       </w:r>
+      <w:proofErr w:type="spellStart"/>
       <w:r>
         <w:rPr>
           <w:rFonts w:ascii="Arial" w:hAnsi="Arial" w:cs="Arial"/>
@@ -14067,6 +14921,7 @@
         </w:rPr>
         <w:t>Brotato</w:t>
       </w:r>
+      <w:proofErr w:type="spellEnd"/>
       <w:r>
         <w:rPr>
           <w:rFonts w:ascii="Arial" w:hAnsi="Arial" w:cs="Arial"/>
@@ -14074,14 +14929,34 @@
         </w:rPr>
         <w:t xml:space="preserve">. Insgesamt gibt es über 30 verschiedene Waffen mit unterschiedlichen Attributen und Effekten. Die Spieler können bis zu sechs Waffen gleichzeitig ausgerüstet haben. Ähnlich wie das Klassen-Boni-System in </w:t>
       </w:r>
+      <w:proofErr w:type="spellStart"/>
       <w:r>
         <w:rPr>
           <w:rFonts w:ascii="Arial" w:hAnsi="Arial" w:cs="Arial"/>
           <w:i/>
           <w:color w:val="000000" w:themeColor="text1"/>
         </w:rPr>
-        <w:t>Teamfight Tactics</w:t>
-      </w:r>
+        <w:t>Teamfight</w:t>
+      </w:r>
+      <w:proofErr w:type="spellEnd"/>
+      <w:r>
+        <w:rPr>
+          <w:rFonts w:ascii="Arial" w:hAnsi="Arial" w:cs="Arial"/>
+          <w:i/>
+          <w:color w:val="000000" w:themeColor="text1"/>
+        </w:rPr>
+        <w:t xml:space="preserve"> </w:t>
+      </w:r>
+      <w:proofErr w:type="spellStart"/>
+      <w:r>
+        <w:rPr>
+          <w:rFonts w:ascii="Arial" w:hAnsi="Arial" w:cs="Arial"/>
+          <w:i/>
+          <w:color w:val="000000" w:themeColor="text1"/>
+        </w:rPr>
+        <w:t>Tactics</w:t>
+      </w:r>
+      <w:proofErr w:type="spellEnd"/>
       <w:r>
         <w:rPr>
           <w:rFonts w:ascii="Arial" w:hAnsi="Arial" w:cs="Arial"/>
@@ -14158,8 +15033,18 @@
           <w:i/>
           <w:color w:val="000000" w:themeColor="text1"/>
         </w:rPr>
-        <w:t>Super Auto Pets</w:t>
-      </w:r>
+        <w:t xml:space="preserve">Super Auto </w:t>
+      </w:r>
+      <w:proofErr w:type="spellStart"/>
+      <w:r>
+        <w:rPr>
+          <w:rFonts w:ascii="Arial" w:hAnsi="Arial" w:cs="Arial"/>
+          <w:i/>
+          <w:color w:val="000000" w:themeColor="text1"/>
+        </w:rPr>
+        <w:t>Pets</w:t>
+      </w:r>
+      <w:proofErr w:type="spellEnd"/>
       <w:r>
         <w:rPr>
           <w:rFonts w:ascii="Arial" w:hAnsi="Arial" w:cs="Arial"/>
@@ -14264,6 +15149,7 @@
         <w:lastRenderedPageBreak/>
         <w:t xml:space="preserve">Spieler immer wieder neue Kombinationen entdecken und Neues ausprobieren. Insgesamt reduziert </w:t>
       </w:r>
+      <w:proofErr w:type="spellStart"/>
       <w:r>
         <w:rPr>
           <w:rFonts w:ascii="Arial" w:hAnsi="Arial" w:cs="Arial"/>
@@ -14272,6 +15158,7 @@
         </w:rPr>
         <w:t>Brotato</w:t>
       </w:r>
+      <w:proofErr w:type="spellEnd"/>
       <w:r>
         <w:rPr>
           <w:rFonts w:ascii="Arial" w:hAnsi="Arial" w:cs="Arial"/>
@@ -14336,7 +15223,27 @@
           <w:sz w:val="36"/>
           <w:szCs w:val="36"/>
         </w:rPr>
-        <w:t>3.4.3. 20 Minutes Till Dawn</w:t>
+        <w:t xml:space="preserve">3.4.3. 20 </w:t>
+      </w:r>
+      <w:proofErr w:type="spellStart"/>
+      <w:r>
+        <w:rPr>
+          <w:rFonts w:ascii="Arial" w:hAnsi="Arial" w:cs="Arial"/>
+          <w:color w:val="000000" w:themeColor="text1"/>
+          <w:sz w:val="36"/>
+          <w:szCs w:val="36"/>
+        </w:rPr>
+        <w:t>Minutes</w:t>
+      </w:r>
+      <w:proofErr w:type="spellEnd"/>
+      <w:r>
+        <w:rPr>
+          <w:rFonts w:ascii="Arial" w:hAnsi="Arial" w:cs="Arial"/>
+          <w:color w:val="000000" w:themeColor="text1"/>
+          <w:sz w:val="36"/>
+          <w:szCs w:val="36"/>
+        </w:rPr>
+        <w:t xml:space="preserve"> Till Dawn</w:t>
       </w:r>
       <w:bookmarkEnd w:id="19"/>
     </w:p>
@@ -14362,14 +15269,48 @@
           <w:i/>
           <w:color w:val="000000" w:themeColor="text1"/>
         </w:rPr>
-        <w:t>20 Minutes Till Dawn</w:t>
-      </w:r>
-      <w:r>
-        <w:rPr>
-          <w:rFonts w:ascii="Arial" w:hAnsi="Arial" w:cs="Arial"/>
-          <w:color w:val="000000" w:themeColor="text1"/>
-        </w:rPr>
-        <w:t xml:space="preserve">, entwickelt von flanne, zunächst in </w:t>
+        <w:t xml:space="preserve">20 </w:t>
+      </w:r>
+      <w:proofErr w:type="spellStart"/>
+      <w:r>
+        <w:rPr>
+          <w:rFonts w:ascii="Arial" w:hAnsi="Arial" w:cs="Arial"/>
+          <w:i/>
+          <w:color w:val="000000" w:themeColor="text1"/>
+        </w:rPr>
+        <w:t>Minutes</w:t>
+      </w:r>
+      <w:proofErr w:type="spellEnd"/>
+      <w:r>
+        <w:rPr>
+          <w:rFonts w:ascii="Arial" w:hAnsi="Arial" w:cs="Arial"/>
+          <w:i/>
+          <w:color w:val="000000" w:themeColor="text1"/>
+        </w:rPr>
+        <w:t xml:space="preserve"> Till Dawn</w:t>
+      </w:r>
+      <w:r>
+        <w:rPr>
+          <w:rFonts w:ascii="Arial" w:hAnsi="Arial" w:cs="Arial"/>
+          <w:color w:val="000000" w:themeColor="text1"/>
+        </w:rPr>
+        <w:t xml:space="preserve">, entwickelt von </w:t>
+      </w:r>
+      <w:proofErr w:type="spellStart"/>
+      <w:r>
+        <w:rPr>
+          <w:rFonts w:ascii="Arial" w:hAnsi="Arial" w:cs="Arial"/>
+          <w:color w:val="000000" w:themeColor="text1"/>
+        </w:rPr>
+        <w:t>flanne</w:t>
+      </w:r>
+      <w:proofErr w:type="spellEnd"/>
+      <w:r>
+        <w:rPr>
+          <w:rFonts w:ascii="Arial" w:hAnsi="Arial" w:cs="Arial"/>
+          <w:color w:val="000000" w:themeColor="text1"/>
+        </w:rPr>
+        <w:t xml:space="preserve">, zunächst in </w:t>
       </w:r>
       <w:r>
         <w:rPr>
@@ -14990,7 +15931,23 @@
           <w:rFonts w:ascii="Arial" w:hAnsi="Arial" w:cs="Arial"/>
           <w:color w:val="000000" w:themeColor="text1"/>
         </w:rPr>
-        <w:t xml:space="preserve"> wann man Schießen kann, beziehungsweise wann die Gegner zu nahe sind. Diese Restriktion wurde hinzugefügt, da für flanne ein automatisches Angriff-System die Spieler</w:t>
+        <w:t xml:space="preserve"> wann man Schießen kann, beziehungsweise wann die Gegner zu nahe sind. Diese Restriktion wurde hinzugefügt, da für </w:t>
+      </w:r>
+      <w:proofErr w:type="spellStart"/>
+      <w:r>
+        <w:rPr>
+          <w:rFonts w:ascii="Arial" w:hAnsi="Arial" w:cs="Arial"/>
+          <w:color w:val="000000" w:themeColor="text1"/>
+        </w:rPr>
+        <w:t>flanne</w:t>
+      </w:r>
+      <w:proofErr w:type="spellEnd"/>
+      <w:r>
+        <w:rPr>
+          <w:rFonts w:ascii="Arial" w:hAnsi="Arial" w:cs="Arial"/>
+          <w:color w:val="000000" w:themeColor="text1"/>
+        </w:rPr>
+        <w:t xml:space="preserve"> ein automatisches Angriff-System die Spieler</w:t>
       </w:r>
       <w:r>
         <w:rPr>
@@ -15317,7 +16274,23 @@
           <w:rFonts w:ascii="Arial" w:hAnsi="Arial" w:cs="Arial"/>
           <w:color w:val="000000" w:themeColor="text1"/>
         </w:rPr>
-        <w:t xml:space="preserve">Um manche Combos zu fördern und zusätzliche Vorteile zu vergeben gibt es sogenannte Synergies die dem Item-Pool hinzugefügt werden, wenn </w:t>
+        <w:t xml:space="preserve">Um manche Combos zu fördern und zusätzliche Vorteile zu vergeben gibt es sogenannte </w:t>
+      </w:r>
+      <w:proofErr w:type="spellStart"/>
+      <w:r>
+        <w:rPr>
+          <w:rFonts w:ascii="Arial" w:hAnsi="Arial" w:cs="Arial"/>
+          <w:color w:val="000000" w:themeColor="text1"/>
+        </w:rPr>
+        <w:t>Synergies</w:t>
+      </w:r>
+      <w:proofErr w:type="spellEnd"/>
+      <w:r>
+        <w:rPr>
+          <w:rFonts w:ascii="Arial" w:hAnsi="Arial" w:cs="Arial"/>
+          <w:color w:val="000000" w:themeColor="text1"/>
+        </w:rPr>
+        <w:t xml:space="preserve"> die dem Item-Pool hinzugefügt werden, wenn </w:t>
       </w:r>
       <w:r>
         <w:rPr>
@@ -15408,8 +16381,17 @@
           <w:rFonts w:ascii="Arial" w:hAnsi="Arial" w:cs="Arial"/>
           <w:color w:val="000000" w:themeColor="text1"/>
         </w:rPr>
-        <w:t xml:space="preserve"> Evolutions</w:t>
-      </w:r>
+        <w:t xml:space="preserve"> </w:t>
+      </w:r>
+      <w:proofErr w:type="spellStart"/>
+      <w:r>
+        <w:rPr>
+          <w:rFonts w:ascii="Arial" w:hAnsi="Arial" w:cs="Arial"/>
+          <w:color w:val="000000" w:themeColor="text1"/>
+        </w:rPr>
+        <w:t>Evolutions</w:t>
+      </w:r>
+      <w:proofErr w:type="spellEnd"/>
       <w:r>
         <w:rPr>
           <w:rFonts w:ascii="Arial" w:hAnsi="Arial" w:cs="Arial"/>
@@ -15465,7 +16447,25 @@
           <w:i/>
           <w:color w:val="000000" w:themeColor="text1"/>
         </w:rPr>
-        <w:t>20 Minutes Till Dawn</w:t>
+        <w:t xml:space="preserve">20 </w:t>
+      </w:r>
+      <w:proofErr w:type="spellStart"/>
+      <w:r>
+        <w:rPr>
+          <w:rFonts w:ascii="Arial" w:hAnsi="Arial" w:cs="Arial"/>
+          <w:i/>
+          <w:color w:val="000000" w:themeColor="text1"/>
+        </w:rPr>
+        <w:t>Minutes</w:t>
+      </w:r>
+      <w:proofErr w:type="spellEnd"/>
+      <w:r>
+        <w:rPr>
+          <w:rFonts w:ascii="Arial" w:hAnsi="Arial" w:cs="Arial"/>
+          <w:i/>
+          <w:color w:val="000000" w:themeColor="text1"/>
+        </w:rPr>
+        <w:t xml:space="preserve"> Till Dawn</w:t>
       </w:r>
       <w:r>
         <w:rPr>
@@ -15623,8 +16623,18 @@
           <w:i/>
           <w:color w:val="000000" w:themeColor="text1"/>
         </w:rPr>
-        <w:t>Alien Phobia</w:t>
-      </w:r>
+        <w:t xml:space="preserve">Alien </w:t>
+      </w:r>
+      <w:proofErr w:type="spellStart"/>
+      <w:r>
+        <w:rPr>
+          <w:rFonts w:ascii="Arial" w:hAnsi="Arial" w:cs="Arial"/>
+          <w:i/>
+          <w:color w:val="000000" w:themeColor="text1"/>
+        </w:rPr>
+        <w:t>Phobia</w:t>
+      </w:r>
+      <w:proofErr w:type="spellEnd"/>
       <w:r>
         <w:rPr>
           <w:rFonts w:ascii="Arial" w:hAnsi="Arial" w:cs="Arial"/>
@@ -15701,13 +16711,23 @@
         </w:rPr>
         <w:t xml:space="preserve">In dem ersten modernen Survivor-Like, </w:t>
       </w:r>
+      <w:proofErr w:type="spellStart"/>
       <w:r>
         <w:rPr>
           <w:rFonts w:ascii="Arial" w:hAnsi="Arial" w:cs="Arial"/>
           <w:i/>
           <w:color w:val="000000" w:themeColor="text1"/>
         </w:rPr>
-        <w:t>Magical Survival</w:t>
+        <w:t>Magical</w:t>
+      </w:r>
+      <w:proofErr w:type="spellEnd"/>
+      <w:r>
+        <w:rPr>
+          <w:rFonts w:ascii="Arial" w:hAnsi="Arial" w:cs="Arial"/>
+          <w:i/>
+          <w:color w:val="000000" w:themeColor="text1"/>
+        </w:rPr>
+        <w:t xml:space="preserve"> Survival</w:t>
       </w:r>
       <w:r>
         <w:rPr>
@@ -16696,7 +17716,23 @@
           <w:rFonts w:ascii="Arial" w:hAnsi="Arial" w:cs="Arial"/>
           <w:color w:val="000000" w:themeColor="text1"/>
         </w:rPr>
-        <w:t xml:space="preserve"> haben frühe Entscheidungen große Auswirkungen auf den Rest des Versuches. Diese Entscheidung müssen die Spieler etwa alle 30 bis 60 Sekunden einmal treffen und haben dafür beliebig viel Zeit. Durch die Kombinationsmöglichkeiten der Items, so wie ihre langfristigen Auswirkungen, hat diese Entscheidung einen sehr starken Einfluss auf das Spiel und ist die </w:t>
+        <w:t xml:space="preserve"> haben frühe Entscheidungen große Auswirkungen auf den Rest des Versuches. Diese Entscheidung </w:t>
+      </w:r>
+      <w:proofErr w:type="gramStart"/>
+      <w:r>
+        <w:rPr>
+          <w:rFonts w:ascii="Arial" w:hAnsi="Arial" w:cs="Arial"/>
+          <w:color w:val="000000" w:themeColor="text1"/>
+        </w:rPr>
+        <w:t>müssen</w:t>
+      </w:r>
+      <w:proofErr w:type="gramEnd"/>
+      <w:r>
+        <w:rPr>
+          <w:rFonts w:ascii="Arial" w:hAnsi="Arial" w:cs="Arial"/>
+          <w:color w:val="000000" w:themeColor="text1"/>
+        </w:rPr>
+        <w:t xml:space="preserve"> die Spieler etwa alle 30 bis 60 Sekunden einmal treffen und haben dafür beliebig viel Zeit. Durch die Kombinationsmöglichkeiten der Items, so wie ihre langfristigen Auswirkungen, hat diese Entscheidung einen sehr starken Einfluss auf das Spiel und ist die </w:t>
       </w:r>
       <w:r>
         <w:rPr>
@@ -17379,6 +18415,7 @@
         </w:rPr>
         <w:t xml:space="preserve"> sie hinterlassen. Je nach Situation stoßen sie eine von drei Typen aus: Nahrung, zuhause oder Gefahr. Wenn sie am Erkunden sind, stoßen die Ameisen immer Marker des Typ </w:t>
       </w:r>
+      <w:proofErr w:type="gramStart"/>
       <w:r>
         <w:rPr>
           <w:rFonts w:ascii="Arial" w:hAnsi="Arial" w:cs="Arial"/>
@@ -17391,7 +18428,15 @@
           <w:rFonts w:ascii="Arial" w:hAnsi="Arial" w:cs="Arial"/>
           <w:color w:val="000000" w:themeColor="text1"/>
         </w:rPr>
-        <w:t xml:space="preserve">uhause aus. Sobald sie ihre Ausdauer erschöpft haben, drehen sie sich um </w:t>
+        <w:t>uhause</w:t>
+      </w:r>
+      <w:proofErr w:type="gramEnd"/>
+      <w:r>
+        <w:rPr>
+          <w:rFonts w:ascii="Arial" w:hAnsi="Arial" w:cs="Arial"/>
+          <w:color w:val="000000" w:themeColor="text1"/>
+        </w:rPr>
+        <w:t xml:space="preserve"> aus. Sobald sie ihre Ausdauer erschöpft haben, drehen sie sich um </w:t>
       </w:r>
       <w:r>
         <w:rPr>
@@ -17557,7 +18602,7 @@
           <w:color w:val="000000" w:themeColor="text1"/>
         </w:rPr>
         <w:drawing>
-          <wp:inline distT="0" distB="0" distL="0" distR="0" wp14:anchorId="56A4331F" wp14:editId="259C7347">
+          <wp:inline distT="0" distB="0" distL="0" distR="0" wp14:anchorId="56A4331F" wp14:editId="618FB72E">
             <wp:extent cx="5422790" cy="3031397"/>
             <wp:effectExtent l="0" t="0" r="6985" b="0"/>
             <wp:docPr id="1855310567" name="Grafik 1"/>
@@ -18108,7 +19153,21 @@
           <w:rFonts w:ascii="Arial" w:hAnsi="Arial" w:cs="Arial"/>
         </w:rPr>
         <w:lastRenderedPageBreak/>
-        <w:t>Als weitere Option der Interaktion im Shop-Menü habe ich einen Reroll-Knopf eingebaut, welcher es den Spieler ermöglicht, gegen einen kleinen Aufpreis, die Auslage des Kauf-Menüs wieder aufzufüllen und neu zu würfeln. Passend dazu ist es auch möglich die verschiedenen Gegenstände per Rechtsklick zu reservieren und für einen späteren Zeitpunkt aufzuheben</w:t>
+        <w:t xml:space="preserve">Als weitere Option der Interaktion im Shop-Menü habe ich einen </w:t>
+      </w:r>
+      <w:proofErr w:type="spellStart"/>
+      <w:r>
+        <w:rPr>
+          <w:rFonts w:ascii="Arial" w:hAnsi="Arial" w:cs="Arial"/>
+        </w:rPr>
+        <w:t>Reroll</w:t>
+      </w:r>
+      <w:proofErr w:type="spellEnd"/>
+      <w:r>
+        <w:rPr>
+          <w:rFonts w:ascii="Arial" w:hAnsi="Arial" w:cs="Arial"/>
+        </w:rPr>
+        <w:t>-Knopf eingebaut, welcher es den Spieler ermöglicht, gegen einen kleinen Aufpreis, die Auslage des Kauf-Menüs wieder aufzufüllen und neu zu würfeln. Passend dazu ist es auch möglich die verschiedenen Gegenstände per Rechtsklick zu reservieren und für einen späteren Zeitpunkt aufzuheben</w:t>
       </w:r>
       <w:r>
         <w:rPr>
@@ -18272,6 +19331,7 @@
         </w:rPr>
         <w:t xml:space="preserve">Das UI ist in einer monochromen Farbpalette gehalten, welche verschiedene Grau- und Weißtöne verwendet. Zusätzlich wird an vielen Stellen durch Transparenz eine </w:t>
       </w:r>
+      <w:proofErr w:type="spellStart"/>
       <w:r>
         <w:rPr>
           <w:rFonts w:ascii="Arial" w:hAnsi="Arial" w:cs="Arial"/>
@@ -18279,6 +19339,7 @@
         </w:rPr>
         <w:t>Mehrschichtigkeit</w:t>
       </w:r>
+      <w:proofErr w:type="spellEnd"/>
       <w:r>
         <w:rPr>
           <w:rFonts w:ascii="Arial" w:hAnsi="Arial" w:cs="Arial"/>
@@ -18356,7 +19417,23 @@
           <w:rFonts w:ascii="Arial" w:hAnsi="Arial" w:cs="Arial"/>
           <w:color w:val="000000" w:themeColor="text1"/>
         </w:rPr>
-        <w:t xml:space="preserve">Im Grunde wird einer FastNoise-Textur verschiedene Farbtöne zugewiesen, basierend auf ihren Werten. Dazu werden die Werte zwischen 0 und 1 in vier Farben unterteilt und dann stufenweise ersetzt, dabei repräsentieren größere Werte Hügel, </w:t>
+        <w:t xml:space="preserve">Im Grunde wird einer </w:t>
+      </w:r>
+      <w:proofErr w:type="spellStart"/>
+      <w:r>
+        <w:rPr>
+          <w:rFonts w:ascii="Arial" w:hAnsi="Arial" w:cs="Arial"/>
+          <w:color w:val="000000" w:themeColor="text1"/>
+        </w:rPr>
+        <w:t>FastNoise</w:t>
+      </w:r>
+      <w:proofErr w:type="spellEnd"/>
+      <w:r>
+        <w:rPr>
+          <w:rFonts w:ascii="Arial" w:hAnsi="Arial" w:cs="Arial"/>
+          <w:color w:val="000000" w:themeColor="text1"/>
+        </w:rPr>
+        <w:t xml:space="preserve">-Textur verschiedene Farbtöne zugewiesen, basierend auf ihren Werten. Dazu werden die Werte zwischen 0 und 1 in vier Farben unterteilt und dann stufenweise ersetzt, dabei repräsentieren größere Werte Hügel, </w:t>
       </w:r>
       <w:r>
         <w:rPr>
@@ -18364,7 +19441,23 @@
           <w:color w:val="000000" w:themeColor="text1"/>
         </w:rPr>
         <w:lastRenderedPageBreak/>
-        <w:t xml:space="preserve">während niedrigere Wert Täler darstellen. Der komplexere Schritt liegt in der Schattenberechnung. Basierend auf den Werten der Noise-Textur wird eine Normal-Map erstellt, die die jeweiligen Normalvektoren der Textur beinhaltet. Dazu werden die Höhenunterschiede verwendet, wodurch eine einfache dreidimensionale Interpretation der Textur möglich ist. Die Normalvektoren werden mit Hilfe </w:t>
+        <w:t>während niedrigere Wert Täler darstellen. Der komplexere Schritt liegt in der Schattenberechnung. Basierend auf den Werten der Noise-Textur wird eine Normal-</w:t>
+      </w:r>
+      <w:proofErr w:type="spellStart"/>
+      <w:r>
+        <w:rPr>
+          <w:rFonts w:ascii="Arial" w:hAnsi="Arial" w:cs="Arial"/>
+          <w:color w:val="000000" w:themeColor="text1"/>
+        </w:rPr>
+        <w:t>Map</w:t>
+      </w:r>
+      <w:proofErr w:type="spellEnd"/>
+      <w:r>
+        <w:rPr>
+          <w:rFonts w:ascii="Arial" w:hAnsi="Arial" w:cs="Arial"/>
+          <w:color w:val="000000" w:themeColor="text1"/>
+        </w:rPr>
+        <w:t xml:space="preserve"> erstellt, die die jeweiligen Normalvektoren der Textur beinhaltet. Dazu werden die Höhenunterschiede verwendet, wodurch eine einfache dreidimensionale Interpretation der Textur möglich ist. Die Normalvektoren werden mit Hilfe </w:t>
       </w:r>
       <w:r>
         <w:rPr>
@@ -18416,7 +19509,23 @@
           <w:rFonts w:ascii="Arial" w:hAnsi="Arial" w:cs="Arial"/>
           <w:color w:val="000000" w:themeColor="text1"/>
         </w:rPr>
-        <w:t>Die gesamte Noise-Textur ist seamless, das bedeutet die Ränder gehen nahtlos ineinander über. Dadurch kann die Textur in alle Richtungen beliebig oft wiederholt werden und es entsteht eine potenziell endlos große Welt.</w:t>
+        <w:t xml:space="preserve">Die gesamte Noise-Textur ist </w:t>
+      </w:r>
+      <w:proofErr w:type="spellStart"/>
+      <w:r>
+        <w:rPr>
+          <w:rFonts w:ascii="Arial" w:hAnsi="Arial" w:cs="Arial"/>
+          <w:color w:val="000000" w:themeColor="text1"/>
+        </w:rPr>
+        <w:t>seamless</w:t>
+      </w:r>
+      <w:proofErr w:type="spellEnd"/>
+      <w:r>
+        <w:rPr>
+          <w:rFonts w:ascii="Arial" w:hAnsi="Arial" w:cs="Arial"/>
+          <w:color w:val="000000" w:themeColor="text1"/>
+        </w:rPr>
+        <w:t>, das bedeutet die Ränder gehen nahtlos ineinander über. Dadurch kann die Textur in alle Richtungen beliebig oft wiederholt werden und es entsteht eine potenziell endlos große Welt.</w:t>
       </w:r>
     </w:p>
     <w:p>
@@ -18761,7 +19870,23 @@
           <w:color w:val="000000" w:themeColor="text1"/>
         </w:rPr>
         <w:lastRenderedPageBreak/>
-        <w:t>Als Übergang zwischen der Sammelphase und der Kaufphase, wird ein auf Dreiecken basierender Down-Scale-Filter verwendet.</w:t>
+        <w:t>Als Übergang zwischen der Sammelphase und der Kaufphase, wird ein auf Dreiecken basierender Down-</w:t>
+      </w:r>
+      <w:proofErr w:type="spellStart"/>
+      <w:r>
+        <w:rPr>
+          <w:rFonts w:ascii="Arial" w:hAnsi="Arial" w:cs="Arial"/>
+          <w:color w:val="000000" w:themeColor="text1"/>
+        </w:rPr>
+        <w:t>Scale</w:t>
+      </w:r>
+      <w:proofErr w:type="spellEnd"/>
+      <w:r>
+        <w:rPr>
+          <w:rFonts w:ascii="Arial" w:hAnsi="Arial" w:cs="Arial"/>
+          <w:color w:val="000000" w:themeColor="text1"/>
+        </w:rPr>
+        <w:t>-Filter verwendet.</w:t>
       </w:r>
       <w:r>
         <w:rPr>
@@ -19079,7 +20204,23 @@
           <w:color w:val="000000" w:themeColor="text1"/>
         </w:rPr>
         <w:lastRenderedPageBreak/>
-        <w:t xml:space="preserve">Zusätzlich erhalten die Subsprites Information über benachbarte Nahrungsquellen. Falls diese erschöpft sind, wird dementsprechend eine der vier Seiten von dem Sprite angeschnitten und ein passendes Dreieck entfernt. </w:t>
+        <w:t xml:space="preserve">Zusätzlich erhalten die Subsprites Information über benachbarte Nahrungsquellen. Falls diese erschöpft sind, wird dementsprechend eine der vier Seiten </w:t>
+      </w:r>
+      <w:proofErr w:type="gramStart"/>
+      <w:r>
+        <w:rPr>
+          <w:rFonts w:ascii="Arial" w:hAnsi="Arial" w:cs="Arial"/>
+          <w:color w:val="000000" w:themeColor="text1"/>
+        </w:rPr>
+        <w:t>von dem Sprite</w:t>
+      </w:r>
+      <w:proofErr w:type="gramEnd"/>
+      <w:r>
+        <w:rPr>
+          <w:rFonts w:ascii="Arial" w:hAnsi="Arial" w:cs="Arial"/>
+          <w:color w:val="000000" w:themeColor="text1"/>
+        </w:rPr>
+        <w:t xml:space="preserve"> angeschnitten und ein passendes Dreieck entfernt. </w:t>
       </w:r>
       <w:r>
         <w:rPr>
@@ -19174,7 +20315,23 @@
           <w:rFonts w:ascii="Arial" w:hAnsi="Arial" w:cs="Arial"/>
           <w:color w:val="000000" w:themeColor="text1"/>
         </w:rPr>
-        <w:t>Als letzten Schritt werden die entstandenen Kannten und Ausschnitte mit Hilfe einer FastNoise-Textur verformt. Dies bewirkt ein natürlicheres und angebissenes Erscheinungsbild gegenüber den sehr geometrischen Vorgängern.</w:t>
+        <w:t xml:space="preserve">Als letzten Schritt werden die entstandenen Kannten und Ausschnitte mit Hilfe einer </w:t>
+      </w:r>
+      <w:proofErr w:type="spellStart"/>
+      <w:r>
+        <w:rPr>
+          <w:rFonts w:ascii="Arial" w:hAnsi="Arial" w:cs="Arial"/>
+          <w:color w:val="000000" w:themeColor="text1"/>
+        </w:rPr>
+        <w:t>FastNoise</w:t>
+      </w:r>
+      <w:proofErr w:type="spellEnd"/>
+      <w:r>
+        <w:rPr>
+          <w:rFonts w:ascii="Arial" w:hAnsi="Arial" w:cs="Arial"/>
+          <w:color w:val="000000" w:themeColor="text1"/>
+        </w:rPr>
+        <w:t>-Textur verformt. Dies bewirkt ein natürlicheres und angebissenes Erscheinungsbild gegenüber den sehr geometrischen Vorgängern.</w:t>
       </w:r>
     </w:p>
     <w:p>
@@ -19392,7 +20549,15 @@
           <w:color w:val="000000" w:themeColor="text1"/>
         </w:rPr>
         <w:lastRenderedPageBreak/>
-        <w:t>Eine weitere Option ändert das System, durch welches neue Ameisen erscheinen. Entweder werden automatisch neue Ameisen ge</w:t>
+        <w:t xml:space="preserve">Eine weitere Option ändert das System, durch welches neue Ameisen erscheinen. Entweder werden automatisch neue Ameisen </w:t>
+      </w:r>
+      <w:proofErr w:type="spellStart"/>
+      <w:r>
+        <w:rPr>
+          <w:rFonts w:ascii="Arial" w:hAnsi="Arial" w:cs="Arial"/>
+          <w:color w:val="000000" w:themeColor="text1"/>
+        </w:rPr>
+        <w:t>ge</w:t>
       </w:r>
       <w:r>
         <w:rPr>
@@ -19401,6 +20566,7 @@
         </w:rPr>
         <w:t>generiert</w:t>
       </w:r>
+      <w:proofErr w:type="spellEnd"/>
       <w:r>
         <w:rPr>
           <w:rFonts w:ascii="Arial" w:hAnsi="Arial" w:cs="Arial"/>
@@ -19800,7 +20966,15 @@
           <w:rFonts w:ascii="Arial" w:hAnsi="Arial" w:cs="Arial"/>
           <w:color w:val="000000" w:themeColor="text1"/>
         </w:rPr>
-        <w:t>Dieser Begeisterung entsprechend stellte ich später fest, dass ein großer Teil de</w:t>
+        <w:t xml:space="preserve">Dieser Begeisterung entsprechend stellte ich später fest, dass ein großer Teil </w:t>
+      </w:r>
+      <w:proofErr w:type="gramStart"/>
+      <w:r>
+        <w:rPr>
+          <w:rFonts w:ascii="Arial" w:hAnsi="Arial" w:cs="Arial"/>
+          <w:color w:val="000000" w:themeColor="text1"/>
+        </w:rPr>
+        <w:t>de</w:t>
       </w:r>
       <w:r>
         <w:rPr>
@@ -19814,7 +20988,15 @@
           <w:rFonts w:ascii="Arial" w:hAnsi="Arial" w:cs="Arial"/>
           <w:color w:val="000000" w:themeColor="text1"/>
         </w:rPr>
-        <w:t xml:space="preserve"> Interesse im Betrachten der Ameisen lag, das gelegentliche Interagieren war ein einfacher Bonus.</w:t>
+        <w:t xml:space="preserve"> Interesse</w:t>
+      </w:r>
+      <w:proofErr w:type="gramEnd"/>
+      <w:r>
+        <w:rPr>
+          <w:rFonts w:ascii="Arial" w:hAnsi="Arial" w:cs="Arial"/>
+          <w:color w:val="000000" w:themeColor="text1"/>
+        </w:rPr>
+        <w:t xml:space="preserve"> im Betrachten der Ameisen lag, das gelegentliche Interagieren war ein einfacher Bonus.</w:t>
       </w:r>
       <w:r>
         <w:rPr>
@@ -19917,7 +21099,23 @@
           <w:rFonts w:ascii="Arial" w:hAnsi="Arial" w:cs="Arial"/>
           <w:color w:val="000000" w:themeColor="text1"/>
         </w:rPr>
-        <w:t>Insgesamt war ich am Anfang überrascht wie viele Spieler einfach nur den Ameisen zuschauen wollten. Jedoch veränderten sich die Interessen der Spieler nach längerem und wiederholtem Spielen sehr stark und sie fokussieren sich mehr auf die tieferen Mechaniken des Prototyps. Daraus folgere ich, dass ein Spiel für kurzweilige Begeisterung, eine interessante Prämisse benötigt, aber nicht unbedingt komplexe und tiefe Mechaniken und Geschichten. Insbesondere für Mobile-Spiele, die die Spieler zwischendurch im Alltag spielen wäre eine derartige Herangehensweise logisch.</w:t>
+        <w:t xml:space="preserve">Insgesamt war ich am Anfang überrascht wie viele Spieler </w:t>
+      </w:r>
+      <w:proofErr w:type="gramStart"/>
+      <w:r>
+        <w:rPr>
+          <w:rFonts w:ascii="Arial" w:hAnsi="Arial" w:cs="Arial"/>
+          <w:color w:val="000000" w:themeColor="text1"/>
+        </w:rPr>
+        <w:t>einfach nur</w:t>
+      </w:r>
+      <w:proofErr w:type="gramEnd"/>
+      <w:r>
+        <w:rPr>
+          <w:rFonts w:ascii="Arial" w:hAnsi="Arial" w:cs="Arial"/>
+          <w:color w:val="000000" w:themeColor="text1"/>
+        </w:rPr>
+        <w:t xml:space="preserve"> den Ameisen zuschauen wollten. Jedoch veränderten sich die Interessen der Spieler nach längerem und wiederholtem Spielen sehr stark und sie fokussieren sich mehr auf die tieferen Mechaniken des Prototyps. Daraus folgere ich, dass ein Spiel für kurzweilige Begeisterung, eine interessante Prämisse benötigt, aber nicht unbedingt komplexe und tiefe Mechaniken und Geschichten. Insbesondere für Mobile-Spiele, die die Spieler zwischendurch im Alltag spielen wäre eine derartige Herangehensweise logisch.</w:t>
       </w:r>
       <w:r>
         <w:rPr>
@@ -20143,7 +21341,23 @@
           <w:rFonts w:ascii="Arial" w:hAnsi="Arial" w:cs="Arial"/>
           <w:color w:val="000000" w:themeColor="text1"/>
         </w:rPr>
-        <w:t>Bei der eigenen Entwicklung und Auswertung eines Prototyps stellte sich heraus, dass viele der Design-Entscheidungen von der Zielgruppe, sowie dem eigentlichen Ziel des Spieles abhängen. Falls die Entwickler die Absicht haben, ein Spiel zu entwickeln, dass immer mal wieder zwischendurch gestartet wird, ist eine hohe Menge der Interaktion und mechanischer Tiefe nicht notwendig. Wenn sie jedoch die Absicht haben langfristig Spieler für ihr Spiel zu gewinnen, dann ist eine höhere Menge an Komplexität notwendig. Dies kann durch mehr Interaktion erfolgen, aber ist insbesondere durch komplexere und vielschichtigere Entscheidungen erreichbar.</w:t>
+        <w:t xml:space="preserve">Bei der eigenen Entwicklung und Auswertung eines Prototyps stellte sich heraus, dass viele der Design-Entscheidungen von der Zielgruppe, sowie dem eigentlichen Ziel des Spieles abhängen. Falls die Entwickler die Absicht haben, ein Spiel zu entwickeln, dass immer mal wieder zwischendurch gestartet wird, ist eine hohe Menge der Interaktion und mechanischer Tiefe nicht notwendig. Wenn sie jedoch die Absicht haben langfristig Spieler für ihr Spiel zu gewinnen, dann ist eine höhere Menge an Komplexität notwendig. Dies kann durch mehr Interaktion erfolgen, aber ist insbesondere durch komplexere und </w:t>
+      </w:r>
+      <w:proofErr w:type="spellStart"/>
+      <w:r>
+        <w:rPr>
+          <w:rFonts w:ascii="Arial" w:hAnsi="Arial" w:cs="Arial"/>
+          <w:color w:val="000000" w:themeColor="text1"/>
+        </w:rPr>
+        <w:t>vielschichtigere</w:t>
+      </w:r>
+      <w:proofErr w:type="spellEnd"/>
+      <w:r>
+        <w:rPr>
+          <w:rFonts w:ascii="Arial" w:hAnsi="Arial" w:cs="Arial"/>
+          <w:color w:val="000000" w:themeColor="text1"/>
+        </w:rPr>
+        <w:t xml:space="preserve"> Entscheidungen erreichbar.</w:t>
       </w:r>
       <w:r>
         <w:rPr>
@@ -20390,18 +21604,22 @@
               <w:color w:val="000000" w:themeColor="text1"/>
               <w:sz w:val="36"/>
               <w:szCs w:val="36"/>
+              <w:lang w:val="en-US"/>
             </w:rPr>
           </w:pPr>
+          <w:proofErr w:type="spellStart"/>
           <w:r>
             <w:rPr>
               <w:rFonts w:ascii="Arial" w:hAnsi="Arial" w:cs="Arial"/>
               <w:color w:val="000000" w:themeColor="text1"/>
               <w:sz w:val="36"/>
               <w:szCs w:val="36"/>
+              <w:lang w:val="en-US"/>
             </w:rPr>
             <w:t>Literaturverzeichnis</w:t>
           </w:r>
           <w:bookmarkEnd w:id="34"/>
+          <w:proofErr w:type="spellEnd"/>
         </w:p>
         <w:sdt>
           <w:sdtPr>
@@ -20521,13 +21739,13 @@
                   <w:noProof/>
                   <w:lang w:val="en-US"/>
                 </w:rPr>
-                <w:t xml:space="preserve"> (21. Februar 2024). Von Share of devices used among internet users who play video games in the Philippines as of 3rd quarter 2023, by type von Statista abgerufen 13. </w:t>
+                <w:t xml:space="preserve"> (2024, Februar 21). Retrieved from Share of devices used among internet users who play video games in the Philippines as of 3rd quarter 2023, by type von Statista abgerufen 13. </w:t>
               </w:r>
               <w:r>
                 <w:rPr>
                   <w:noProof/>
                 </w:rPr>
-                <w:t>Juni 2024: https://www.statista.com/statistics/1127960/philippines-device-internet-users-video-games-by-type/ abgerufen</w:t>
+                <w:t>Juni 2024: https://www.statista.com/statistics/1127960/philippines-device-internet-users-video-games-by-type/</w:t>
               </w:r>
             </w:p>
             <w:p>
@@ -20792,13 +22010,13 @@
                   <w:noProof/>
                   <w:lang w:val="en-US"/>
                 </w:rPr>
-                <w:t xml:space="preserve"> (2. April 2020). </w:t>
+                <w:t xml:space="preserve"> (2020, April 2). Retrieved from Number of computer gamers in Germany in 2020, by gender (in millions) von Statista abgerufen 13. </w:t>
               </w:r>
               <w:r>
                 <w:rPr>
                   <w:noProof/>
                 </w:rPr>
-                <w:t>Von Number of computer gamers in Germany in 2020, by gender (in millions) von Statista abgerufen 13. Juni 2024: https://www.statista.com/statistics/462041/computer-gamers-in-germany-by-gender/ abgerufen</w:t>
+                <w:t>Juni 2024: https://www.statista.com/statistics/462041/computer-gamers-in-germany-by-gender/</w:t>
               </w:r>
             </w:p>
             <w:p>
@@ -20823,13 +22041,13 @@
                   <w:noProof/>
                   <w:lang w:val="en-US"/>
                 </w:rPr>
-                <w:t xml:space="preserve"> (24. Mai 2021). Von Share of global gaming audiences who play every day as of 4th quarter 2020, by device von Statista abgerufen 13. </w:t>
+                <w:t xml:space="preserve"> (2021, Mai 24). Retrieved from Share of global gaming audiences who play every day as of 4th quarter 2020, by device von Statista abgerufen 13. </w:t>
               </w:r>
               <w:r>
                 <w:rPr>
                   <w:noProof/>
                 </w:rPr>
-                <w:t>Juni 2024: https://www.statista.com/statistics/1247236/daily-gamers-by-device/ abgerufen</w:t>
+                <w:t>Juni 2024: https://www.statista.com/statistics/1247236/daily-gamers-by-device/</w:t>
               </w:r>
             </w:p>
             <w:p>
@@ -20911,7 +22129,7 @@
                 <w:rPr>
                   <w:noProof/>
                 </w:rPr>
-                <w:t xml:space="preserve">Laura Ermi, F. M. (Oktober 2005). </w:t>
+                <w:t xml:space="preserve">Laura Ermi, F. M. (2005, Oktober). </w:t>
               </w:r>
               <w:r>
                 <w:rPr>
@@ -20960,7 +22178,7 @@
                   <w:noProof/>
                   <w:lang w:val="en-US"/>
                 </w:rPr>
-                <w:t>. (27. Juni 2024). Von League of Legends: https://teamfighttactics.leagueoflegends.com/en-us/news/dev/tft-update-numbers-and-what-s-next/ abgerufen</w:t>
+                <w:t>. (2024, Juni 27). Retrieved from League of Legends: https://teamfighttactics.leagueoflegends.com/en-us/news/dev/tft-update-numbers-and-what-s-next/</w:t>
               </w:r>
             </w:p>
             <w:p>
@@ -21068,6 +22286,7 @@
                 <w:ind w:left="720" w:hanging="720"/>
                 <w:rPr>
                   <w:noProof/>
+                  <w:lang w:val="en-US"/>
                 </w:rPr>
               </w:pPr>
               <w:r>
@@ -21075,7 +22294,7 @@
                   <w:noProof/>
                   <w:lang w:val="en-US"/>
                 </w:rPr>
-                <w:t xml:space="preserve">Meier, S. (23. 4 2024). </w:t>
+                <w:t xml:space="preserve">Meier, S. (2024, 4 23). </w:t>
               </w:r>
               <w:r>
                 <w:rPr>
@@ -21091,13 +22310,7 @@
                   <w:noProof/>
                   <w:lang w:val="en-US"/>
                 </w:rPr>
-                <w:t xml:space="preserve">. </w:t>
-              </w:r>
-              <w:r>
-                <w:rPr>
-                  <w:noProof/>
-                </w:rPr>
-                <w:t>Von YouTube: https://www.youtube.com/watch?v=WggIdtrqgKg abgerufen</w:t>
+                <w:t>. Retrieved from YouTube: https://www.youtube.com/watch?v=WggIdtrqgKg</w:t>
               </w:r>
             </w:p>
             <w:p>
@@ -21106,6 +22319,7 @@
                 <w:ind w:left="720" w:hanging="720"/>
                 <w:rPr>
                   <w:noProof/>
+                  <w:lang w:val="en-US"/>
                 </w:rPr>
               </w:pPr>
               <w:r>
@@ -21129,13 +22343,7 @@
                   <w:noProof/>
                   <w:lang w:val="en-US"/>
                 </w:rPr>
-                <w:t xml:space="preserve"> </w:t>
-              </w:r>
-              <w:r>
-                <w:rPr>
-                  <w:noProof/>
-                </w:rPr>
-                <w:t>Von Frontiers in Education: https://www.frontiersin.org/articles/10.3389/feduc.2020.00129/full abgerufen</w:t>
+                <w:t xml:space="preserve"> Retrieved from Frontiers in Education: https://www.frontiersin.org/articles/10.3389/feduc.2020.00129/full</w:t>
               </w:r>
             </w:p>
             <w:p>
@@ -21144,6 +22352,7 @@
                 <w:ind w:left="720" w:hanging="720"/>
                 <w:rPr>
                   <w:noProof/>
+                  <w:lang w:val="en-US"/>
                 </w:rPr>
               </w:pPr>
               <w:r>
@@ -21151,14 +22360,16 @@
                   <w:i/>
                   <w:iCs/>
                   <w:noProof/>
+                  <w:lang w:val="en-US"/>
                 </w:rPr>
                 <w:t>OP</w:t>
               </w:r>
               <w:r>
                 <w:rPr>
                   <w:noProof/>
+                  <w:lang w:val="en-US"/>
                 </w:rPr>
-                <w:t>. (27. Juni 2024). Von https://tft.op.gg/meta-trends/comps?mode=&amp;version=14.13 abgerufen</w:t>
+                <w:t>. (2024, Juni 27). Retrieved from https://tft.op.gg/meta-trends/comps?mode=&amp;version=14.13</w:t>
               </w:r>
             </w:p>
             <w:p>
@@ -21167,6 +22378,7 @@
                 <w:ind w:left="720" w:hanging="720"/>
                 <w:rPr>
                   <w:noProof/>
+                  <w:lang w:val="en-US"/>
                 </w:rPr>
               </w:pPr>
               <w:r>
@@ -21174,14 +22386,16 @@
                   <w:i/>
                   <w:iCs/>
                   <w:noProof/>
+                  <w:lang w:val="en-US"/>
                 </w:rPr>
                 <w:t>PCGamesN</w:t>
               </w:r>
               <w:r>
                 <w:rPr>
                   <w:noProof/>
+                  <w:lang w:val="en-US"/>
                 </w:rPr>
-                <w:t>. (25. Juni 2024). Von https://www.pcgamesn.com/dota-2/dota-auto-chess-player-count abgerufen</w:t>
+                <w:t>. (2024, Juni 25). Retrieved from https://www.pcgamesn.com/dota-2/dota-auto-chess-player-count</w:t>
               </w:r>
             </w:p>
             <w:p>
@@ -21306,7 +22520,7 @@
                   <w:noProof/>
                   <w:lang w:val="en-US"/>
                 </w:rPr>
-                <w:t xml:space="preserve"> (11. August 2022). Von Average gaming session length among console/desktop PC/smartphone/tablet gamers in the United States as of August 2022 von Statista abgerufen 14. Juni 2024: statista.com/statistics/1339287/us-console-gaming-session-length/ und statista.com/statistics/1339296/us-pc-gaming-session-length/ und statista.com/statistics/1339873/us-smartphone-gaming-session-length/ und statista.com/statistics/1339875/us-tablet-gamin abgerufen</w:t>
+                <w:t xml:space="preserve"> (2022, August 11). Retrieved from Average gaming session length among console/desktop PC/smartphone/tablet gamers in the United States as of August 2022 von Statista abgerufen 14. Juni 2024: statista.com/statistics/1339287/us-console-gaming-session-length/ und statista.com/statistics/1339296/us-pc-gaming-session-length/ und statista.com/statistics/1339873/us-smartphone-gaming-session-length/ und statista.com/statistics/1339875/us-tablet-gamin</w:t>
               </w:r>
             </w:p>
             <w:p>
@@ -21315,6 +22529,7 @@
                 <w:ind w:left="720" w:hanging="720"/>
                 <w:rPr>
                   <w:noProof/>
+                  <w:lang w:val="en-US"/>
                 </w:rPr>
               </w:pPr>
               <w:r>
@@ -21322,14 +22537,16 @@
                   <w:i/>
                   <w:iCs/>
                   <w:noProof/>
+                  <w:lang w:val="en-US"/>
                 </w:rPr>
                 <w:t>Steamcharts</w:t>
               </w:r>
               <w:r>
                 <w:rPr>
                   <w:noProof/>
+                  <w:lang w:val="en-US"/>
                 </w:rPr>
-                <w:t>. (25. Juni 2024). Von https://steamcharts.com/app/570#All abgerufen</w:t>
+                <w:t>. (2024, Juni 25). Retrieved from https://steamcharts.com/app/570#All</w:t>
               </w:r>
             </w:p>
             <w:p>
@@ -21338,6 +22555,7 @@
                 <w:ind w:left="720" w:hanging="720"/>
                 <w:rPr>
                   <w:noProof/>
+                  <w:lang w:val="en-US"/>
                 </w:rPr>
               </w:pPr>
               <w:r>
@@ -21345,14 +22563,16 @@
                   <w:i/>
                   <w:iCs/>
                   <w:noProof/>
+                  <w:lang w:val="en-US"/>
                 </w:rPr>
                 <w:t>Steamcharts</w:t>
               </w:r>
               <w:r>
                 <w:rPr>
                   <w:noProof/>
+                  <w:lang w:val="en-US"/>
                 </w:rPr>
-                <w:t>. (27. Juni 2024). Von https://steamcharts.com/app/1942280#All abgerufen</w:t>
+                <w:t>. (2024, Juni 27). Retrieved from https://steamcharts.com/app/1942280#All</w:t>
               </w:r>
             </w:p>
             <w:p>
@@ -21468,7 +22688,7 @@
                   <w:noProof/>
                   <w:lang w:val="en-US"/>
                 </w:rPr>
-                <w:t xml:space="preserve">Valve. (Februar 2020). </w:t>
+                <w:t xml:space="preserve">Valve. (2020, Februar). </w:t>
               </w:r>
               <w:r>
                 <w:rPr>
@@ -21577,13 +22797,13 @@
                   <w:noProof/>
                   <w:lang w:val="en-US"/>
                 </w:rPr>
-                <w:t xml:space="preserve"> (11. Februar 2021). Von Share of gamers in Thailand in the 3rd quarter 2020, by device von Statista abgerufen 13. </w:t>
+                <w:t xml:space="preserve"> (2021, Februar 11). Retrieved from Share of gamers in Thailand in the 3rd quarter 2020, by device von Statista abgerufen 13. </w:t>
               </w:r>
               <w:r>
                 <w:rPr>
                   <w:noProof/>
                 </w:rPr>
-                <w:t>Juni 2024: https://www.statista.com/statistics/1097628/thailand-share-of-gamers-by-device/ abgerufen</w:t>
+                <w:t>Juni 2024: https://www.statista.com/statistics/1097628/thailand-share-of-gamers-by-device/</w:t>
               </w:r>
             </w:p>
             <w:p>
@@ -21592,6 +22812,7 @@
                 <w:ind w:left="720" w:hanging="720"/>
                 <w:rPr>
                   <w:noProof/>
+                  <w:lang w:val="en-US"/>
                 </w:rPr>
               </w:pPr>
               <w:r>
@@ -21599,7 +22820,7 @@
                   <w:noProof/>
                   <w:lang w:val="en-US"/>
                 </w:rPr>
-                <w:t xml:space="preserve">zukalous. (23. 5 2023). </w:t>
+                <w:t xml:space="preserve">zukalous. (2023, 5 23). </w:t>
               </w:r>
               <w:r>
                 <w:rPr>
@@ -21615,13 +22836,7 @@
                   <w:noProof/>
                   <w:lang w:val="en-US"/>
                 </w:rPr>
-                <w:t xml:space="preserve">. </w:t>
-              </w:r>
-              <w:r>
-                <w:rPr>
-                  <w:noProof/>
-                </w:rPr>
-                <w:t>Von https://howtomarketagame.com/2022/06/14/20-minutes-till-dawn/ abgerufen</w:t>
+                <w:t>. Retrieved from https://howtomarketagame.com/2022/06/14/20-minutes-till-dawn/</w:t>
               </w:r>
             </w:p>
             <w:p>
@@ -23486,6 +24701,7 @@
   <w:style w:type="character" w:default="1" w:styleId="Absatz-Standardschriftart">
     <w:name w:val="Default Paragraph Font"/>
     <w:uiPriority w:val="1"/>
+    <w:semiHidden/>
     <w:unhideWhenUsed/>
   </w:style>
   <w:style w:type="table" w:default="1" w:styleId="NormaleTabelle">

</xml_diff>